<commit_message>
🚧: start the doc
</commit_message>
<xml_diff>
--- a/Labs/Lab4/Lab4-Dominskyi-Valentyn-IP93.docx
+++ b/Labs/Lab4/Lab4-Dominskyi-Valentyn-IP93.docx
@@ -3844,17 +3844,7 @@
           <w:bCs/>
           <w:szCs w:val="28"/>
         </w:rPr>
-        <w:t>Отже, мій вибір для ла</w:t>
-      </w:r>
-      <w:bookmarkStart w:id="2" w:name="_GoBack"/>
-      <w:bookmarkEnd w:id="2"/>
-      <w:r>
-        <w:rPr>
-          <w:rFonts w:cs="Arial"/>
-          <w:bCs/>
-          <w:szCs w:val="28"/>
-        </w:rPr>
-        <w:t>бораторної:</w:t>
+        <w:t>Отже, мій вибір для лабораторної:</w:t>
       </w:r>
     </w:p>
     <w:p>
@@ -3943,18 +3933,36 @@
           <w:bCs/>
           <w:sz w:val="28"/>
           <w:szCs w:val="28"/>
+        </w:rPr>
+      </w:pPr>
+      <w:r>
+        <w:rPr>
+          <w:rFonts w:ascii="Merriweather" w:hAnsi="Merriweather" w:cs="Arial"/>
+          <w:bCs/>
+          <w:sz w:val="28"/>
+          <w:szCs w:val="28"/>
           <w:lang w:val="uk-UA"/>
         </w:rPr>
-      </w:pPr>
+        <w:t>Б</w:t>
+      </w:r>
       <w:r>
         <w:rPr>
           <w:rFonts w:ascii="Merriweather" w:hAnsi="Merriweather" w:cs="Arial"/>
           <w:bCs/>
           <w:sz w:val="28"/>
           <w:szCs w:val="28"/>
+        </w:rPr>
+        <w:t>ібліотек</w:t>
+      </w:r>
+      <w:r>
+        <w:rPr>
+          <w:rFonts w:ascii="Merriweather" w:hAnsi="Merriweather" w:cs="Arial"/>
+          <w:bCs/>
+          <w:sz w:val="28"/>
+          <w:szCs w:val="28"/>
           <w:lang w:val="uk-UA"/>
         </w:rPr>
-        <w:t>Б</w:t>
+        <w:t>и</w:t>
       </w:r>
       <w:r>
         <w:rPr>
@@ -3963,7 +3971,7 @@
           <w:sz w:val="28"/>
           <w:szCs w:val="28"/>
         </w:rPr>
-        <w:t xml:space="preserve">ібліотека </w:t>
+        <w:t xml:space="preserve"> </w:t>
       </w:r>
       <w:r>
         <w:rPr>
@@ -3972,29 +3980,65 @@
           <w:sz w:val="28"/>
           <w:szCs w:val="28"/>
         </w:rPr>
-        <w:t>IIG.PasswordHashingUtils</w:t>
+        <w:t>IIG.FileWorker (.dll)</w:t>
+      </w:r>
+      <w:r>
+        <w:rPr>
+          <w:rFonts w:ascii="Merriweather" w:hAnsi="Merriweather" w:cs="Arial"/>
+          <w:bCs/>
+          <w:sz w:val="28"/>
+          <w:szCs w:val="28"/>
+          <w:lang w:val="uk-UA"/>
+        </w:rPr>
+        <w:t xml:space="preserve"> та </w:t>
+      </w:r>
+      <w:r>
+        <w:rPr>
+          <w:rFonts w:ascii="Merriweather" w:hAnsi="Merriweather" w:cs="Arial"/>
+          <w:bCs/>
+          <w:sz w:val="28"/>
+          <w:szCs w:val="28"/>
+        </w:rPr>
+        <w:t>IIG.PasswordHashingUtils (project)</w:t>
+      </w:r>
+    </w:p>
+    <w:p>
+      <w:pPr>
+        <w:spacing w:after="200" w:line="276" w:lineRule="auto"/>
+        <w:rPr>
+          <w:rFonts w:eastAsiaTheme="majorEastAsia" w:cs="Arial"/>
+          <w:b/>
+          <w:bCs/>
+          <w:sz w:val="36"/>
+          <w:szCs w:val="28"/>
+          <w:lang w:val="ru-RU" w:eastAsia="en-US"/>
+        </w:rPr>
+      </w:pPr>
+      <w:bookmarkStart w:id="2" w:name="_Toc70932310"/>
+      <w:r>
+        <w:br w:type="page"/>
       </w:r>
     </w:p>
     <w:p>
       <w:pPr>
         <w:pStyle w:val="12"/>
       </w:pPr>
-      <w:bookmarkStart w:id="3" w:name="_Toc70932310"/>
-      <w:r>
+      <w:r>
+        <w:lastRenderedPageBreak/>
         <w:t>Хід роботи:</w:t>
       </w:r>
-      <w:bookmarkEnd w:id="3"/>
+      <w:bookmarkEnd w:id="2"/>
     </w:p>
     <w:p>
       <w:pPr>
         <w:pStyle w:val="21"/>
         <w:ind w:firstLine="0"/>
       </w:pPr>
-      <w:bookmarkStart w:id="4" w:name="_Toc70932311"/>
+      <w:bookmarkStart w:id="3" w:name="_Toc70932311"/>
       <w:r>
         <w:t>Початок роботи:</w:t>
       </w:r>
-      <w:bookmarkEnd w:id="4"/>
+      <w:bookmarkEnd w:id="3"/>
     </w:p>
     <w:p>
       <w:pPr>
@@ -4033,7 +4077,7 @@
           <w:szCs w:val="28"/>
           <w:lang w:val="en-US"/>
         </w:rPr>
-        <w:t>“Lab3</w:t>
+        <w:t>“Lab4</w:t>
       </w:r>
       <w:r>
         <w:rPr>
@@ -4094,7 +4138,7 @@
           <w:szCs w:val="28"/>
           <w:lang w:val="en-US"/>
         </w:rPr>
-        <w:t>TestPasswordHashingUtils</w:t>
+        <w:t>TestDatabaseAndLibrariesInteraction</w:t>
       </w:r>
       <w:r>
         <w:rPr>
@@ -4120,25 +4164,15 @@
           <w:bCs/>
           <w:szCs w:val="28"/>
         </w:rPr>
-        <w:t>та бібліотеку IIG.</w:t>
-      </w:r>
-      <w:r>
-        <w:rPr>
-          <w:rFonts w:cs="Arial"/>
-          <w:bCs/>
-          <w:szCs w:val="28"/>
-          <w:lang w:val="en-US"/>
-        </w:rPr>
-        <w:t>PasswordHashingUtils</w:t>
-      </w:r>
-      <w:r>
-        <w:rPr>
-          <w:rFonts w:cs="Arial"/>
-          <w:bCs/>
-          <w:szCs w:val="28"/>
-          <w:lang w:val="en-US"/>
-        </w:rPr>
-        <w:t>:</w:t>
+        <w:t xml:space="preserve">та </w:t>
+      </w:r>
+      <w:r>
+        <w:rPr>
+          <w:rFonts w:cs="Arial"/>
+          <w:bCs/>
+          <w:szCs w:val="28"/>
+        </w:rPr>
+        <w:t>файли для роботи з базами даних</w:t>
       </w:r>
     </w:p>
     <w:p>
@@ -4160,15 +4194,13 @@
         <w:rPr>
           <w:rFonts w:cs="Arial"/>
           <w:bCs/>
-          <w:noProof/>
-          <w:szCs w:val="28"/>
-          <w:lang w:val="en-US" w:eastAsia="en-US"/>
-        </w:rPr>
-        <w:lastRenderedPageBreak/>
+          <w:szCs w:val="28"/>
+          <w:lang w:val="en-US"/>
+        </w:rPr>
         <w:drawing>
-          <wp:inline distT="0" distB="0" distL="0" distR="0" wp14:anchorId="430FBA54" wp14:editId="5FF45798">
-            <wp:extent cx="1943200" cy="1308167"/>
-            <wp:effectExtent l="0" t="0" r="0" b="6350"/>
+          <wp:inline distT="0" distB="0" distL="0" distR="0" wp14:anchorId="62A8A22B" wp14:editId="22BCAC1C">
+            <wp:extent cx="2705239" cy="2400423"/>
+            <wp:effectExtent l="0" t="0" r="0" b="0"/>
             <wp:docPr id="1" name="Рисунок 1"/>
             <wp:cNvGraphicFramePr>
               <a:graphicFrameLocks xmlns:a="http://schemas.openxmlformats.org/drawingml/2006/main" noChangeAspect="1"/>
@@ -4189,7 +4221,7 @@
                   <pic:spPr>
                     <a:xfrm>
                       <a:off x="0" y="0"/>
-                      <a:ext cx="1943200" cy="1308167"/>
+                      <a:ext cx="2705239" cy="2400423"/>
                     </a:xfrm>
                     <a:prstGeom prst="rect">
                       <a:avLst/>
@@ -4221,73 +4253,41 @@
           <w:bCs/>
           <w:szCs w:val="28"/>
         </w:rPr>
-        <w:t>Оскі</w:t>
-      </w:r>
-      <w:r>
-        <w:rPr>
-          <w:rFonts w:cs="Arial"/>
-          <w:bCs/>
-          <w:szCs w:val="28"/>
-        </w:rPr>
-        <w:t xml:space="preserve">льки у даній лабораторній Ми використовуємо </w:t>
-      </w:r>
-      <w:r>
-        <w:rPr>
-          <w:rFonts w:cs="Arial"/>
-          <w:bCs/>
-          <w:szCs w:val="28"/>
-          <w:lang w:val="en-US"/>
-        </w:rPr>
-        <w:t>W</w:t>
-      </w:r>
-      <w:r>
-        <w:rPr>
-          <w:rFonts w:cs="Arial"/>
-          <w:bCs/>
-          <w:szCs w:val="28"/>
-          <w:lang w:val="en-US"/>
-        </w:rPr>
-        <w:t>BT</w:t>
-      </w:r>
-      <w:r>
-        <w:rPr>
-          <w:rFonts w:cs="Arial"/>
-          <w:bCs/>
-          <w:szCs w:val="28"/>
-        </w:rPr>
-        <w:t xml:space="preserve">, то можемо </w:t>
-      </w:r>
-      <w:r>
-        <w:rPr>
-          <w:rFonts w:cs="Arial"/>
-          <w:bCs/>
-          <w:szCs w:val="28"/>
-        </w:rPr>
-        <w:t xml:space="preserve">переглянути її вміст та зробити відповідні </w:t>
-      </w:r>
-      <w:r>
-        <w:rPr>
-          <w:rFonts w:cs="Arial"/>
-          <w:bCs/>
-          <w:szCs w:val="28"/>
-        </w:rPr>
-        <w:t>графи</w:t>
-      </w:r>
-      <w:r>
-        <w:rPr>
-          <w:rFonts w:cs="Arial"/>
-          <w:bCs/>
-          <w:szCs w:val="28"/>
-        </w:rPr>
-        <w:t xml:space="preserve"> для подальшого використо</w:t>
-      </w:r>
-      <w:r>
-        <w:rPr>
-          <w:rFonts w:cs="Arial"/>
-          <w:bCs/>
-          <w:szCs w:val="28"/>
-        </w:rPr>
-        <w:t>вування їх при написанні тестів.</w:t>
+        <w:t>Для початку</w:t>
+      </w:r>
+      <w:r>
+        <w:rPr>
+          <w:rFonts w:cs="Arial"/>
+          <w:bCs/>
+          <w:szCs w:val="28"/>
+        </w:rPr>
+        <w:t xml:space="preserve"> </w:t>
+      </w:r>
+      <w:r>
+        <w:rPr>
+          <w:rFonts w:cs="Arial"/>
+          <w:bCs/>
+          <w:szCs w:val="28"/>
+        </w:rPr>
+        <w:t xml:space="preserve">Нам треба обрати техніку для тестування. Найбільш підходящою, на Мій погляд, є </w:t>
+      </w:r>
+      <w:r>
+        <w:rPr>
+          <w:rFonts w:cs="Arial"/>
+          <w:bCs/>
+          <w:szCs w:val="28"/>
+        </w:rPr>
+        <w:t>Великий Вибух (“Big Bang” Integration) – всі,</w:t>
+      </w:r>
+      <w:bookmarkStart w:id="4" w:name="_GoBack"/>
+      <w:bookmarkEnd w:id="4"/>
+      <w:r>
+        <w:rPr>
+          <w:rFonts w:cs="Arial"/>
+          <w:bCs/>
+          <w:szCs w:val="28"/>
+        </w:rPr>
+        <w:t xml:space="preserve"> або практично всі, розроблені модулі збираються разом у вигляді закінченої системи або її основної частини, а після цього проводиться інтеграційне тестування</w:t>
       </w:r>
     </w:p>
     <w:p>
@@ -26193,7 +26193,6 @@
   <w:style w:type="character" w:default="1" w:styleId="a0">
     <w:name w:val="Default Paragraph Font"/>
     <w:uiPriority w:val="1"/>
-    <w:semiHidden/>
     <w:unhideWhenUsed/>
   </w:style>
   <w:style w:type="table" w:default="1" w:styleId="a1">
@@ -27200,7 +27199,7 @@
 </file>
 
 <file path=customXml/itemProps1.xml><?xml version="1.0" encoding="utf-8"?>
-<ds:datastoreItem xmlns:ds="http://schemas.openxmlformats.org/officeDocument/2006/customXml" ds:itemID="{F62DAC0C-A078-4562-8EEA-5E78474DD44D}">
+<ds:datastoreItem xmlns:ds="http://schemas.openxmlformats.org/officeDocument/2006/customXml" ds:itemID="{7AF54AD9-F791-473B-8EB0-2318B11CDE9E}">
   <ds:schemaRefs>
     <ds:schemaRef ds:uri="http://schemas.openxmlformats.org/officeDocument/2006/bibliography"/>
   </ds:schemaRefs>

</xml_diff>

<commit_message>
📝: add a lot of commentaries
</commit_message>
<xml_diff>
--- a/Labs/Lab4/Lab4-Dominskyi-Valentyn-IP93.docx
+++ b/Labs/Lab4/Lab4-Dominskyi-Valentyn-IP93.docx
@@ -4086,9 +4086,9 @@
           <w:szCs w:val="28"/>
         </w:rPr>
         <w:drawing>
-          <wp:inline distT="0" distB="0" distL="0" distR="0" wp14:anchorId="62A8A22B" wp14:editId="22BCAC1C">
-            <wp:extent cx="2705239" cy="2400423"/>
-            <wp:effectExtent l="0" t="0" r="0" b="0"/>
+          <wp:inline distT="0" distB="0" distL="0" distR="0" wp14:anchorId="69ED40A6" wp14:editId="0B630AA9">
+            <wp:extent cx="2616334" cy="2717940"/>
+            <wp:effectExtent l="0" t="0" r="0" b="6350"/>
             <wp:docPr id="1" name="Рисунок 1"/>
             <wp:cNvGraphicFramePr>
               <a:graphicFrameLocks xmlns:a="http://schemas.openxmlformats.org/drawingml/2006/main" noChangeAspect="1"/>
@@ -4109,7 +4109,7 @@
                   <pic:spPr>
                     <a:xfrm>
                       <a:off x="0" y="0"/>
-                      <a:ext cx="2705239" cy="2400423"/>
+                      <a:ext cx="2616334" cy="2717940"/>
                     </a:xfrm>
                     <a:prstGeom prst="rect">
                       <a:avLst/>
@@ -4190,7 +4190,15 @@
           <w:bCs/>
           <w:szCs w:val="28"/>
         </w:rPr>
-        <w:t>Після того, як Ми підключили бази даних</w:t>
+        <w:t>Коли</w:t>
+      </w:r>
+      <w:r>
+        <w:rPr>
+          <w:rFonts w:cs="Arial"/>
+          <w:bCs/>
+          <w:szCs w:val="28"/>
+        </w:rPr>
+        <w:t xml:space="preserve"> Ми підключили бази даних</w:t>
       </w:r>
       <w:r>
         <w:rPr>
@@ -4225,10 +4233,7 @@
         <w:t xml:space="preserve">. Почати вирішив з бібліотеки FileWorker та БД </w:t>
       </w:r>
       <w:r>
-        <w:t>IIG.CoSWE.StorageDB</w:t>
-      </w:r>
-      <w:r>
-        <w:t>.</w:t>
+        <w:t>IIG.CoSWE.StorageDB.</w:t>
       </w:r>
     </w:p>
     <w:p>
@@ -4240,6 +4245,10 @@
         <w:jc w:val="center"/>
       </w:pPr>
       <w:r>
+        <w:rPr>
+          <w:noProof/>
+          <w:lang w:val="en-US" w:eastAsia="en-US"/>
+        </w:rPr>
         <w:drawing>
           <wp:inline distT="0" distB="0" distL="0" distR="0" wp14:anchorId="1A529788" wp14:editId="200C3992">
             <wp:extent cx="2736991" cy="1924149"/>
@@ -4369,7 +4378,7 @@
           <w:bCs/>
           <w:szCs w:val="28"/>
         </w:rPr>
-        <w:t xml:space="preserve"> лише на функції додавання файлів та отримання їх вмісту</w:t>
+        <w:t xml:space="preserve"> на функції додавання файлів та отримання їх вмісту</w:t>
       </w:r>
       <w:r>
         <w:rPr>
@@ -4397,7 +4406,9 @@
         <w:rPr>
           <w:rFonts w:cs="Arial"/>
           <w:bCs/>
-          <w:szCs w:val="28"/>
+          <w:noProof/>
+          <w:szCs w:val="28"/>
+          <w:lang w:val="en-US" w:eastAsia="en-US"/>
         </w:rPr>
         <w:drawing>
           <wp:inline distT="0" distB="0" distL="0" distR="0" wp14:anchorId="0533EDBC" wp14:editId="487F99BD">
@@ -4453,7 +4464,9 @@
         <w:rPr>
           <w:rFonts w:cs="Arial"/>
           <w:bCs/>
-          <w:szCs w:val="28"/>
+          <w:noProof/>
+          <w:szCs w:val="28"/>
+          <w:lang w:val="en-US" w:eastAsia="en-US"/>
         </w:rPr>
         <w:drawing>
           <wp:inline distT="0" distB="0" distL="0" distR="0" wp14:anchorId="2BF64F4E" wp14:editId="07DA8F6C">
@@ -4519,6 +4532,14 @@
           <w:bCs/>
           <w:szCs w:val="28"/>
         </w:rPr>
+        <w:t>ав</w:t>
+      </w:r>
+      <w:r>
+        <w:rPr>
+          <w:rFonts w:cs="Arial"/>
+          <w:bCs/>
+          <w:szCs w:val="28"/>
+        </w:rPr>
         <w:t xml:space="preserve">ся </w:t>
       </w:r>
       <w:r>
@@ -4559,23 +4580,7 @@
           <w:bCs/>
           <w:szCs w:val="28"/>
         </w:rPr>
-        <w:t xml:space="preserve"> і таким чином писати тести. На жаль, тут Я помітив одну проблему – </w:t>
-      </w:r>
-      <w:r>
-        <w:rPr>
-          <w:rFonts w:cs="Arial"/>
-          <w:bCs/>
-          <w:szCs w:val="28"/>
-        </w:rPr>
-        <w:t>FileID</w:t>
-      </w:r>
-      <w:r>
-        <w:rPr>
-          <w:rFonts w:cs="Arial"/>
-          <w:bCs/>
-          <w:szCs w:val="28"/>
-        </w:rPr>
-        <w:t xml:space="preserve"> не </w:t>
+        <w:t xml:space="preserve"> і таким чином писати тести. На жаль, тут Я помітив одну проблему – FileID не </w:t>
       </w:r>
       <w:r>
         <w:rPr>
@@ -4619,7 +4624,9 @@
         <w:rPr>
           <w:rFonts w:cs="Arial"/>
           <w:bCs/>
-          <w:szCs w:val="28"/>
+          <w:noProof/>
+          <w:szCs w:val="28"/>
+          <w:lang w:val="en-US" w:eastAsia="en-US"/>
         </w:rPr>
         <w:drawing>
           <wp:inline distT="0" distB="0" distL="0" distR="0" wp14:anchorId="797EA1A3" wp14:editId="3F7C5DE0">
@@ -4777,7 +4784,9 @@
         <w:rPr>
           <w:rFonts w:cs="Arial"/>
           <w:bCs/>
-          <w:szCs w:val="28"/>
+          <w:noProof/>
+          <w:szCs w:val="28"/>
+          <w:lang w:val="en-US" w:eastAsia="en-US"/>
         </w:rPr>
         <w:drawing>
           <wp:inline distT="0" distB="0" distL="0" distR="0" wp14:anchorId="3E70D4FC" wp14:editId="02EBCDDD">
@@ -4827,16 +4836,32 @@
           <w:rFonts w:cs="Arial"/>
           <w:bCs/>
           <w:szCs w:val="28"/>
+        </w:rPr>
+      </w:pPr>
+      <w:r>
+        <w:rPr>
+          <w:rFonts w:cs="Arial"/>
+          <w:bCs/>
+          <w:szCs w:val="28"/>
+        </w:rPr>
+        <w:t xml:space="preserve">Але, на відміну від </w:t>
+      </w:r>
+      <w:r>
+        <w:rPr>
+          <w:rFonts w:cs="Arial"/>
+          <w:bCs/>
+          <w:szCs w:val="28"/>
           <w:lang w:val="en-US"/>
         </w:rPr>
-      </w:pPr>
-      <w:r>
-        <w:rPr>
-          <w:rFonts w:cs="Arial"/>
-          <w:bCs/>
-          <w:szCs w:val="28"/>
-        </w:rPr>
-        <w:t xml:space="preserve">Але, на відміну від </w:t>
+        <w:t xml:space="preserve">GetFile, </w:t>
+      </w:r>
+      <w:r>
+        <w:rPr>
+          <w:rFonts w:cs="Arial"/>
+          <w:bCs/>
+          <w:szCs w:val="28"/>
+        </w:rPr>
+        <w:t xml:space="preserve">даний метод повертає не масив байтів, а </w:t>
       </w:r>
       <w:r>
         <w:rPr>
@@ -4845,27 +4870,16 @@
           <w:szCs w:val="28"/>
           <w:lang w:val="en-US"/>
         </w:rPr>
-        <w:t xml:space="preserve">GetFile, </w:t>
-      </w:r>
-      <w:r>
-        <w:rPr>
-          <w:rFonts w:cs="Arial"/>
-          <w:bCs/>
-          <w:szCs w:val="28"/>
-        </w:rPr>
-        <w:t xml:space="preserve">даний метод повертає не масив байтів, а </w:t>
-      </w:r>
-      <w:r>
-        <w:rPr>
-          <w:rFonts w:cs="Arial"/>
-          <w:bCs/>
-          <w:szCs w:val="28"/>
-          <w:lang w:val="en-US"/>
-        </w:rPr>
         <w:t>DataTable</w:t>
       </w:r>
-      <w:bookmarkStart w:id="4" w:name="_GoBack"/>
-      <w:bookmarkEnd w:id="4"/>
+      <w:r>
+        <w:rPr>
+          <w:rFonts w:cs="Arial"/>
+          <w:bCs/>
+          <w:szCs w:val="28"/>
+        </w:rPr>
+        <w:t>.</w:t>
+      </w:r>
     </w:p>
     <w:p>
       <w:pPr>
@@ -4905,7 +4919,24 @@
           <w:szCs w:val="28"/>
         </w:rPr>
         <w:lastRenderedPageBreak/>
-        <w:t>Давайте пройдемося по коду та спробуємо його проаналізувати</w:t>
+        <w:t xml:space="preserve">На лекції Я дізнався, що можна дістати з БД максимальне значення параметру </w:t>
+      </w:r>
+      <w:r>
+        <w:rPr>
+          <w:rFonts w:cs="Arial"/>
+          <w:bCs/>
+          <w:szCs w:val="28"/>
+          <w:lang w:val="en-US"/>
+        </w:rPr>
+        <w:t xml:space="preserve">FileID, </w:t>
+      </w:r>
+      <w:r>
+        <w:rPr>
+          <w:rFonts w:cs="Arial"/>
+          <w:bCs/>
+          <w:szCs w:val="28"/>
+        </w:rPr>
+        <w:t>завдяки чому написання тестів продовжилося</w:t>
       </w:r>
       <w:r>
         <w:rPr>
@@ -4915,22 +4946,6 @@
         </w:rPr>
         <w:t>:</w:t>
       </w:r>
-    </w:p>
-    <w:p>
-      <w:pPr>
-        <w:pStyle w:val="21"/>
-        <w:rPr>
-          <w:lang w:val="uk-UA"/>
-        </w:rPr>
-      </w:pPr>
-      <w:bookmarkStart w:id="5" w:name="_Toc70932312"/>
-      <w:r>
-        <w:rPr>
-          <w:lang w:val="uk-UA"/>
-        </w:rPr>
-        <w:t>Приватні поля</w:t>
-      </w:r>
-      <w:bookmarkEnd w:id="5"/>
     </w:p>
     <w:p>
       <w:pPr>
@@ -4949,15 +4964,13 @@
         <w:rPr>
           <w:rFonts w:cs="Arial"/>
           <w:bCs/>
-          <w:noProof/>
-          <w:szCs w:val="28"/>
-          <w:lang w:eastAsia="en-US"/>
+          <w:szCs w:val="28"/>
         </w:rPr>
         <w:drawing>
-          <wp:inline distT="0" distB="0" distL="0" distR="0" wp14:anchorId="4C3C7323" wp14:editId="0EB27749">
-            <wp:extent cx="3899100" cy="1739989"/>
+          <wp:inline distT="0" distB="0" distL="0" distR="0" wp14:anchorId="2732C4CD" wp14:editId="0B047775">
+            <wp:extent cx="6585288" cy="285765"/>
             <wp:effectExtent l="0" t="0" r="6350" b="0"/>
-            <wp:docPr id="3" name="Рисунок 3"/>
+            <wp:docPr id="21" name="Рисунок 21"/>
             <wp:cNvGraphicFramePr>
               <a:graphicFrameLocks xmlns:a="http://schemas.openxmlformats.org/drawingml/2006/main" noChangeAspect="1"/>
             </wp:cNvGraphicFramePr>
@@ -4977,7 +4990,7 @@
                   <pic:spPr>
                     <a:xfrm>
                       <a:off x="0" y="0"/>
-                      <a:ext cx="3899100" cy="1739989"/>
+                      <a:ext cx="6585288" cy="285765"/>
                     </a:xfrm>
                     <a:prstGeom prst="rect">
                       <a:avLst/>
@@ -4992,190 +5005,166 @@
     </w:p>
     <w:p>
       <w:pPr>
+        <w:spacing w:after="200" w:line="276" w:lineRule="auto"/>
+        <w:rPr>
+          <w:rFonts w:cs="Arial"/>
+          <w:bCs/>
+          <w:szCs w:val="28"/>
+        </w:rPr>
+      </w:pPr>
+      <w:r>
+        <w:rPr>
+          <w:rFonts w:cs="Arial"/>
+          <w:bCs/>
+          <w:szCs w:val="28"/>
+        </w:rPr>
+        <w:br w:type="page"/>
+      </w:r>
+    </w:p>
+    <w:p>
+      <w:pPr>
+        <w:pStyle w:val="12"/>
+        <w:rPr>
+          <w:b w:val="0"/>
+          <w:lang w:val="uk-UA"/>
+        </w:rPr>
+      </w:pPr>
+      <w:bookmarkStart w:id="4" w:name="_Toc70932317"/>
+      <w:r>
+        <w:rPr>
+          <w:rStyle w:val="13"/>
+          <w:b/>
+          <w:lang w:val="uk-UA"/>
+        </w:rPr>
+        <w:lastRenderedPageBreak/>
+        <w:t>Тестування</w:t>
+      </w:r>
+      <w:r>
+        <w:rPr>
+          <w:b w:val="0"/>
+          <w:lang w:val="uk-UA"/>
+        </w:rPr>
+        <w:t>:</w:t>
+      </w:r>
+      <w:bookmarkEnd w:id="4"/>
+    </w:p>
+    <w:p>
+      <w:pPr>
+        <w:pStyle w:val="21"/>
+        <w:ind w:firstLine="0"/>
+      </w:pPr>
+      <w:r>
+        <w:t>FileWorker</w:t>
+      </w:r>
+    </w:p>
+    <w:p>
+      <w:pPr>
+        <w:pStyle w:val="21"/>
+        <w:ind w:firstLine="0"/>
+        <w:rPr>
+          <w:lang w:val="uk-UA"/>
+        </w:rPr>
+      </w:pPr>
+      <w:r>
+        <w:rPr>
+          <w:lang w:val="uk-UA"/>
+        </w:rPr>
+        <w:t>FileWorker_RegularLetters</w:t>
+      </w:r>
+      <w:bookmarkStart w:id="5" w:name="_GoBack"/>
+      <w:bookmarkEnd w:id="5"/>
+      <w:r>
+        <w:rPr>
+          <w:lang w:val="uk-UA"/>
+        </w:rPr>
+        <w:t>_ReturnsSameStrings</w:t>
+      </w:r>
+    </w:p>
+    <w:p>
+      <w:pPr>
         <w:autoSpaceDE w:val="0"/>
         <w:autoSpaceDN w:val="0"/>
         <w:adjustRightInd w:val="0"/>
         <w:spacing w:line="360" w:lineRule="auto"/>
-        <w:ind w:left="708" w:firstLine="712"/>
-        <w:rPr>
-          <w:rFonts w:cs="Arial"/>
-          <w:bCs/>
-          <w:szCs w:val="28"/>
-        </w:rPr>
-      </w:pPr>
-      <w:r>
-        <w:rPr>
-          <w:rFonts w:cs="Arial"/>
-          <w:bCs/>
-          <w:szCs w:val="28"/>
-        </w:rPr>
-        <w:t xml:space="preserve">Як видно з даного шматку, Ми маємо два приватних статичних поля </w:t>
-      </w:r>
-      <w:r>
-        <w:rPr>
-          <w:rFonts w:cs="Arial"/>
-          <w:bCs/>
-          <w:szCs w:val="28"/>
-        </w:rPr>
-        <w:t>з певними значеннями за замовченням</w:t>
-      </w:r>
-      <w:r>
-        <w:rPr>
-          <w:rFonts w:cs="Arial"/>
-          <w:bCs/>
-          <w:szCs w:val="28"/>
-        </w:rPr>
-        <w:t>:</w:t>
-      </w:r>
-    </w:p>
-    <w:p>
-      <w:pPr>
-        <w:pStyle w:val="a3"/>
-        <w:numPr>
-          <w:ilvl w:val="0"/>
-          <w:numId w:val="15"/>
-        </w:numPr>
-        <w:autoSpaceDE w:val="0"/>
-        <w:autoSpaceDN w:val="0"/>
-        <w:adjustRightInd w:val="0"/>
-        <w:spacing w:line="360" w:lineRule="auto"/>
-        <w:rPr>
-          <w:rFonts w:ascii="Merriweather" w:hAnsi="Merriweather" w:cs="Arial"/>
-          <w:bCs/>
-          <w:sz w:val="28"/>
-          <w:szCs w:val="28"/>
-          <w:lang w:val="uk-UA"/>
-        </w:rPr>
-      </w:pPr>
-      <w:r>
-        <w:rPr>
-          <w:rFonts w:ascii="Merriweather" w:hAnsi="Merriweather" w:cs="Arial"/>
-          <w:bCs/>
-          <w:sz w:val="28"/>
-          <w:szCs w:val="28"/>
-          <w:lang w:val="uk-UA"/>
-        </w:rPr>
-        <w:t>_modAdler представляє з себе модуль найбільшого простого числа, меншого, ніж 2</w:t>
-      </w:r>
-      <w:r>
-        <w:rPr>
-          <w:rFonts w:ascii="Merriweather" w:hAnsi="Merriweather" w:cs="Arial"/>
-          <w:bCs/>
-          <w:sz w:val="28"/>
-          <w:szCs w:val="28"/>
-          <w:vertAlign w:val="superscript"/>
-          <w:lang w:val="uk-UA"/>
-        </w:rPr>
-        <w:t>16</w:t>
-      </w:r>
-      <w:r>
-        <w:rPr>
-          <w:rFonts w:ascii="Merriweather" w:hAnsi="Merriweather" w:cs="Arial"/>
-          <w:bCs/>
-          <w:sz w:val="28"/>
-          <w:szCs w:val="28"/>
-          <w:vertAlign w:val="superscript"/>
-          <w:lang w:val="uk-UA"/>
-        </w:rPr>
-        <w:t xml:space="preserve"> </w:t>
-      </w:r>
-      <w:r>
-        <w:rPr>
-          <w:rFonts w:ascii="Merriweather" w:hAnsi="Merriweather" w:cs="Arial"/>
-          <w:bCs/>
-          <w:sz w:val="28"/>
-          <w:szCs w:val="28"/>
-          <w:lang w:val="uk-UA"/>
-        </w:rPr>
-        <w:t>, який буде використовуватися при хешуванні паролю</w:t>
-      </w:r>
-    </w:p>
-    <w:p>
-      <w:pPr>
-        <w:pStyle w:val="a3"/>
-        <w:numPr>
-          <w:ilvl w:val="0"/>
-          <w:numId w:val="15"/>
-        </w:numPr>
-        <w:autoSpaceDE w:val="0"/>
-        <w:autoSpaceDN w:val="0"/>
-        <w:adjustRightInd w:val="0"/>
-        <w:spacing w:line="360" w:lineRule="auto"/>
-        <w:rPr>
-          <w:rFonts w:ascii="Merriweather" w:hAnsi="Merriweather" w:cs="Arial"/>
-          <w:bCs/>
-          <w:sz w:val="28"/>
-          <w:szCs w:val="28"/>
-          <w:lang w:val="uk-UA"/>
-        </w:rPr>
-      </w:pPr>
-      <w:r>
-        <w:rPr>
-          <w:rFonts w:ascii="Merriweather" w:hAnsi="Merriweather" w:cs="Arial"/>
-          <w:bCs/>
-          <w:sz w:val="28"/>
-          <w:szCs w:val="28"/>
-          <w:lang w:val="uk-UA"/>
-        </w:rPr>
-        <w:t xml:space="preserve">_salt використовується </w:t>
-      </w:r>
-      <w:r>
-        <w:rPr>
-          <w:rFonts w:ascii="Merriweather" w:hAnsi="Merriweather" w:cs="Arial"/>
-          <w:bCs/>
-          <w:sz w:val="28"/>
-          <w:szCs w:val="28"/>
-          <w:lang w:val="uk-UA"/>
-        </w:rPr>
-        <w:t xml:space="preserve">для створення </w:t>
-      </w:r>
-      <w:r>
-        <w:rPr>
-          <w:rFonts w:ascii="Merriweather" w:hAnsi="Merriweather" w:cs="Arial"/>
-          <w:bCs/>
-          <w:sz w:val="28"/>
-          <w:szCs w:val="28"/>
-          <w:lang w:val="uk-UA"/>
-        </w:rPr>
-        <w:t>певного</w:t>
-      </w:r>
-      <w:r>
-        <w:rPr>
-          <w:rFonts w:ascii="Merriweather" w:hAnsi="Merriweather" w:cs="Arial"/>
-          <w:bCs/>
-          <w:sz w:val="28"/>
-          <w:szCs w:val="28"/>
-          <w:lang w:val="uk-UA"/>
-        </w:rPr>
-        <w:t xml:space="preserve"> хешу </w:t>
-      </w:r>
-      <w:r>
-        <w:rPr>
-          <w:rFonts w:ascii="Merriweather" w:hAnsi="Merriweather" w:cs="Arial"/>
-          <w:bCs/>
-          <w:sz w:val="28"/>
-          <w:szCs w:val="28"/>
-          <w:lang w:val="uk-UA"/>
-        </w:rPr>
-        <w:t>Нашого паролю</w:t>
-      </w:r>
-    </w:p>
-    <w:p>
-      <w:pPr>
-        <w:pStyle w:val="21"/>
-        <w:rPr>
-          <w:sz w:val="28"/>
-          <w:lang w:val="uk-UA"/>
-        </w:rPr>
-      </w:pPr>
-      <w:bookmarkStart w:id="6" w:name="_Toc70932313"/>
-      <w:r>
-        <w:rPr>
-          <w:lang w:val="uk-UA"/>
-        </w:rPr>
-        <w:t>Init</w:t>
-      </w:r>
-      <w:bookmarkEnd w:id="6"/>
+        <w:ind w:left="708" w:firstLine="708"/>
+        <w:rPr>
+          <w:rFonts w:cs="Arial"/>
+          <w:bCs/>
+          <w:szCs w:val="28"/>
+        </w:rPr>
+      </w:pPr>
+      <w:r>
+        <w:rPr>
+          <w:rFonts w:cs="Arial"/>
+          <w:bCs/>
+          <w:szCs w:val="28"/>
+        </w:rPr>
+        <w:t>Почати тестування Я вирішив з методу Init. Але сталася проблема: Я не можу перевірити</w:t>
+      </w:r>
+      <w:r>
+        <w:rPr>
+          <w:rFonts w:cs="Arial"/>
+          <w:bCs/>
+          <w:szCs w:val="28"/>
+        </w:rPr>
+        <w:t xml:space="preserve"> чи змінилися приватні поля без іншого методу </w:t>
+      </w:r>
+      <w:r>
+        <w:rPr>
+          <w:rFonts w:cs="Arial"/>
+          <w:bCs/>
+          <w:szCs w:val="28"/>
+        </w:rPr>
+        <w:t>–</w:t>
+      </w:r>
+      <w:r>
+        <w:rPr>
+          <w:rFonts w:cs="Arial"/>
+          <w:bCs/>
+          <w:szCs w:val="28"/>
+        </w:rPr>
+        <w:t xml:space="preserve"> GetHash</w:t>
+      </w:r>
+      <w:r>
+        <w:rPr>
+          <w:rFonts w:cs="Arial"/>
+          <w:bCs/>
+          <w:szCs w:val="28"/>
+        </w:rPr>
+        <w:t xml:space="preserve">. </w:t>
+      </w:r>
+      <w:r>
+        <w:rPr>
+          <w:rFonts w:cs="Arial"/>
+          <w:bCs/>
+          <w:szCs w:val="28"/>
+        </w:rPr>
+        <w:t>Тобто, я</w:t>
+      </w:r>
+      <w:r>
+        <w:rPr>
+          <w:rFonts w:cs="Arial"/>
+          <w:bCs/>
+          <w:szCs w:val="28"/>
+        </w:rPr>
+        <w:t>кщо повертається один й той же хеш до</w:t>
+      </w:r>
+      <w:r>
+        <w:rPr>
+          <w:rFonts w:cs="Arial"/>
+          <w:bCs/>
+          <w:szCs w:val="28"/>
+        </w:rPr>
+        <w:t xml:space="preserve"> та після виклику Init, то Ми можемо дійти до висновку, що _modAdler та _salt </w:t>
+      </w:r>
+      <w:r>
+        <w:rPr>
+          <w:rFonts w:cs="Arial"/>
+          <w:bCs/>
+          <w:szCs w:val="28"/>
+        </w:rPr>
+        <w:t>залишилися тими самими. Давайте спробуємо так і зробити:</w:t>
+      </w:r>
     </w:p>
     <w:p>
       <w:pPr>
@@ -5196,13 +5185,13 @@
           <w:bCs/>
           <w:noProof/>
           <w:szCs w:val="28"/>
-          <w:lang w:eastAsia="en-US"/>
+          <w:lang w:val="en-US" w:eastAsia="en-US"/>
         </w:rPr>
         <w:drawing>
-          <wp:inline distT="0" distB="0" distL="0" distR="0" wp14:anchorId="1411994B" wp14:editId="65FEEA5D">
-            <wp:extent cx="3566916" cy="3283336"/>
-            <wp:effectExtent l="0" t="0" r="0" b="0"/>
-            <wp:docPr id="4" name="Рисунок 4"/>
+          <wp:inline distT="0" distB="0" distL="0" distR="0" wp14:anchorId="22CA157D" wp14:editId="772E8941">
+            <wp:extent cx="4584936" cy="4375375"/>
+            <wp:effectExtent l="0" t="0" r="6350" b="6350"/>
+            <wp:docPr id="12" name="Рисунок 12"/>
             <wp:cNvGraphicFramePr>
               <a:graphicFrameLocks xmlns:a="http://schemas.openxmlformats.org/drawingml/2006/main" noChangeAspect="1"/>
             </wp:cNvGraphicFramePr>
@@ -5222,7 +5211,7 @@
                   <pic:spPr>
                     <a:xfrm>
                       <a:off x="0" y="0"/>
-                      <a:ext cx="3585942" cy="3300849"/>
+                      <a:ext cx="4584936" cy="4375375"/>
                     </a:xfrm>
                     <a:prstGeom prst="rect">
                       <a:avLst/>
@@ -5237,106 +5226,10 @@
     </w:p>
     <w:p>
       <w:pPr>
-        <w:spacing w:after="200" w:line="276" w:lineRule="auto"/>
-        <w:ind w:left="708" w:firstLine="712"/>
-        <w:rPr>
-          <w:rFonts w:cs="Arial"/>
-          <w:bCs/>
-          <w:szCs w:val="28"/>
-        </w:rPr>
-      </w:pPr>
-      <w:r>
-        <w:rPr>
-          <w:rFonts w:cs="Arial"/>
-          <w:bCs/>
-          <w:szCs w:val="28"/>
-        </w:rPr>
-        <w:t>Дана функція перезаписує</w:t>
-      </w:r>
-      <w:r>
-        <w:rPr>
-          <w:rFonts w:cs="Arial"/>
-          <w:bCs/>
-          <w:szCs w:val="28"/>
-        </w:rPr>
-        <w:t xml:space="preserve"> значення</w:t>
-      </w:r>
-      <w:r>
-        <w:rPr>
-          <w:rFonts w:cs="Arial"/>
-          <w:bCs/>
-          <w:szCs w:val="28"/>
-        </w:rPr>
-        <w:t xml:space="preserve"> </w:t>
-      </w:r>
-      <w:r>
-        <w:rPr>
-          <w:rFonts w:cs="Arial"/>
-          <w:bCs/>
-          <w:szCs w:val="28"/>
-        </w:rPr>
-        <w:t xml:space="preserve">приватних полів, які </w:t>
-      </w:r>
-      <w:r>
-        <w:rPr>
-          <w:rFonts w:cs="Arial"/>
-          <w:bCs/>
-          <w:szCs w:val="28"/>
-        </w:rPr>
-        <w:t xml:space="preserve">були </w:t>
-      </w:r>
-      <w:r>
-        <w:rPr>
-          <w:rFonts w:cs="Arial"/>
-          <w:bCs/>
-          <w:szCs w:val="28"/>
-        </w:rPr>
-        <w:t>вище</w:t>
-      </w:r>
-      <w:r>
-        <w:rPr>
-          <w:rFonts w:cs="Arial"/>
-          <w:bCs/>
-          <w:szCs w:val="28"/>
-        </w:rPr>
-        <w:t>,</w:t>
-      </w:r>
-      <w:r>
-        <w:rPr>
-          <w:rFonts w:cs="Arial"/>
-          <w:bCs/>
-          <w:szCs w:val="28"/>
-        </w:rPr>
-        <w:t xml:space="preserve"> з певними перевірками</w:t>
-      </w:r>
-      <w:r>
-        <w:rPr>
-          <w:rFonts w:cs="Arial"/>
-          <w:bCs/>
-          <w:szCs w:val="28"/>
-        </w:rPr>
-        <w:t xml:space="preserve"> на нові, які </w:t>
-      </w:r>
-      <w:r>
-        <w:rPr>
-          <w:rFonts w:cs="Arial"/>
-          <w:bCs/>
-          <w:szCs w:val="28"/>
-        </w:rPr>
-        <w:t>приходять як параметри</w:t>
-      </w:r>
-      <w:r>
-        <w:rPr>
-          <w:rFonts w:cs="Arial"/>
-          <w:bCs/>
-          <w:szCs w:val="28"/>
-        </w:rPr>
-        <w:t>.</w:t>
-      </w:r>
-    </w:p>
-    <w:p>
-      <w:pPr>
-        <w:spacing w:after="200" w:line="276" w:lineRule="auto"/>
+        <w:autoSpaceDE w:val="0"/>
+        <w:autoSpaceDN w:val="0"/>
+        <w:adjustRightInd w:val="0"/>
+        <w:spacing w:line="360" w:lineRule="auto"/>
         <w:jc w:val="center"/>
         <w:rPr>
           <w:rFonts w:cs="Arial"/>
@@ -5350,14 +5243,13 @@
           <w:bCs/>
           <w:noProof/>
           <w:szCs w:val="28"/>
-          <w:lang w:eastAsia="en-US"/>
-        </w:rPr>
-        <w:lastRenderedPageBreak/>
+          <w:lang w:val="en-US" w:eastAsia="en-US"/>
+        </w:rPr>
         <w:drawing>
-          <wp:inline distT="0" distB="0" distL="0" distR="0">
-            <wp:extent cx="3924300" cy="8709124"/>
+          <wp:inline distT="0" distB="0" distL="0" distR="0" wp14:anchorId="757641B5" wp14:editId="19E0DAF5">
+            <wp:extent cx="3021505" cy="293885"/>
             <wp:effectExtent l="0" t="0" r="0" b="0"/>
-            <wp:docPr id="7" name="Рисунок 7" descr="D:\ForStudy\Components-Of-Software-Engineering\Images\Init-Lab3-Components-Of-Software-Engineering.png"/>
+            <wp:docPr id="10" name="Рисунок 10"/>
             <wp:cNvGraphicFramePr>
               <a:graphicFrameLocks xmlns:a="http://schemas.openxmlformats.org/drawingml/2006/main" noChangeAspect="1"/>
             </wp:cNvGraphicFramePr>
@@ -5365,36 +5257,23 @@
               <a:graphicData uri="http://schemas.openxmlformats.org/drawingml/2006/picture">
                 <pic:pic xmlns:pic="http://schemas.openxmlformats.org/drawingml/2006/picture">
                   <pic:nvPicPr>
-                    <pic:cNvPr id="0" name="Picture 1" descr="D:\ForStudy\Components-Of-Software-Engineering\Images\Init-Lab3-Components-Of-Software-Engineering.png"/>
-                    <pic:cNvPicPr>
-                      <a:picLocks noChangeAspect="1" noChangeArrowheads="1"/>
-                    </pic:cNvPicPr>
+                    <pic:cNvPr id="1" name=""/>
+                    <pic:cNvPicPr/>
                   </pic:nvPicPr>
                   <pic:blipFill>
-                    <a:blip r:embed="rId43" cstate="print">
-                      <a:extLst>
-                        <a:ext uri="{28A0092B-C50C-407E-A947-70E740481C1C}">
-                          <a14:useLocalDpi xmlns:a14="http://schemas.microsoft.com/office/drawing/2010/main" val="0"/>
-                        </a:ext>
-                      </a:extLst>
-                    </a:blip>
-                    <a:srcRect/>
+                    <a:blip r:embed="rId43"/>
                     <a:stretch>
                       <a:fillRect/>
                     </a:stretch>
                   </pic:blipFill>
-                  <pic:spPr bwMode="auto">
+                  <pic:spPr>
                     <a:xfrm>
                       <a:off x="0" y="0"/>
-                      <a:ext cx="3933374" cy="8729262"/>
+                      <a:ext cx="3084187" cy="299982"/>
                     </a:xfrm>
                     <a:prstGeom prst="rect">
                       <a:avLst/>
                     </a:prstGeom>
-                    <a:noFill/>
-                    <a:ln>
-                      <a:noFill/>
-                    </a:ln>
                   </pic:spPr>
                 </pic:pic>
               </a:graphicData>
@@ -5405,45 +5284,71 @@
     </w:p>
     <w:p>
       <w:pPr>
-        <w:pStyle w:val="21"/>
-        <w:ind w:firstLine="0"/>
-        <w:rPr>
-          <w:lang w:val="uk-UA"/>
-        </w:rPr>
-      </w:pPr>
-      <w:bookmarkStart w:id="7" w:name="_Toc70932314"/>
-      <w:r>
-        <w:rPr>
-          <w:lang w:val="uk-UA"/>
+        <w:autoSpaceDE w:val="0"/>
+        <w:autoSpaceDN w:val="0"/>
+        <w:adjustRightInd w:val="0"/>
+        <w:spacing w:line="360" w:lineRule="auto"/>
+        <w:ind w:left="708" w:firstLine="712"/>
+        <w:rPr>
+          <w:rFonts w:cs="Arial"/>
+          <w:bCs/>
+          <w:szCs w:val="28"/>
+        </w:rPr>
+      </w:pPr>
+      <w:r>
+        <w:rPr>
+          <w:rFonts w:cs="Arial"/>
+          <w:bCs/>
+          <w:szCs w:val="28"/>
+        </w:rPr>
+        <w:t>І тест дійсно пройшов! Тепер зробимо те саме, але з іншими значенням, які підуть по цьому ж маршруту:</w:t>
+      </w:r>
+    </w:p>
+    <w:p>
+      <w:pPr>
+        <w:spacing w:after="200" w:line="276" w:lineRule="auto"/>
+        <w:rPr>
+          <w:rFonts w:cs="Arial"/>
+          <w:bCs/>
+          <w:szCs w:val="28"/>
+        </w:rPr>
+      </w:pPr>
+      <w:r>
+        <w:rPr>
+          <w:rFonts w:cs="Arial"/>
+          <w:bCs/>
+          <w:szCs w:val="28"/>
+        </w:rPr>
+        <w:br w:type="page"/>
+      </w:r>
+    </w:p>
+    <w:p>
+      <w:pPr>
+        <w:autoSpaceDE w:val="0"/>
+        <w:autoSpaceDN w:val="0"/>
+        <w:adjustRightInd w:val="0"/>
+        <w:spacing w:line="360" w:lineRule="auto"/>
+        <w:jc w:val="center"/>
+        <w:rPr>
+          <w:rFonts w:cs="Arial"/>
+          <w:bCs/>
+          <w:szCs w:val="28"/>
+        </w:rPr>
+      </w:pPr>
+      <w:r>
+        <w:rPr>
+          <w:rFonts w:cs="Arial"/>
+          <w:bCs/>
+          <w:noProof/>
+          <w:szCs w:val="28"/>
+          <w:lang w:val="en-US" w:eastAsia="en-US"/>
         </w:rPr>
         <w:lastRenderedPageBreak/>
-        <w:t>GetHash</w:t>
-      </w:r>
-      <w:bookmarkEnd w:id="7"/>
-    </w:p>
-    <w:p>
-      <w:pPr>
-        <w:spacing w:after="200" w:line="276" w:lineRule="auto"/>
-        <w:jc w:val="center"/>
-        <w:rPr>
-          <w:rFonts w:cs="Arial"/>
-          <w:bCs/>
-          <w:szCs w:val="28"/>
-        </w:rPr>
-      </w:pPr>
-      <w:r>
-        <w:rPr>
-          <w:rFonts w:cs="Arial"/>
-          <w:bCs/>
-          <w:noProof/>
-          <w:szCs w:val="28"/>
-          <w:lang w:eastAsia="en-US"/>
-        </w:rPr>
         <w:drawing>
-          <wp:inline distT="0" distB="0" distL="0" distR="0" wp14:anchorId="52F1C5B5" wp14:editId="016AD4D1">
-            <wp:extent cx="5912154" cy="4400776"/>
+          <wp:inline distT="0" distB="0" distL="0" distR="0" wp14:anchorId="42625979" wp14:editId="2E20305D">
+            <wp:extent cx="4591286" cy="4438878"/>
             <wp:effectExtent l="0" t="0" r="0" b="0"/>
-            <wp:docPr id="5" name="Рисунок 5"/>
+            <wp:docPr id="15" name="Рисунок 15"/>
             <wp:cNvGraphicFramePr>
               <a:graphicFrameLocks xmlns:a="http://schemas.openxmlformats.org/drawingml/2006/main" noChangeAspect="1"/>
             </wp:cNvGraphicFramePr>
@@ -5463,7 +5368,7 @@
                   <pic:spPr>
                     <a:xfrm>
                       <a:off x="0" y="0"/>
-                      <a:ext cx="5912154" cy="4400776"/>
+                      <a:ext cx="4591286" cy="4438878"/>
                     </a:xfrm>
                     <a:prstGeom prst="rect">
                       <a:avLst/>
@@ -5478,7 +5383,93 @@
     </w:p>
     <w:p>
       <w:pPr>
+        <w:autoSpaceDE w:val="0"/>
+        <w:autoSpaceDN w:val="0"/>
+        <w:adjustRightInd w:val="0"/>
+        <w:spacing w:line="360" w:lineRule="auto"/>
+        <w:ind w:left="708" w:firstLine="712"/>
+        <w:rPr>
+          <w:rFonts w:cs="Arial"/>
+          <w:bCs/>
+          <w:szCs w:val="28"/>
+        </w:rPr>
+      </w:pPr>
+      <w:r>
+        <w:rPr>
+          <w:rFonts w:cs="Arial"/>
+          <w:bCs/>
+          <w:szCs w:val="28"/>
+        </w:rPr>
+        <w:t>Також були спроби передати від’ємне значення AdlerMod, але оскільки у бібліотеці використовується uint, який не може приймати негативні значення, то</w:t>
+      </w:r>
+      <w:r>
+        <w:rPr>
+          <w:rFonts w:cs="Arial"/>
+          <w:bCs/>
+          <w:szCs w:val="28"/>
+        </w:rPr>
+        <w:t xml:space="preserve"> Visual Studio видавало помилку</w:t>
+      </w:r>
+      <w:r>
+        <w:rPr>
+          <w:rFonts w:cs="Arial"/>
+          <w:bCs/>
+          <w:szCs w:val="28"/>
+        </w:rPr>
+        <w:t>.</w:t>
+      </w:r>
+    </w:p>
+    <w:p>
+      <w:pPr>
         <w:spacing w:after="200" w:line="276" w:lineRule="auto"/>
+        <w:rPr>
+          <w:rFonts w:eastAsiaTheme="majorEastAsia" w:cs="Arial"/>
+          <w:b/>
+          <w:bCs/>
+          <w:sz w:val="32"/>
+          <w:szCs w:val="28"/>
+        </w:rPr>
+      </w:pPr>
+      <w:r>
+        <w:br w:type="page"/>
+      </w:r>
+    </w:p>
+    <w:p>
+      <w:pPr>
+        <w:pStyle w:val="21"/>
+        <w:ind w:firstLine="0"/>
+        <w:rPr>
+          <w:lang w:val="uk-UA"/>
+        </w:rPr>
+      </w:pPr>
+      <w:bookmarkStart w:id="6" w:name="_Toc70932320"/>
+      <w:r>
+        <w:rPr>
+          <w:lang w:val="uk-UA"/>
+        </w:rPr>
+        <w:lastRenderedPageBreak/>
+        <w:t>Execution Route 0_1_</w:t>
+      </w:r>
+      <w:r>
+        <w:rPr>
+          <w:lang w:val="uk-UA"/>
+        </w:rPr>
+        <w:t>5_</w:t>
+      </w:r>
+      <w:r>
+        <w:rPr>
+          <w:lang w:val="uk-UA"/>
+        </w:rPr>
+        <w:t>6</w:t>
+      </w:r>
+      <w:bookmarkEnd w:id="6"/>
+    </w:p>
+    <w:p>
+      <w:pPr>
+        <w:autoSpaceDE w:val="0"/>
+        <w:autoSpaceDN w:val="0"/>
+        <w:adjustRightInd w:val="0"/>
+        <w:spacing w:line="360" w:lineRule="auto"/>
         <w:ind w:left="708" w:firstLine="712"/>
         <w:rPr>
           <w:rFonts w:cs="Arial"/>
@@ -5492,21 +5483,88 @@
           <w:bCs/>
           <w:szCs w:val="28"/>
         </w:rPr>
-        <w:t xml:space="preserve">Цей метод повертає певний хеш для паролю, який </w:t>
-      </w:r>
-      <w:r>
-        <w:rPr>
-          <w:rFonts w:cs="Arial"/>
-          <w:bCs/>
-          <w:szCs w:val="28"/>
-        </w:rPr>
-        <w:t>Ми передали. Сюди ж можна вписати salt та adlerMod, якщо Нам потрібні якісь конкретні значення.</w:t>
-      </w:r>
-    </w:p>
-    <w:p>
-      <w:pPr>
-        <w:spacing w:after="200" w:line="276" w:lineRule="auto"/>
-        <w:jc w:val="center"/>
+        <w:t xml:space="preserve">А тут </w:t>
+      </w:r>
+      <w:r>
+        <w:rPr>
+          <w:rFonts w:cs="Arial"/>
+          <w:bCs/>
+          <w:szCs w:val="28"/>
+        </w:rPr>
+        <w:t>Я зрозумів одну річ…</w:t>
+      </w:r>
+      <w:r>
+        <w:rPr>
+          <w:rFonts w:cs="Arial"/>
+          <w:bCs/>
+          <w:szCs w:val="28"/>
+        </w:rPr>
+        <w:t xml:space="preserve"> </w:t>
+      </w:r>
+      <w:r>
+        <w:rPr>
+          <w:rFonts w:cs="Arial"/>
+          <w:bCs/>
+          <w:szCs w:val="28"/>
+        </w:rPr>
+        <w:t xml:space="preserve"> усі тести будуть використовувати спільні параметри PasswordHasher’у. Тобто, якщо у тесті, який запускається раніше, йде зміна, наприклад, </w:t>
+      </w:r>
+      <w:r>
+        <w:rPr>
+          <w:rFonts w:cs="Arial"/>
+          <w:bCs/>
+          <w:szCs w:val="28"/>
+        </w:rPr>
+        <w:t>_modAdler32, то вона буде помітна в УСІХ</w:t>
+      </w:r>
+      <w:r>
+        <w:rPr>
+          <w:rFonts w:cs="Arial"/>
+          <w:bCs/>
+          <w:szCs w:val="28"/>
+        </w:rPr>
+        <w:t xml:space="preserve"> подальших</w:t>
+      </w:r>
+      <w:r>
+        <w:rPr>
+          <w:rFonts w:cs="Arial"/>
+          <w:bCs/>
+          <w:szCs w:val="28"/>
+        </w:rPr>
+        <w:t xml:space="preserve"> тестах</w:t>
+      </w:r>
+      <w:r>
+        <w:rPr>
+          <w:rFonts w:cs="Arial"/>
+          <w:bCs/>
+          <w:szCs w:val="28"/>
+        </w:rPr>
+        <w:t>, навіть якщо вони знаходяться у різних класах. Через це Я доволі довгий час не міг</w:t>
+      </w:r>
+      <w:r>
+        <w:rPr>
+          <w:rFonts w:cs="Arial"/>
+          <w:bCs/>
+          <w:szCs w:val="28"/>
+        </w:rPr>
+        <w:t xml:space="preserve"> зрозуміти, чому падає тест. </w:t>
+      </w:r>
+      <w:r>
+        <w:rPr>
+          <w:rFonts w:cs="Arial"/>
+          <w:bCs/>
+          <w:szCs w:val="28"/>
+        </w:rPr>
+        <w:t>Вирішилось це за допомогою додаткової функції SetDefaultValues, яка викликається на початку кожного тесту.</w:t>
+      </w:r>
+    </w:p>
+    <w:p>
+      <w:pPr>
+        <w:autoSpaceDE w:val="0"/>
+        <w:autoSpaceDN w:val="0"/>
+        <w:adjustRightInd w:val="0"/>
+        <w:spacing w:line="360" w:lineRule="auto"/>
+        <w:ind w:left="708" w:firstLine="712"/>
         <w:rPr>
           <w:rFonts w:cs="Arial"/>
           <w:bCs/>
@@ -5519,14 +5577,13 @@
           <w:bCs/>
           <w:noProof/>
           <w:szCs w:val="28"/>
-          <w:lang w:eastAsia="en-US"/>
-        </w:rPr>
-        <w:lastRenderedPageBreak/>
+          <w:lang w:val="en-US" w:eastAsia="en-US"/>
+        </w:rPr>
         <w:drawing>
-          <wp:inline distT="0" distB="0" distL="0" distR="0">
-            <wp:extent cx="4934543" cy="9392469"/>
+          <wp:inline distT="0" distB="0" distL="0" distR="0" wp14:anchorId="30766212" wp14:editId="504923BD">
+            <wp:extent cx="5124713" cy="2101958"/>
             <wp:effectExtent l="0" t="0" r="0" b="0"/>
-            <wp:docPr id="33" name="Рисунок 33" descr="D:\ForStudy\Components-Of-Software-Engineering\Images\GetHash-Lab3-Components-Of-Software-Engineering.png"/>
+            <wp:docPr id="17" name="Рисунок 17"/>
             <wp:cNvGraphicFramePr>
               <a:graphicFrameLocks xmlns:a="http://schemas.openxmlformats.org/drawingml/2006/main" noChangeAspect="1"/>
             </wp:cNvGraphicFramePr>
@@ -5534,36 +5591,23 @@
               <a:graphicData uri="http://schemas.openxmlformats.org/drawingml/2006/picture">
                 <pic:pic xmlns:pic="http://schemas.openxmlformats.org/drawingml/2006/picture">
                   <pic:nvPicPr>
-                    <pic:cNvPr id="0" name="Picture 1" descr="D:\ForStudy\Components-Of-Software-Engineering\Images\GetHash-Lab3-Components-Of-Software-Engineering.png"/>
-                    <pic:cNvPicPr>
-                      <a:picLocks noChangeAspect="1" noChangeArrowheads="1"/>
-                    </pic:cNvPicPr>
+                    <pic:cNvPr id="1" name=""/>
+                    <pic:cNvPicPr/>
                   </pic:nvPicPr>
                   <pic:blipFill>
-                    <a:blip r:embed="rId45" cstate="print">
-                      <a:extLst>
-                        <a:ext uri="{28A0092B-C50C-407E-A947-70E740481C1C}">
-                          <a14:useLocalDpi xmlns:a14="http://schemas.microsoft.com/office/drawing/2010/main" val="0"/>
-                        </a:ext>
-                      </a:extLst>
-                    </a:blip>
-                    <a:srcRect/>
+                    <a:blip r:embed="rId45"/>
                     <a:stretch>
                       <a:fillRect/>
                     </a:stretch>
                   </pic:blipFill>
-                  <pic:spPr bwMode="auto">
+                  <pic:spPr>
                     <a:xfrm>
                       <a:off x="0" y="0"/>
-                      <a:ext cx="4939056" cy="9401058"/>
+                      <a:ext cx="5124713" cy="2101958"/>
                     </a:xfrm>
                     <a:prstGeom prst="rect">
                       <a:avLst/>
                     </a:prstGeom>
-                    <a:noFill/>
-                    <a:ln>
-                      <a:noFill/>
-                    </a:ln>
                   </pic:spPr>
                 </pic:pic>
               </a:graphicData>
@@ -5574,7 +5618,10 @@
     </w:p>
     <w:p>
       <w:pPr>
-        <w:spacing w:after="200" w:line="276" w:lineRule="auto"/>
+        <w:autoSpaceDE w:val="0"/>
+        <w:autoSpaceDN w:val="0"/>
+        <w:adjustRightInd w:val="0"/>
+        <w:spacing w:line="360" w:lineRule="auto"/>
         <w:ind w:left="708" w:firstLine="712"/>
         <w:rPr>
           <w:rFonts w:cs="Arial"/>
@@ -5588,46 +5635,15 @@
           <w:bCs/>
           <w:szCs w:val="28"/>
         </w:rPr>
-        <w:lastRenderedPageBreak/>
-        <w:t xml:space="preserve">Далі вже йдуть функції, які є приватними, отже тестувати їх напряму </w:t>
-      </w:r>
-      <w:r>
-        <w:rPr>
-          <w:rFonts w:cs="Arial"/>
-          <w:bCs/>
-          <w:szCs w:val="28"/>
-        </w:rPr>
-        <w:t>–</w:t>
-      </w:r>
-      <w:r>
-        <w:rPr>
-          <w:rFonts w:cs="Arial"/>
-          <w:bCs/>
-          <w:szCs w:val="28"/>
-        </w:rPr>
-        <w:t xml:space="preserve"> неможливо</w:t>
-      </w:r>
-    </w:p>
-    <w:p>
-      <w:pPr>
-        <w:pStyle w:val="21"/>
-        <w:ind w:firstLine="0"/>
-        <w:rPr>
-          <w:lang w:val="uk-UA"/>
-        </w:rPr>
-      </w:pPr>
-      <w:bookmarkStart w:id="8" w:name="_Toc70932315"/>
-      <w:r>
-        <w:rPr>
-          <w:lang w:val="uk-UA"/>
-        </w:rPr>
-        <w:t>HashSha2</w:t>
-      </w:r>
-      <w:bookmarkEnd w:id="8"/>
-    </w:p>
-    <w:p>
-      <w:pPr>
-        <w:spacing w:after="200" w:line="276" w:lineRule="auto"/>
+        <w:t xml:space="preserve">Але давайте перейдемо до самих тестів даного шляху. </w:t>
+      </w:r>
+    </w:p>
+    <w:p>
+      <w:pPr>
+        <w:autoSpaceDE w:val="0"/>
+        <w:autoSpaceDN w:val="0"/>
+        <w:adjustRightInd w:val="0"/>
+        <w:spacing w:line="360" w:lineRule="auto"/>
         <w:jc w:val="center"/>
         <w:rPr>
           <w:rFonts w:cs="Arial"/>
@@ -5641,13 +5657,13 @@
           <w:bCs/>
           <w:noProof/>
           <w:szCs w:val="28"/>
-          <w:lang w:eastAsia="en-US"/>
+          <w:lang w:val="en-US" w:eastAsia="en-US"/>
         </w:rPr>
         <w:drawing>
-          <wp:inline distT="0" distB="0" distL="0" distR="0" wp14:anchorId="5E9DAA84" wp14:editId="7EDD8505">
-            <wp:extent cx="6737696" cy="1987652"/>
-            <wp:effectExtent l="0" t="0" r="6350" b="0"/>
-            <wp:docPr id="6" name="Рисунок 6"/>
+          <wp:inline distT="0" distB="0" distL="0" distR="0" wp14:anchorId="5C9F94B2" wp14:editId="478270B2">
+            <wp:extent cx="4111986" cy="4067831"/>
+            <wp:effectExtent l="0" t="0" r="3175" b="8890"/>
+            <wp:docPr id="18" name="Рисунок 18"/>
             <wp:cNvGraphicFramePr>
               <a:graphicFrameLocks xmlns:a="http://schemas.openxmlformats.org/drawingml/2006/main" noChangeAspect="1"/>
             </wp:cNvGraphicFramePr>
@@ -5667,7 +5683,7 @@
                   <pic:spPr>
                     <a:xfrm>
                       <a:off x="0" y="0"/>
-                      <a:ext cx="6737696" cy="1987652"/>
+                      <a:ext cx="4121175" cy="4076921"/>
                     </a:xfrm>
                     <a:prstGeom prst="rect">
                       <a:avLst/>
@@ -5682,42 +5698,10 @@
     </w:p>
     <w:p>
       <w:pPr>
-        <w:spacing w:after="200" w:line="276" w:lineRule="auto"/>
-        <w:ind w:left="708" w:firstLine="712"/>
-        <w:rPr>
-          <w:rFonts w:cs="Arial"/>
-          <w:bCs/>
-          <w:szCs w:val="28"/>
-        </w:rPr>
-      </w:pPr>
-      <w:r>
-        <w:rPr>
-          <w:rFonts w:cs="Arial"/>
-          <w:bCs/>
-          <w:szCs w:val="28"/>
-        </w:rPr>
-        <w:t>У цьому шматку коду</w:t>
-      </w:r>
-      <w:r>
-        <w:rPr>
-          <w:rFonts w:cs="Arial"/>
-          <w:bCs/>
-          <w:szCs w:val="28"/>
-        </w:rPr>
-        <w:t xml:space="preserve"> приймається певна стрічка, яка приймає участь у створенні SHA2</w:t>
-      </w:r>
-      <w:r>
-        <w:rPr>
-          <w:rFonts w:cs="Arial"/>
-          <w:bCs/>
-          <w:szCs w:val="28"/>
-        </w:rPr>
-        <w:t xml:space="preserve"> хешу.</w:t>
-      </w:r>
-    </w:p>
-    <w:p>
-      <w:pPr>
-        <w:spacing w:after="200" w:line="276" w:lineRule="auto"/>
+        <w:autoSpaceDE w:val="0"/>
+        <w:autoSpaceDN w:val="0"/>
+        <w:adjustRightInd w:val="0"/>
+        <w:spacing w:line="360" w:lineRule="auto"/>
         <w:jc w:val="center"/>
         <w:rPr>
           <w:rFonts w:cs="Arial"/>
@@ -5731,13 +5715,14 @@
           <w:bCs/>
           <w:noProof/>
           <w:szCs w:val="28"/>
-          <w:lang w:eastAsia="en-US"/>
-        </w:rPr>
+          <w:lang w:val="en-US" w:eastAsia="en-US"/>
+        </w:rPr>
+        <w:lastRenderedPageBreak/>
         <w:drawing>
-          <wp:inline distT="0" distB="0" distL="0" distR="0">
-            <wp:extent cx="4437802" cy="5948979"/>
+          <wp:inline distT="0" distB="0" distL="0" distR="0" wp14:anchorId="44009052" wp14:editId="6FB21CB5">
+            <wp:extent cx="4515082" cy="4711942"/>
             <wp:effectExtent l="0" t="0" r="0" b="0"/>
-            <wp:docPr id="13" name="Рисунок 13" descr="D:\ForStudy\Components-Of-Software-Engineering\Images\HashSha2-Lab3-Components-Of-Software-Engineering.png"/>
+            <wp:docPr id="19" name="Рисунок 19"/>
             <wp:cNvGraphicFramePr>
               <a:graphicFrameLocks xmlns:a="http://schemas.openxmlformats.org/drawingml/2006/main" noChangeAspect="1"/>
             </wp:cNvGraphicFramePr>
@@ -5745,36 +5730,23 @@
               <a:graphicData uri="http://schemas.openxmlformats.org/drawingml/2006/picture">
                 <pic:pic xmlns:pic="http://schemas.openxmlformats.org/drawingml/2006/picture">
                   <pic:nvPicPr>
-                    <pic:cNvPr id="0" name="Picture 6" descr="D:\ForStudy\Components-Of-Software-Engineering\Images\HashSha2-Lab3-Components-Of-Software-Engineering.png"/>
-                    <pic:cNvPicPr>
-                      <a:picLocks noChangeAspect="1" noChangeArrowheads="1"/>
-                    </pic:cNvPicPr>
+                    <pic:cNvPr id="1" name=""/>
+                    <pic:cNvPicPr/>
                   </pic:nvPicPr>
                   <pic:blipFill>
-                    <a:blip r:embed="rId47">
-                      <a:extLst>
-                        <a:ext uri="{28A0092B-C50C-407E-A947-70E740481C1C}">
-                          <a14:useLocalDpi xmlns:a14="http://schemas.microsoft.com/office/drawing/2010/main" val="0"/>
-                        </a:ext>
-                      </a:extLst>
-                    </a:blip>
-                    <a:srcRect/>
+                    <a:blip r:embed="rId47"/>
                     <a:stretch>
                       <a:fillRect/>
                     </a:stretch>
                   </pic:blipFill>
-                  <pic:spPr bwMode="auto">
+                  <pic:spPr>
                     <a:xfrm>
                       <a:off x="0" y="0"/>
-                      <a:ext cx="4442874" cy="5955779"/>
+                      <a:ext cx="4515082" cy="4711942"/>
                     </a:xfrm>
                     <a:prstGeom prst="rect">
                       <a:avLst/>
                     </a:prstGeom>
-                    <a:noFill/>
-                    <a:ln>
-                      <a:noFill/>
-                    </a:ln>
                   </pic:spPr>
                 </pic:pic>
               </a:graphicData>
@@ -5785,25 +5757,74 @@
     </w:p>
     <w:p>
       <w:pPr>
+        <w:autoSpaceDE w:val="0"/>
+        <w:autoSpaceDN w:val="0"/>
+        <w:adjustRightInd w:val="0"/>
+        <w:spacing w:line="360" w:lineRule="auto"/>
+        <w:ind w:left="708" w:firstLine="712"/>
+        <w:rPr>
+          <w:rFonts w:cs="Arial"/>
+          <w:bCs/>
+          <w:szCs w:val="28"/>
+        </w:rPr>
+      </w:pPr>
+      <w:r>
+        <w:rPr>
+          <w:rFonts w:cs="Arial"/>
+          <w:bCs/>
+          <w:szCs w:val="28"/>
+        </w:rPr>
+        <w:t>Якщо глянути на діаграму, то можна зрозуміти, що _adlerMod32 повинен мінятися</w:t>
+      </w:r>
+      <w:r>
+        <w:rPr>
+          <w:rFonts w:cs="Arial"/>
+          <w:bCs/>
+          <w:szCs w:val="28"/>
+        </w:rPr>
+        <w:t>, оскільки він &gt; 0</w:t>
+      </w:r>
+      <w:r>
+        <w:rPr>
+          <w:rFonts w:cs="Arial"/>
+          <w:bCs/>
+          <w:szCs w:val="28"/>
+        </w:rPr>
+        <w:t xml:space="preserve"> (через це й зміниться сам хеш), але не сіль</w:t>
+      </w:r>
+      <w:r>
+        <w:rPr>
+          <w:rFonts w:cs="Arial"/>
+          <w:bCs/>
+          <w:szCs w:val="28"/>
+        </w:rPr>
+        <w:t>.</w:t>
+      </w:r>
+    </w:p>
+    <w:p>
+      <w:pPr>
         <w:pStyle w:val="21"/>
         <w:ind w:firstLine="0"/>
         <w:rPr>
           <w:lang w:val="uk-UA"/>
         </w:rPr>
       </w:pPr>
-      <w:bookmarkStart w:id="9" w:name="_Toc70932316"/>
+      <w:bookmarkStart w:id="7" w:name="_Toc70932321"/>
       <w:r>
         <w:rPr>
           <w:lang w:val="uk-UA"/>
         </w:rPr>
         <w:lastRenderedPageBreak/>
-        <w:t>Adler32CheckSum</w:t>
-      </w:r>
-      <w:bookmarkEnd w:id="9"/>
-    </w:p>
-    <w:p>
-      <w:pPr>
-        <w:spacing w:after="200" w:line="276" w:lineRule="auto"/>
+        <w:t>Execution Route 0_1_2_4_6</w:t>
+      </w:r>
+      <w:bookmarkEnd w:id="7"/>
+    </w:p>
+    <w:p>
+      <w:pPr>
+        <w:autoSpaceDE w:val="0"/>
+        <w:autoSpaceDN w:val="0"/>
+        <w:adjustRightInd w:val="0"/>
+        <w:spacing w:line="360" w:lineRule="auto"/>
         <w:jc w:val="center"/>
         <w:rPr>
           <w:rFonts w:cs="Arial"/>
@@ -5817,13 +5838,13 @@
           <w:bCs/>
           <w:noProof/>
           <w:szCs w:val="28"/>
-          <w:lang w:eastAsia="en-US"/>
+          <w:lang w:val="en-US" w:eastAsia="en-US"/>
         </w:rPr>
         <w:drawing>
-          <wp:inline distT="0" distB="0" distL="0" distR="0" wp14:anchorId="07749D06" wp14:editId="07566EF3">
-            <wp:extent cx="5454930" cy="5359675"/>
+          <wp:inline distT="0" distB="0" distL="0" distR="0" wp14:anchorId="6EB2DD9B" wp14:editId="2E39BB7B">
+            <wp:extent cx="4083260" cy="4864350"/>
             <wp:effectExtent l="0" t="0" r="0" b="0"/>
-            <wp:docPr id="8" name="Рисунок 8"/>
+            <wp:docPr id="23" name="Рисунок 23"/>
             <wp:cNvGraphicFramePr>
               <a:graphicFrameLocks xmlns:a="http://schemas.openxmlformats.org/drawingml/2006/main" noChangeAspect="1"/>
             </wp:cNvGraphicFramePr>
@@ -5843,7 +5864,7 @@
                   <pic:spPr>
                     <a:xfrm>
                       <a:off x="0" y="0"/>
-                      <a:ext cx="5454930" cy="5359675"/>
+                      <a:ext cx="4083260" cy="4864350"/>
                     </a:xfrm>
                     <a:prstGeom prst="rect">
                       <a:avLst/>
@@ -5858,7 +5879,10 @@
     </w:p>
     <w:p>
       <w:pPr>
-        <w:spacing w:after="200" w:line="276" w:lineRule="auto"/>
+        <w:autoSpaceDE w:val="0"/>
+        <w:autoSpaceDN w:val="0"/>
+        <w:adjustRightInd w:val="0"/>
+        <w:spacing w:line="360" w:lineRule="auto"/>
         <w:ind w:left="708" w:firstLine="712"/>
         <w:rPr>
           <w:rFonts w:cs="Arial"/>
@@ -5872,49 +5896,66 @@
           <w:bCs/>
           <w:szCs w:val="28"/>
         </w:rPr>
-        <w:t xml:space="preserve">І останній метод Adler32CheckSum. </w:t>
-      </w:r>
-      <w:r>
-        <w:rPr>
-          <w:rFonts w:cs="Arial"/>
-          <w:bCs/>
-          <w:szCs w:val="28"/>
-        </w:rPr>
-        <w:t xml:space="preserve">Як видно з XML-коментаря дана функція приймає текст, індекс та довжину </w:t>
-      </w:r>
-      <w:r>
-        <w:rPr>
-          <w:rFonts w:cs="Arial"/>
-          <w:bCs/>
-          <w:szCs w:val="28"/>
-        </w:rPr>
-        <w:t>Adler32CheckSum, а повертає Adler32CheckSum у вигляді стрічки.</w:t>
-      </w:r>
-    </w:p>
-    <w:p>
-      <w:pPr>
-        <w:spacing w:after="200" w:line="276" w:lineRule="auto"/>
+        <w:t xml:space="preserve">Даний шлях повинен мати вже сіль, яка дійсно є валідним текстом, на відміну від минулих прикладів, де тестувалися  шляхи з передачею порожньої </w:t>
+      </w:r>
+      <w:r>
+        <w:rPr>
+          <w:rFonts w:cs="Arial"/>
+          <w:bCs/>
+          <w:szCs w:val="28"/>
+        </w:rPr>
+        <w:t>стрічки або взагалі null</w:t>
+      </w:r>
+      <w:r>
+        <w:rPr>
+          <w:rFonts w:cs="Arial"/>
+          <w:bCs/>
+          <w:szCs w:val="28"/>
+        </w:rPr>
+        <w:t>, але у той же час AdlerMod не повинен мінятися.</w:t>
+      </w:r>
+      <w:r>
+        <w:rPr>
+          <w:rFonts w:cs="Arial"/>
+          <w:bCs/>
+          <w:szCs w:val="28"/>
+        </w:rPr>
+        <w:t xml:space="preserve"> </w:t>
+      </w:r>
+    </w:p>
+    <w:p>
+      <w:pPr>
+        <w:pStyle w:val="21"/>
+        <w:ind w:firstLine="0"/>
+        <w:rPr>
+          <w:lang w:val="uk-UA"/>
+        </w:rPr>
+      </w:pPr>
+      <w:bookmarkStart w:id="8" w:name="_Toc70932322"/>
+      <w:r>
+        <w:rPr>
+          <w:lang w:val="uk-UA"/>
+        </w:rPr>
+        <w:lastRenderedPageBreak/>
+        <w:t>Execution Route 0_1_2_3_4_6</w:t>
+      </w:r>
+      <w:bookmarkEnd w:id="8"/>
+    </w:p>
+    <w:p>
+      <w:pPr>
+        <w:spacing w:line="360" w:lineRule="auto"/>
         <w:jc w:val="center"/>
-        <w:rPr>
-          <w:rFonts w:cs="Arial"/>
-          <w:bCs/>
-          <w:szCs w:val="28"/>
-        </w:rPr>
-      </w:pPr>
-      <w:r>
-        <w:rPr>
-          <w:rFonts w:cs="Arial"/>
-          <w:bCs/>
+      </w:pPr>
+      <w:r>
+        <w:rPr>
           <w:noProof/>
-          <w:szCs w:val="28"/>
-          <w:lang w:eastAsia="en-US"/>
-        </w:rPr>
-        <w:lastRenderedPageBreak/>
+          <w:lang w:val="en-US" w:eastAsia="en-US"/>
+        </w:rPr>
         <w:drawing>
-          <wp:inline distT="0" distB="0" distL="0" distR="0">
-            <wp:extent cx="4219182" cy="9154758"/>
-            <wp:effectExtent l="0" t="0" r="0" b="0"/>
-            <wp:docPr id="14" name="Рисунок 14" descr="D:\ForStudy\Components-Of-Software-Engineering\Images\Adler32CheckSum-Lab3-Components-Of-Software-Engineering.png"/>
+          <wp:inline distT="0" distB="0" distL="0" distR="0" wp14:anchorId="18C346A3" wp14:editId="51A2E362">
+            <wp:extent cx="5442230" cy="4172164"/>
+            <wp:effectExtent l="0" t="0" r="6350" b="0"/>
+            <wp:docPr id="28" name="Рисунок 28"/>
             <wp:cNvGraphicFramePr>
               <a:graphicFrameLocks xmlns:a="http://schemas.openxmlformats.org/drawingml/2006/main" noChangeAspect="1"/>
             </wp:cNvGraphicFramePr>
@@ -5922,36 +5963,23 @@
               <a:graphicData uri="http://schemas.openxmlformats.org/drawingml/2006/picture">
                 <pic:pic xmlns:pic="http://schemas.openxmlformats.org/drawingml/2006/picture">
                   <pic:nvPicPr>
-                    <pic:cNvPr id="0" name="Picture 7" descr="D:\ForStudy\Components-Of-Software-Engineering\Images\Adler32CheckSum-Lab3-Components-Of-Software-Engineering.png"/>
-                    <pic:cNvPicPr>
-                      <a:picLocks noChangeAspect="1" noChangeArrowheads="1"/>
-                    </pic:cNvPicPr>
+                    <pic:cNvPr id="1" name=""/>
+                    <pic:cNvPicPr/>
                   </pic:nvPicPr>
                   <pic:blipFill>
-                    <a:blip r:embed="rId49" cstate="print">
-                      <a:extLst>
-                        <a:ext uri="{28A0092B-C50C-407E-A947-70E740481C1C}">
-                          <a14:useLocalDpi xmlns:a14="http://schemas.microsoft.com/office/drawing/2010/main" val="0"/>
-                        </a:ext>
-                      </a:extLst>
-                    </a:blip>
-                    <a:srcRect/>
+                    <a:blip r:embed="rId49"/>
                     <a:stretch>
                       <a:fillRect/>
                     </a:stretch>
                   </pic:blipFill>
-                  <pic:spPr bwMode="auto">
+                  <pic:spPr>
                     <a:xfrm>
                       <a:off x="0" y="0"/>
-                      <a:ext cx="4225127" cy="9167657"/>
+                      <a:ext cx="5442230" cy="4172164"/>
                     </a:xfrm>
                     <a:prstGeom prst="rect">
                       <a:avLst/>
                     </a:prstGeom>
-                    <a:noFill/>
-                    <a:ln>
-                      <a:noFill/>
-                    </a:ln>
                   </pic:spPr>
                 </pic:pic>
               </a:graphicData>
@@ -5962,68 +5990,154 @@
     </w:p>
     <w:p>
       <w:pPr>
+        <w:spacing w:line="360" w:lineRule="auto"/>
+        <w:ind w:left="708" w:firstLine="708"/>
+      </w:pPr>
+      <w:r>
+        <w:t>А тут Я витратив багато часу</w:t>
+      </w:r>
+      <w:r>
+        <w:t xml:space="preserve"> на написання тесту і все одно не зміг зробити</w:t>
+      </w:r>
+      <w:r>
+        <w:t xml:space="preserve"> нічого дійсно підходящого</w:t>
+      </w:r>
+      <w:r>
+        <w:t>.</w:t>
+      </w:r>
+      <w:r>
+        <w:t xml:space="preserve"> </w:t>
+      </w:r>
+      <w:r>
+        <w:t>Щ</w:t>
+      </w:r>
+      <w:r>
+        <w:t>об даний шлях пройти, треба</w:t>
+      </w:r>
+      <w:r>
+        <w:t xml:space="preserve"> щоб виникнуло</w:t>
+      </w:r>
+      <w:r>
+        <w:t xml:space="preserve"> OverflowException - виняток, який</w:t>
+      </w:r>
+      <w:r>
+        <w:t xml:space="preserve"> видається,</w:t>
+      </w:r>
+      <w:r>
+        <w:t xml:space="preserve"> </w:t>
+      </w:r>
+      <w:r>
+        <w:t>якщо виконання</w:t>
+      </w:r>
+      <w:r>
+        <w:t xml:space="preserve"> арифметичної операції, операції приведення до типу або перетворення в контексті, який перевіряється</w:t>
+      </w:r>
+      <w:r>
+        <w:t>,</w:t>
+      </w:r>
+      <w:r>
+        <w:t xml:space="preserve"> призводить до переповнення. </w:t>
+      </w:r>
+      <w:r>
+        <w:t>Оскільки</w:t>
+      </w:r>
+      <w:r>
+        <w:t xml:space="preserve"> єдина змінна, якою Ми можемо управляти, аби виникнув цей exception – це string salt, то Я намагався записати в</w:t>
+      </w:r>
+      <w:r>
+        <w:t xml:space="preserve"> неї максимальну можливу к-сть знаків</w:t>
+      </w:r>
+      <w:r>
+        <w:t>, на кшталт «string</w:t>
+      </w:r>
+      <w:r>
+        <w:t xml:space="preserve"> </w:t>
+      </w:r>
+      <w:r>
+        <w:t>salt = new string(</w:t>
+      </w:r>
+      <w:r>
+        <w:t>'A</w:t>
+      </w:r>
+      <w:r>
+        <w:t xml:space="preserve">', </w:t>
+      </w:r>
+      <w:r>
+        <w:t>2147483647</w:t>
+      </w:r>
+      <w:r>
+        <w:t>)»</w:t>
+      </w:r>
+      <w:r>
+        <w:t xml:space="preserve"> або «string</w:t>
+      </w:r>
+      <w:r>
+        <w:t xml:space="preserve"> </w:t>
+      </w:r>
+      <w:r>
+        <w:t>salt = new string(</w:t>
+      </w:r>
+      <w:r>
+        <w:t>'A</w:t>
+      </w:r>
+      <w:r>
+        <w:t>', int.MaxValue)»</w:t>
+      </w:r>
+      <w:r>
+        <w:t>, але пр</w:t>
+      </w:r>
+      <w:r>
+        <w:t>и</w:t>
+      </w:r>
+      <w:r>
+        <w:t xml:space="preserve">  таких значеннях проект не запускався </w:t>
+      </w:r>
+      <w:r>
+        <w:t>в онлайн редакторах, а</w:t>
+      </w:r>
+      <w:r>
+        <w:t xml:space="preserve"> </w:t>
+      </w:r>
+      <w:r>
+        <w:t>на Моїй локальній машині видавало OutOfMemoryException.</w:t>
+      </w:r>
+    </w:p>
+    <w:p>
+      <w:pPr>
+        <w:spacing w:line="360" w:lineRule="auto"/>
+        <w:ind w:left="708" w:firstLine="708"/>
+        <w:rPr>
+          <w:rFonts w:cs="Arial"/>
+          <w:bCs/>
+          <w:szCs w:val="28"/>
+        </w:rPr>
+      </w:pPr>
+      <w:r>
+        <w:rPr>
+          <w:rFonts w:cs="Arial"/>
+          <w:bCs/>
+          <w:szCs w:val="28"/>
+        </w:rPr>
+        <w:t>Assert.Throws&lt;OverflowException&gt; перевіряє, чи дійсно дана функція видає exception при певних параметрах і, якщо це так, то тест проходить.</w:t>
+      </w:r>
+    </w:p>
+    <w:p>
+      <w:pPr>
         <w:spacing w:after="200" w:line="276" w:lineRule="auto"/>
-        <w:ind w:left="708" w:firstLine="712"/>
-        <w:rPr>
-          <w:rFonts w:cs="Arial"/>
-          <w:bCs/>
-          <w:szCs w:val="28"/>
-        </w:rPr>
-      </w:pPr>
-      <w:r>
-        <w:rPr>
-          <w:rFonts w:cs="Arial"/>
-          <w:bCs/>
-          <w:szCs w:val="28"/>
-        </w:rPr>
-        <w:t>Отже Ми можемо дійти до висновку, що напряму тестувати можна лише дві функції:</w:t>
-      </w:r>
-      <w:r>
-        <w:t xml:space="preserve"> </w:t>
-      </w:r>
-      <w:r>
-        <w:rPr>
-          <w:rFonts w:cs="Arial"/>
-          <w:bCs/>
-          <w:szCs w:val="28"/>
-        </w:rPr>
-        <w:t>Init та GetHash</w:t>
-      </w:r>
-      <w:r>
-        <w:rPr>
-          <w:rFonts w:cs="Arial"/>
-          <w:bCs/>
-          <w:szCs w:val="28"/>
-        </w:rPr>
-        <w:t>.</w:t>
-      </w:r>
-    </w:p>
-    <w:p>
-      <w:pPr>
-        <w:pStyle w:val="12"/>
-        <w:rPr>
-          <w:b w:val="0"/>
-          <w:lang w:val="uk-UA"/>
-        </w:rPr>
-      </w:pPr>
-      <w:bookmarkStart w:id="10" w:name="_Toc70932317"/>
-      <w:r>
-        <w:rPr>
-          <w:rStyle w:val="13"/>
-          <w:b/>
-          <w:lang w:val="uk-UA"/>
-        </w:rPr>
-        <w:lastRenderedPageBreak/>
-        <w:t>Тестування</w:t>
-      </w:r>
-      <w:r>
-        <w:rPr>
-          <w:b w:val="0"/>
-          <w:lang w:val="uk-UA"/>
-        </w:rPr>
-        <w:t>:</w:t>
-      </w:r>
-      <w:bookmarkEnd w:id="10"/>
+        <w:rPr>
+          <w:rFonts w:cs="Arial"/>
+          <w:bCs/>
+          <w:szCs w:val="28"/>
+        </w:rPr>
+      </w:pPr>
+      <w:r>
+        <w:rPr>
+          <w:rFonts w:cs="Arial"/>
+          <w:bCs/>
+          <w:szCs w:val="28"/>
+        </w:rPr>
+        <w:br w:type="page"/>
+      </w:r>
     </w:p>
     <w:p>
       <w:pPr>
@@ -6033,144 +6147,43 @@
           <w:lang w:val="uk-UA"/>
         </w:rPr>
       </w:pPr>
-      <w:bookmarkStart w:id="11" w:name="_Toc70932318"/>
+      <w:bookmarkStart w:id="9" w:name="_Toc70932323"/>
       <w:r>
         <w:rPr>
           <w:lang w:val="uk-UA"/>
         </w:rPr>
-        <w:t>Init</w:t>
-      </w:r>
-      <w:bookmarkEnd w:id="11"/>
-    </w:p>
-    <w:p>
-      <w:pPr>
-        <w:pStyle w:val="21"/>
-        <w:ind w:firstLine="0"/>
+        <w:lastRenderedPageBreak/>
+        <w:t>Execution Route 0_1_2_3_4</w:t>
+      </w:r>
+      <w:r>
         <w:rPr>
           <w:lang w:val="uk-UA"/>
         </w:rPr>
-      </w:pPr>
-      <w:bookmarkStart w:id="12" w:name="_Toc70932319"/>
+        <w:t>_5</w:t>
+      </w:r>
       <w:r>
         <w:rPr>
           <w:lang w:val="uk-UA"/>
         </w:rPr>
-        <w:t>Execution Route 0_1_6</w:t>
-      </w:r>
-      <w:bookmarkEnd w:id="12"/>
-    </w:p>
-    <w:p>
-      <w:pPr>
-        <w:autoSpaceDE w:val="0"/>
-        <w:autoSpaceDN w:val="0"/>
-        <w:adjustRightInd w:val="0"/>
+        <w:t>_6</w:t>
+      </w:r>
+      <w:bookmarkEnd w:id="9"/>
+    </w:p>
+    <w:p>
+      <w:pPr>
         <w:spacing w:line="360" w:lineRule="auto"/>
         <w:ind w:left="708" w:firstLine="708"/>
-        <w:rPr>
-          <w:rFonts w:cs="Arial"/>
-          <w:bCs/>
-          <w:szCs w:val="28"/>
-        </w:rPr>
-      </w:pPr>
-      <w:r>
-        <w:rPr>
-          <w:rFonts w:cs="Arial"/>
-          <w:bCs/>
-          <w:szCs w:val="28"/>
-        </w:rPr>
-        <w:t>Почати тестування Я вирішив з методу Init. Але сталася проблема: Я не можу перевірити</w:t>
-      </w:r>
-      <w:r>
-        <w:rPr>
-          <w:rFonts w:cs="Arial"/>
-          <w:bCs/>
-          <w:szCs w:val="28"/>
-        </w:rPr>
-        <w:t xml:space="preserve"> чи змінилися приватні поля без іншого методу </w:t>
-      </w:r>
-      <w:r>
-        <w:rPr>
-          <w:rFonts w:cs="Arial"/>
-          <w:bCs/>
-          <w:szCs w:val="28"/>
-        </w:rPr>
-        <w:t>–</w:t>
-      </w:r>
-      <w:r>
-        <w:rPr>
-          <w:rFonts w:cs="Arial"/>
-          <w:bCs/>
-          <w:szCs w:val="28"/>
-        </w:rPr>
-        <w:t xml:space="preserve"> GetHash</w:t>
-      </w:r>
-      <w:r>
-        <w:rPr>
-          <w:rFonts w:cs="Arial"/>
-          <w:bCs/>
-          <w:szCs w:val="28"/>
-        </w:rPr>
-        <w:t xml:space="preserve">. </w:t>
-      </w:r>
-      <w:r>
-        <w:rPr>
-          <w:rFonts w:cs="Arial"/>
-          <w:bCs/>
-          <w:szCs w:val="28"/>
-        </w:rPr>
-        <w:t>Тобто, я</w:t>
-      </w:r>
-      <w:r>
-        <w:rPr>
-          <w:rFonts w:cs="Arial"/>
-          <w:bCs/>
-          <w:szCs w:val="28"/>
-        </w:rPr>
-        <w:t>кщо повертається один й той же хеш до</w:t>
-      </w:r>
-      <w:r>
-        <w:rPr>
-          <w:rFonts w:cs="Arial"/>
-          <w:bCs/>
-          <w:szCs w:val="28"/>
-        </w:rPr>
-        <w:t xml:space="preserve"> та після виклику Init, то Ми можемо дійти до висновку, що _modAdler та _salt </w:t>
-      </w:r>
-      <w:r>
-        <w:rPr>
-          <w:rFonts w:cs="Arial"/>
-          <w:bCs/>
-          <w:szCs w:val="28"/>
-        </w:rPr>
-        <w:t>залишилися тими самими. Давайте спробуємо так і зробити:</w:t>
-      </w:r>
-    </w:p>
-    <w:p>
-      <w:pPr>
-        <w:autoSpaceDE w:val="0"/>
-        <w:autoSpaceDN w:val="0"/>
-        <w:adjustRightInd w:val="0"/>
-        <w:spacing w:line="360" w:lineRule="auto"/>
-        <w:jc w:val="center"/>
-        <w:rPr>
-          <w:rFonts w:cs="Arial"/>
-          <w:bCs/>
-          <w:szCs w:val="28"/>
-        </w:rPr>
-      </w:pPr>
-      <w:r>
-        <w:rPr>
-          <w:rFonts w:cs="Arial"/>
-          <w:bCs/>
+      </w:pPr>
+      <w:r>
+        <w:rPr>
           <w:noProof/>
-          <w:szCs w:val="28"/>
-          <w:lang w:eastAsia="en-US"/>
+          <w:lang w:val="en-US" w:eastAsia="en-US"/>
         </w:rPr>
         <w:drawing>
-          <wp:inline distT="0" distB="0" distL="0" distR="0" wp14:anchorId="22CA157D" wp14:editId="772E8941">
-            <wp:extent cx="4584936" cy="4375375"/>
-            <wp:effectExtent l="0" t="0" r="6350" b="6350"/>
-            <wp:docPr id="12" name="Рисунок 12"/>
+          <wp:inline distT="0" distB="0" distL="0" distR="0" wp14:anchorId="3C1E6798" wp14:editId="3E54FE31">
+            <wp:extent cx="5664491" cy="4273770"/>
+            <wp:effectExtent l="0" t="0" r="0" b="0"/>
+            <wp:docPr id="31" name="Рисунок 31"/>
             <wp:cNvGraphicFramePr>
               <a:graphicFrameLocks xmlns:a="http://schemas.openxmlformats.org/drawingml/2006/main" noChangeAspect="1"/>
             </wp:cNvGraphicFramePr>
@@ -6190,7 +6203,7 @@
                   <pic:spPr>
                     <a:xfrm>
                       <a:off x="0" y="0"/>
-                      <a:ext cx="4584936" cy="4375375"/>
+                      <a:ext cx="5664491" cy="4273770"/>
                     </a:xfrm>
                     <a:prstGeom prst="rect">
                       <a:avLst/>
@@ -6205,6 +6218,57 @@
     </w:p>
     <w:p>
       <w:pPr>
+        <w:spacing w:line="360" w:lineRule="auto"/>
+        <w:ind w:left="708" w:firstLine="712"/>
+      </w:pPr>
+      <w:r>
+        <w:t xml:space="preserve">Цей шлях дуже схожий на попередній, але adlerMod тут уже виставлений </w:t>
+      </w:r>
+      <w:r>
+        <w:t>&gt; 0</w:t>
+      </w:r>
+      <w:r>
+        <w:t xml:space="preserve">, тому й </w:t>
+      </w:r>
+      <w:r>
+        <w:t>проходимо через усі можливі операції.</w:t>
+      </w:r>
+    </w:p>
+    <w:p>
+      <w:pPr>
+        <w:spacing w:after="200" w:line="276" w:lineRule="auto"/>
+        <w:rPr>
+          <w:rFonts w:eastAsiaTheme="majorEastAsia" w:cs="Arial"/>
+          <w:b/>
+          <w:bCs/>
+          <w:sz w:val="32"/>
+          <w:szCs w:val="28"/>
+        </w:rPr>
+      </w:pPr>
+      <w:r>
+        <w:br w:type="page"/>
+      </w:r>
+    </w:p>
+    <w:p>
+      <w:pPr>
+        <w:pStyle w:val="21"/>
+        <w:ind w:firstLine="0"/>
+        <w:rPr>
+          <w:lang w:val="uk-UA"/>
+        </w:rPr>
+      </w:pPr>
+      <w:bookmarkStart w:id="10" w:name="_Toc70932324"/>
+      <w:r>
+        <w:rPr>
+          <w:lang w:val="uk-UA"/>
+        </w:rPr>
+        <w:lastRenderedPageBreak/>
+        <w:t>Execution Route 0_1_2_4_5_6</w:t>
+      </w:r>
+      <w:bookmarkEnd w:id="10"/>
+    </w:p>
+    <w:p>
+      <w:pPr>
         <w:autoSpaceDE w:val="0"/>
         <w:autoSpaceDN w:val="0"/>
         <w:adjustRightInd w:val="0"/>
@@ -6222,13 +6286,13 @@
           <w:bCs/>
           <w:noProof/>
           <w:szCs w:val="28"/>
-          <w:lang w:eastAsia="en-US"/>
+          <w:lang w:val="en-US" w:eastAsia="en-US"/>
         </w:rPr>
         <w:drawing>
-          <wp:inline distT="0" distB="0" distL="0" distR="0" wp14:anchorId="757641B5" wp14:editId="19E0DAF5">
-            <wp:extent cx="3021505" cy="293885"/>
+          <wp:inline distT="0" distB="0" distL="0" distR="0" wp14:anchorId="69110B17" wp14:editId="27046998">
+            <wp:extent cx="4349974" cy="3930852"/>
             <wp:effectExtent l="0" t="0" r="0" b="0"/>
-            <wp:docPr id="10" name="Рисунок 10"/>
+            <wp:docPr id="32" name="Рисунок 32"/>
             <wp:cNvGraphicFramePr>
               <a:graphicFrameLocks xmlns:a="http://schemas.openxmlformats.org/drawingml/2006/main" noChangeAspect="1"/>
             </wp:cNvGraphicFramePr>
@@ -6248,7 +6312,7 @@
                   <pic:spPr>
                     <a:xfrm>
                       <a:off x="0" y="0"/>
-                      <a:ext cx="3084187" cy="299982"/>
+                      <a:ext cx="4349974" cy="3930852"/>
                     </a:xfrm>
                     <a:prstGeom prst="rect">
                       <a:avLst/>
@@ -6280,7 +6344,15 @@
           <w:bCs/>
           <w:szCs w:val="28"/>
         </w:rPr>
-        <w:t>І тест дійсно пройшов! Тепер зробимо те саме, але з іншими значенням, які підуть по цьому ж маршруту:</w:t>
+        <w:t xml:space="preserve">І останній можливий маршрут, який пов’язаний з методом Init. </w:t>
+      </w:r>
+      <w:r>
+        <w:rPr>
+          <w:rFonts w:cs="Arial"/>
+          <w:bCs/>
+          <w:szCs w:val="28"/>
+        </w:rPr>
+        <w:t>У даному випадку Ми проходимо через усі стадії без усіляких виключень, при цьому маючи дуже надійний хеш для Нашого паролю.</w:t>
       </w:r>
     </w:p>
     <w:p>
@@ -6300,6 +6372,50 @@
         </w:rPr>
         <w:br w:type="page"/>
       </w:r>
+    </w:p>
+    <w:p>
+      <w:pPr>
+        <w:pStyle w:val="21"/>
+        <w:ind w:firstLine="0"/>
+        <w:rPr>
+          <w:lang w:val="uk-UA"/>
+        </w:rPr>
+      </w:pPr>
+      <w:bookmarkStart w:id="11" w:name="_Toc70932325"/>
+      <w:r>
+        <w:rPr>
+          <w:lang w:val="uk-UA"/>
+        </w:rPr>
+        <w:lastRenderedPageBreak/>
+        <w:t>GetHash</w:t>
+      </w:r>
+      <w:bookmarkEnd w:id="11"/>
+    </w:p>
+    <w:p>
+      <w:pPr>
+        <w:spacing w:line="360" w:lineRule="auto"/>
+        <w:ind w:left="708" w:firstLine="712"/>
+      </w:pPr>
+      <w:r>
+        <w:t>У даній секції Я не буду зачіпати метод Init, оскільки його тестування вже було зроблено</w:t>
+      </w:r>
+    </w:p>
+    <w:p>
+      <w:pPr>
+        <w:pStyle w:val="21"/>
+        <w:ind w:firstLine="0"/>
+        <w:rPr>
+          <w:lang w:val="uk-UA"/>
+        </w:rPr>
+      </w:pPr>
+      <w:bookmarkStart w:id="12" w:name="_Toc70932326"/>
+      <w:r>
+        <w:rPr>
+          <w:lang w:val="uk-UA"/>
+        </w:rPr>
+        <w:t>Execution Route 0_1_2_4_7</w:t>
+      </w:r>
+      <w:bookmarkEnd w:id="12"/>
     </w:p>
     <w:p>
       <w:pPr>
@@ -6320,14 +6436,13 @@
           <w:bCs/>
           <w:noProof/>
           <w:szCs w:val="28"/>
-          <w:lang w:eastAsia="en-US"/>
-        </w:rPr>
-        <w:lastRenderedPageBreak/>
+          <w:lang w:val="en-US" w:eastAsia="en-US"/>
+        </w:rPr>
         <w:drawing>
-          <wp:inline distT="0" distB="0" distL="0" distR="0" wp14:anchorId="42625979" wp14:editId="2E20305D">
-            <wp:extent cx="4591286" cy="4438878"/>
+          <wp:inline distT="0" distB="0" distL="0" distR="0" wp14:anchorId="410B0360" wp14:editId="6EF9A357">
+            <wp:extent cx="5696243" cy="3988005"/>
             <wp:effectExtent l="0" t="0" r="0" b="0"/>
-            <wp:docPr id="15" name="Рисунок 15"/>
+            <wp:docPr id="34" name="Рисунок 34"/>
             <wp:cNvGraphicFramePr>
               <a:graphicFrameLocks xmlns:a="http://schemas.openxmlformats.org/drawingml/2006/main" noChangeAspect="1"/>
             </wp:cNvGraphicFramePr>
@@ -6347,7 +6462,7 @@
                   <pic:spPr>
                     <a:xfrm>
                       <a:off x="0" y="0"/>
-                      <a:ext cx="4591286" cy="4438878"/>
+                      <a:ext cx="5696243" cy="3988005"/>
                     </a:xfrm>
                     <a:prstGeom prst="rect">
                       <a:avLst/>
@@ -6379,38 +6494,7 @@
           <w:bCs/>
           <w:szCs w:val="28"/>
         </w:rPr>
-        <w:t>Також були спроби передати від’ємне значення AdlerMod, але оскільки у бібліотеці використовується uint, який не може приймати негативні значення, то</w:t>
-      </w:r>
-      <w:r>
-        <w:rPr>
-          <w:rFonts w:cs="Arial"/>
-          <w:bCs/>
-          <w:szCs w:val="28"/>
-        </w:rPr>
-        <w:t xml:space="preserve"> Visual Studio видавало помилку</w:t>
-      </w:r>
-      <w:r>
-        <w:rPr>
-          <w:rFonts w:cs="Arial"/>
-          <w:bCs/>
-          <w:szCs w:val="28"/>
-        </w:rPr>
-        <w:t>.</w:t>
-      </w:r>
-    </w:p>
-    <w:p>
-      <w:pPr>
-        <w:spacing w:after="200" w:line="276" w:lineRule="auto"/>
-        <w:rPr>
-          <w:rFonts w:eastAsiaTheme="majorEastAsia" w:cs="Arial"/>
-          <w:b/>
-          <w:bCs/>
-          <w:sz w:val="32"/>
-          <w:szCs w:val="28"/>
-        </w:rPr>
-      </w:pPr>
-      <w:r>
-        <w:br w:type="page"/>
+        <w:t>Перший обраний Мною шлях – найпростіший – перевірка паролю на null, та, якщо він дійсно таким є, return того ж null.</w:t>
       </w:r>
     </w:p>
     <w:p>
@@ -6421,25 +6505,13 @@
           <w:lang w:val="uk-UA"/>
         </w:rPr>
       </w:pPr>
-      <w:bookmarkStart w:id="13" w:name="_Toc70932320"/>
+      <w:bookmarkStart w:id="13" w:name="_Toc70932327"/>
       <w:r>
         <w:rPr>
           <w:lang w:val="uk-UA"/>
         </w:rPr>
         <w:lastRenderedPageBreak/>
-        <w:t>Execution Route 0_1_</w:t>
-      </w:r>
-      <w:r>
-        <w:rPr>
-          <w:lang w:val="uk-UA"/>
-        </w:rPr>
-        <w:t>5_</w:t>
-      </w:r>
-      <w:r>
-        <w:rPr>
-          <w:lang w:val="uk-UA"/>
-        </w:rPr>
-        <w:t>6</w:t>
+        <w:t>Execution Route 0_1_2_3_6_7</w:t>
       </w:r>
       <w:bookmarkEnd w:id="13"/>
     </w:p>
@@ -6449,101 +6521,7 @@
         <w:autoSpaceDN w:val="0"/>
         <w:adjustRightInd w:val="0"/>
         <w:spacing w:line="360" w:lineRule="auto"/>
-        <w:ind w:left="708" w:firstLine="712"/>
-        <w:rPr>
-          <w:rFonts w:cs="Arial"/>
-          <w:bCs/>
-          <w:szCs w:val="28"/>
-        </w:rPr>
-      </w:pPr>
-      <w:r>
-        <w:rPr>
-          <w:rFonts w:cs="Arial"/>
-          <w:bCs/>
-          <w:szCs w:val="28"/>
-        </w:rPr>
-        <w:t xml:space="preserve">А тут </w:t>
-      </w:r>
-      <w:r>
-        <w:rPr>
-          <w:rFonts w:cs="Arial"/>
-          <w:bCs/>
-          <w:szCs w:val="28"/>
-        </w:rPr>
-        <w:t>Я зрозумів одну річ…</w:t>
-      </w:r>
-      <w:r>
-        <w:rPr>
-          <w:rFonts w:cs="Arial"/>
-          <w:bCs/>
-          <w:szCs w:val="28"/>
-        </w:rPr>
-        <w:t xml:space="preserve"> </w:t>
-      </w:r>
-      <w:r>
-        <w:rPr>
-          <w:rFonts w:cs="Arial"/>
-          <w:bCs/>
-          <w:szCs w:val="28"/>
-        </w:rPr>
-        <w:t xml:space="preserve"> усі тести будуть використовувати спільні параметри PasswordHasher’у. Тобто, якщо у тесті, який запускається раніше, йде зміна, наприклад, </w:t>
-      </w:r>
-      <w:r>
-        <w:rPr>
-          <w:rFonts w:cs="Arial"/>
-          <w:bCs/>
-          <w:szCs w:val="28"/>
-        </w:rPr>
-        <w:t>_modAdler32, то вона буде помітна в УСІХ</w:t>
-      </w:r>
-      <w:r>
-        <w:rPr>
-          <w:rFonts w:cs="Arial"/>
-          <w:bCs/>
-          <w:szCs w:val="28"/>
-        </w:rPr>
-        <w:t xml:space="preserve"> подальших</w:t>
-      </w:r>
-      <w:r>
-        <w:rPr>
-          <w:rFonts w:cs="Arial"/>
-          <w:bCs/>
-          <w:szCs w:val="28"/>
-        </w:rPr>
-        <w:t xml:space="preserve"> тестах</w:t>
-      </w:r>
-      <w:r>
-        <w:rPr>
-          <w:rFonts w:cs="Arial"/>
-          <w:bCs/>
-          <w:szCs w:val="28"/>
-        </w:rPr>
-        <w:t>, навіть якщо вони знаходяться у різних класах. Через це Я доволі довгий час не міг</w:t>
-      </w:r>
-      <w:r>
-        <w:rPr>
-          <w:rFonts w:cs="Arial"/>
-          <w:bCs/>
-          <w:szCs w:val="28"/>
-        </w:rPr>
-        <w:t xml:space="preserve"> зрозуміти, чому падає тест. </w:t>
-      </w:r>
-      <w:r>
-        <w:rPr>
-          <w:rFonts w:cs="Arial"/>
-          <w:bCs/>
-          <w:szCs w:val="28"/>
-        </w:rPr>
-        <w:t>Вирішилось це за допомогою додаткової функції SetDefaultValues, яка викликається на початку кожного тесту.</w:t>
-      </w:r>
-    </w:p>
-    <w:p>
-      <w:pPr>
-        <w:autoSpaceDE w:val="0"/>
-        <w:autoSpaceDN w:val="0"/>
-        <w:adjustRightInd w:val="0"/>
-        <w:spacing w:line="360" w:lineRule="auto"/>
-        <w:ind w:left="708" w:firstLine="712"/>
+        <w:jc w:val="center"/>
         <w:rPr>
           <w:rFonts w:cs="Arial"/>
           <w:bCs/>
@@ -6556,13 +6534,13 @@
           <w:bCs/>
           <w:noProof/>
           <w:szCs w:val="28"/>
-          <w:lang w:eastAsia="en-US"/>
+          <w:lang w:val="en-US" w:eastAsia="en-US"/>
         </w:rPr>
         <w:drawing>
-          <wp:inline distT="0" distB="0" distL="0" distR="0" wp14:anchorId="30766212" wp14:editId="504923BD">
-            <wp:extent cx="5124713" cy="2101958"/>
-            <wp:effectExtent l="0" t="0" r="0" b="0"/>
-            <wp:docPr id="17" name="Рисунок 17"/>
+          <wp:inline distT="0" distB="0" distL="0" distR="0" wp14:anchorId="5255F6EF" wp14:editId="49BDDC5A">
+            <wp:extent cx="5912154" cy="3994355"/>
+            <wp:effectExtent l="0" t="0" r="0" b="6350"/>
+            <wp:docPr id="35" name="Рисунок 35"/>
             <wp:cNvGraphicFramePr>
               <a:graphicFrameLocks xmlns:a="http://schemas.openxmlformats.org/drawingml/2006/main" noChangeAspect="1"/>
             </wp:cNvGraphicFramePr>
@@ -6582,7 +6560,7 @@
                   <pic:spPr>
                     <a:xfrm>
                       <a:off x="0" y="0"/>
-                      <a:ext cx="5124713" cy="2101958"/>
+                      <a:ext cx="5912154" cy="3994355"/>
                     </a:xfrm>
                     <a:prstGeom prst="rect">
                       <a:avLst/>
@@ -6614,8 +6592,57 @@
           <w:bCs/>
           <w:szCs w:val="28"/>
         </w:rPr>
-        <w:t xml:space="preserve">Але давайте перейдемо до самих тестів даного шляху. </w:t>
-      </w:r>
+        <w:t xml:space="preserve">Це, по суті, найкращий для </w:t>
+      </w:r>
+      <w:r>
+        <w:rPr>
+          <w:rFonts w:cs="Arial"/>
+          <w:bCs/>
+          <w:szCs w:val="28"/>
+        </w:rPr>
+        <w:t>користувача</w:t>
+      </w:r>
+      <w:r>
+        <w:rPr>
+          <w:rFonts w:cs="Arial"/>
+          <w:bCs/>
+          <w:szCs w:val="28"/>
+        </w:rPr>
+        <w:t xml:space="preserve"> шлях, адже код повністю відпрацьовує своє, не викликаючи жодних виключень.</w:t>
+      </w:r>
+    </w:p>
+    <w:p>
+      <w:pPr>
+        <w:spacing w:after="200" w:line="276" w:lineRule="auto"/>
+        <w:rPr>
+          <w:rFonts w:eastAsiaTheme="majorEastAsia" w:cs="Arial"/>
+          <w:b/>
+          <w:bCs/>
+          <w:sz w:val="32"/>
+          <w:szCs w:val="28"/>
+        </w:rPr>
+      </w:pPr>
+      <w:r>
+        <w:br w:type="page"/>
+      </w:r>
+    </w:p>
+    <w:p>
+      <w:pPr>
+        <w:pStyle w:val="21"/>
+        <w:ind w:firstLine="0"/>
+        <w:rPr>
+          <w:lang w:val="uk-UA"/>
+        </w:rPr>
+      </w:pPr>
+      <w:bookmarkStart w:id="14" w:name="_Toc70932328"/>
+      <w:r>
+        <w:rPr>
+          <w:lang w:val="uk-UA"/>
+        </w:rPr>
+        <w:lastRenderedPageBreak/>
+        <w:t>Execution Route 0_1_2_3_5_6_7</w:t>
+      </w:r>
+      <w:bookmarkEnd w:id="14"/>
     </w:p>
     <w:p>
       <w:pPr>
@@ -6636,13 +6663,13 @@
           <w:bCs/>
           <w:noProof/>
           <w:szCs w:val="28"/>
-          <w:lang w:eastAsia="en-US"/>
+          <w:lang w:val="en-US" w:eastAsia="en-US"/>
         </w:rPr>
         <w:drawing>
-          <wp:inline distT="0" distB="0" distL="0" distR="0" wp14:anchorId="5C9F94B2" wp14:editId="478270B2">
-            <wp:extent cx="4111986" cy="4067831"/>
-            <wp:effectExtent l="0" t="0" r="3175" b="8890"/>
-            <wp:docPr id="18" name="Рисунок 18"/>
+          <wp:inline distT="0" distB="0" distL="0" distR="0" wp14:anchorId="7867747E" wp14:editId="3EA0D2F1">
+            <wp:extent cx="6840220" cy="3970655"/>
+            <wp:effectExtent l="0" t="0" r="0" b="0"/>
+            <wp:docPr id="36" name="Рисунок 36"/>
             <wp:cNvGraphicFramePr>
               <a:graphicFrameLocks xmlns:a="http://schemas.openxmlformats.org/drawingml/2006/main" noChangeAspect="1"/>
             </wp:cNvGraphicFramePr>
@@ -6662,7 +6689,7 @@
                   <pic:spPr>
                     <a:xfrm>
                       <a:off x="0" y="0"/>
-                      <a:ext cx="4121175" cy="4076921"/>
+                      <a:ext cx="6840220" cy="3970655"/>
                     </a:xfrm>
                     <a:prstGeom prst="rect">
                       <a:avLst/>
@@ -6677,10 +6704,71 @@
     </w:p>
     <w:p>
       <w:pPr>
+        <w:spacing w:after="200" w:line="360" w:lineRule="auto"/>
+        <w:ind w:left="708" w:firstLine="708"/>
+      </w:pPr>
+      <w:r>
+        <w:t>І останній тест – майже копія минулого, з однією відмінністю – у Нас тут знову OverflowException</w:t>
+      </w:r>
+      <w:r>
+        <w:t>, який трішки змінює алгоритм</w:t>
+      </w:r>
+      <w:r>
+        <w:t>.</w:t>
+      </w:r>
+    </w:p>
+    <w:p>
+      <w:pPr>
+        <w:spacing w:after="200" w:line="276" w:lineRule="auto"/>
+        <w:rPr>
+          <w:rFonts w:eastAsiaTheme="majorEastAsia" w:cs="Arial"/>
+          <w:b/>
+          <w:bCs/>
+          <w:sz w:val="32"/>
+          <w:szCs w:val="28"/>
+        </w:rPr>
+      </w:pPr>
+    </w:p>
+    <w:p>
+      <w:pPr>
+        <w:spacing w:after="200" w:line="276" w:lineRule="auto"/>
+        <w:rPr>
+          <w:rFonts w:eastAsiaTheme="majorEastAsia" w:cs="Arial"/>
+          <w:b/>
+          <w:bCs/>
+          <w:sz w:val="32"/>
+          <w:szCs w:val="28"/>
+        </w:rPr>
+      </w:pPr>
+      <w:r>
+        <w:br w:type="page"/>
+      </w:r>
+    </w:p>
+    <w:p>
+      <w:pPr>
+        <w:pStyle w:val="21"/>
+        <w:ind w:firstLine="0"/>
+        <w:rPr>
+          <w:lang w:val="uk-UA"/>
+        </w:rPr>
+      </w:pPr>
+      <w:bookmarkStart w:id="15" w:name="_Toc70932329"/>
+      <w:r>
+        <w:rPr>
+          <w:lang w:val="uk-UA"/>
+        </w:rPr>
+        <w:lastRenderedPageBreak/>
+        <w:t>Результати тестування</w:t>
+      </w:r>
+      <w:bookmarkEnd w:id="15"/>
+    </w:p>
+    <w:p>
+      <w:pPr>
         <w:autoSpaceDE w:val="0"/>
         <w:autoSpaceDN w:val="0"/>
         <w:adjustRightInd w:val="0"/>
         <w:spacing w:line="360" w:lineRule="auto"/>
+        <w:ind w:left="708"/>
         <w:jc w:val="center"/>
         <w:rPr>
           <w:rFonts w:cs="Arial"/>
@@ -6690,18 +6778,14 @@
       </w:pPr>
       <w:r>
         <w:rPr>
-          <w:rFonts w:cs="Arial"/>
-          <w:bCs/>
           <w:noProof/>
-          <w:szCs w:val="28"/>
-          <w:lang w:eastAsia="en-US"/>
-        </w:rPr>
-        <w:lastRenderedPageBreak/>
+          <w:lang w:val="en-US" w:eastAsia="en-US"/>
+        </w:rPr>
         <w:drawing>
-          <wp:inline distT="0" distB="0" distL="0" distR="0" wp14:anchorId="44009052" wp14:editId="6FB21CB5">
-            <wp:extent cx="4515082" cy="4711942"/>
-            <wp:effectExtent l="0" t="0" r="0" b="0"/>
-            <wp:docPr id="19" name="Рисунок 19"/>
+          <wp:inline distT="0" distB="0" distL="0" distR="0" wp14:anchorId="7D44E012" wp14:editId="0D7EF3F3">
+            <wp:extent cx="4775445" cy="387370"/>
+            <wp:effectExtent l="0" t="0" r="6350" b="0"/>
+            <wp:docPr id="38" name="Рисунок 38"/>
             <wp:cNvGraphicFramePr>
               <a:graphicFrameLocks xmlns:a="http://schemas.openxmlformats.org/drawingml/2006/main" noChangeAspect="1"/>
             </wp:cNvGraphicFramePr>
@@ -6721,7 +6805,7 @@
                   <pic:spPr>
                     <a:xfrm>
                       <a:off x="0" y="0"/>
-                      <a:ext cx="4515082" cy="4711942"/>
+                      <a:ext cx="4775445" cy="387370"/>
                     </a:xfrm>
                     <a:prstGeom prst="rect">
                       <a:avLst/>
@@ -6733,97 +6817,26 @@
           </wp:inline>
         </w:drawing>
       </w:r>
-    </w:p>
-    <w:p>
-      <w:pPr>
-        <w:autoSpaceDE w:val="0"/>
-        <w:autoSpaceDN w:val="0"/>
-        <w:adjustRightInd w:val="0"/>
-        <w:spacing w:line="360" w:lineRule="auto"/>
-        <w:ind w:left="708" w:firstLine="712"/>
-        <w:rPr>
-          <w:rFonts w:cs="Arial"/>
-          <w:bCs/>
-          <w:szCs w:val="28"/>
-        </w:rPr>
-      </w:pPr>
-      <w:r>
-        <w:rPr>
-          <w:rFonts w:cs="Arial"/>
-          <w:bCs/>
-          <w:szCs w:val="28"/>
-        </w:rPr>
-        <w:t>Якщо глянути на діаграму, то можна зрозуміти, що _adlerMod32 повинен мінятися</w:t>
-      </w:r>
-      <w:r>
-        <w:rPr>
-          <w:rFonts w:cs="Arial"/>
-          <w:bCs/>
-          <w:szCs w:val="28"/>
-        </w:rPr>
-        <w:t>, оскільки він &gt; 0</w:t>
-      </w:r>
-      <w:r>
-        <w:rPr>
-          <w:rFonts w:cs="Arial"/>
-          <w:bCs/>
-          <w:szCs w:val="28"/>
-        </w:rPr>
-        <w:t xml:space="preserve"> (через це й зміниться сам хеш), але не сіль</w:t>
-      </w:r>
-      <w:r>
-        <w:rPr>
-          <w:rFonts w:cs="Arial"/>
-          <w:bCs/>
-          <w:szCs w:val="28"/>
-        </w:rPr>
-        <w:t>.</w:t>
-      </w:r>
-    </w:p>
-    <w:p>
-      <w:pPr>
-        <w:pStyle w:val="21"/>
-        <w:ind w:firstLine="0"/>
-        <w:rPr>
-          <w:lang w:val="uk-UA"/>
-        </w:rPr>
-      </w:pPr>
-      <w:bookmarkStart w:id="14" w:name="_Toc70932321"/>
-      <w:r>
-        <w:rPr>
-          <w:lang w:val="uk-UA"/>
-        </w:rPr>
-        <w:lastRenderedPageBreak/>
-        <w:t>Execution Route 0_1_2_4_6</w:t>
-      </w:r>
-      <w:bookmarkEnd w:id="14"/>
-    </w:p>
-    <w:p>
-      <w:pPr>
-        <w:autoSpaceDE w:val="0"/>
-        <w:autoSpaceDN w:val="0"/>
-        <w:adjustRightInd w:val="0"/>
-        <w:spacing w:line="360" w:lineRule="auto"/>
-        <w:jc w:val="center"/>
-        <w:rPr>
-          <w:rFonts w:cs="Arial"/>
-          <w:bCs/>
-          <w:szCs w:val="28"/>
-        </w:rPr>
-      </w:pPr>
-      <w:r>
-        <w:rPr>
-          <w:rFonts w:cs="Arial"/>
-          <w:bCs/>
+      <w:r>
+        <w:rPr>
           <w:noProof/>
-          <w:szCs w:val="28"/>
-          <w:lang w:eastAsia="en-US"/>
+          <w:lang w:eastAsia="en-US"/>
+        </w:rPr>
+        <w:t xml:space="preserve"> </w:t>
+      </w:r>
+      <w:r>
+        <w:rPr>
+          <w:rFonts w:cs="Arial"/>
+          <w:bCs/>
+          <w:noProof/>
+          <w:szCs w:val="28"/>
+          <w:lang w:val="en-US" w:eastAsia="en-US"/>
         </w:rPr>
         <w:drawing>
-          <wp:inline distT="0" distB="0" distL="0" distR="0" wp14:anchorId="6EB2DD9B" wp14:editId="2E39BB7B">
-            <wp:extent cx="4083260" cy="4864350"/>
+          <wp:inline distT="0" distB="0" distL="0" distR="0" wp14:anchorId="537DA4A9" wp14:editId="518967DE">
+            <wp:extent cx="5397777" cy="3397425"/>
             <wp:effectExtent l="0" t="0" r="0" b="0"/>
-            <wp:docPr id="23" name="Рисунок 23"/>
+            <wp:docPr id="37" name="Рисунок 37"/>
             <wp:cNvGraphicFramePr>
               <a:graphicFrameLocks xmlns:a="http://schemas.openxmlformats.org/drawingml/2006/main" noChangeAspect="1"/>
             </wp:cNvGraphicFramePr>
@@ -6843,998 +6856,6 @@
                   <pic:spPr>
                     <a:xfrm>
                       <a:off x="0" y="0"/>
-                      <a:ext cx="4083260" cy="4864350"/>
-                    </a:xfrm>
-                    <a:prstGeom prst="rect">
-                      <a:avLst/>
-                    </a:prstGeom>
-                  </pic:spPr>
-                </pic:pic>
-              </a:graphicData>
-            </a:graphic>
-          </wp:inline>
-        </w:drawing>
-      </w:r>
-    </w:p>
-    <w:p>
-      <w:pPr>
-        <w:autoSpaceDE w:val="0"/>
-        <w:autoSpaceDN w:val="0"/>
-        <w:adjustRightInd w:val="0"/>
-        <w:spacing w:line="360" w:lineRule="auto"/>
-        <w:ind w:left="708" w:firstLine="712"/>
-        <w:rPr>
-          <w:rFonts w:cs="Arial"/>
-          <w:bCs/>
-          <w:szCs w:val="28"/>
-        </w:rPr>
-      </w:pPr>
-      <w:r>
-        <w:rPr>
-          <w:rFonts w:cs="Arial"/>
-          <w:bCs/>
-          <w:szCs w:val="28"/>
-        </w:rPr>
-        <w:t xml:space="preserve">Даний шлях повинен мати вже сіль, яка дійсно є валідним текстом, на відміну від минулих прикладів, де тестувалися  шляхи з передачею порожньої </w:t>
-      </w:r>
-      <w:r>
-        <w:rPr>
-          <w:rFonts w:cs="Arial"/>
-          <w:bCs/>
-          <w:szCs w:val="28"/>
-        </w:rPr>
-        <w:t>стрічки або взагалі null</w:t>
-      </w:r>
-      <w:r>
-        <w:rPr>
-          <w:rFonts w:cs="Arial"/>
-          <w:bCs/>
-          <w:szCs w:val="28"/>
-        </w:rPr>
-        <w:t>, але у той же час AdlerMod не повинен мінятися.</w:t>
-      </w:r>
-      <w:r>
-        <w:rPr>
-          <w:rFonts w:cs="Arial"/>
-          <w:bCs/>
-          <w:szCs w:val="28"/>
-        </w:rPr>
-        <w:t xml:space="preserve"> </w:t>
-      </w:r>
-    </w:p>
-    <w:p>
-      <w:pPr>
-        <w:pStyle w:val="21"/>
-        <w:ind w:firstLine="0"/>
-        <w:rPr>
-          <w:lang w:val="uk-UA"/>
-        </w:rPr>
-      </w:pPr>
-      <w:bookmarkStart w:id="15" w:name="_Toc70932322"/>
-      <w:r>
-        <w:rPr>
-          <w:lang w:val="uk-UA"/>
-        </w:rPr>
-        <w:lastRenderedPageBreak/>
-        <w:t>Execution Route 0_1_2_3_4_6</w:t>
-      </w:r>
-      <w:bookmarkEnd w:id="15"/>
-    </w:p>
-    <w:p>
-      <w:pPr>
-        <w:spacing w:line="360" w:lineRule="auto"/>
-        <w:jc w:val="center"/>
-      </w:pPr>
-      <w:r>
-        <w:rPr>
-          <w:noProof/>
-          <w:lang w:eastAsia="en-US"/>
-        </w:rPr>
-        <w:drawing>
-          <wp:inline distT="0" distB="0" distL="0" distR="0" wp14:anchorId="18C346A3" wp14:editId="51A2E362">
-            <wp:extent cx="5442230" cy="4172164"/>
-            <wp:effectExtent l="0" t="0" r="6350" b="0"/>
-            <wp:docPr id="28" name="Рисунок 28"/>
-            <wp:cNvGraphicFramePr>
-              <a:graphicFrameLocks xmlns:a="http://schemas.openxmlformats.org/drawingml/2006/main" noChangeAspect="1"/>
-            </wp:cNvGraphicFramePr>
-            <a:graphic xmlns:a="http://schemas.openxmlformats.org/drawingml/2006/main">
-              <a:graphicData uri="http://schemas.openxmlformats.org/drawingml/2006/picture">
-                <pic:pic xmlns:pic="http://schemas.openxmlformats.org/drawingml/2006/picture">
-                  <pic:nvPicPr>
-                    <pic:cNvPr id="1" name=""/>
-                    <pic:cNvPicPr/>
-                  </pic:nvPicPr>
-                  <pic:blipFill>
-                    <a:blip r:embed="rId57"/>
-                    <a:stretch>
-                      <a:fillRect/>
-                    </a:stretch>
-                  </pic:blipFill>
-                  <pic:spPr>
-                    <a:xfrm>
-                      <a:off x="0" y="0"/>
-                      <a:ext cx="5442230" cy="4172164"/>
-                    </a:xfrm>
-                    <a:prstGeom prst="rect">
-                      <a:avLst/>
-                    </a:prstGeom>
-                  </pic:spPr>
-                </pic:pic>
-              </a:graphicData>
-            </a:graphic>
-          </wp:inline>
-        </w:drawing>
-      </w:r>
-    </w:p>
-    <w:p>
-      <w:pPr>
-        <w:spacing w:line="360" w:lineRule="auto"/>
-        <w:ind w:left="708" w:firstLine="708"/>
-      </w:pPr>
-      <w:r>
-        <w:t>А тут Я витратив багато часу</w:t>
-      </w:r>
-      <w:r>
-        <w:t xml:space="preserve"> на написання тесту і все одно не зміг зробити</w:t>
-      </w:r>
-      <w:r>
-        <w:t xml:space="preserve"> нічого дійсно підходящого</w:t>
-      </w:r>
-      <w:r>
-        <w:t>.</w:t>
-      </w:r>
-      <w:r>
-        <w:t xml:space="preserve"> </w:t>
-      </w:r>
-      <w:r>
-        <w:t>Щ</w:t>
-      </w:r>
-      <w:r>
-        <w:t>об даний шлях пройти, треба</w:t>
-      </w:r>
-      <w:r>
-        <w:t xml:space="preserve"> щоб виникнуло</w:t>
-      </w:r>
-      <w:r>
-        <w:t xml:space="preserve"> OverflowException - виняток, який</w:t>
-      </w:r>
-      <w:r>
-        <w:t xml:space="preserve"> видається,</w:t>
-      </w:r>
-      <w:r>
-        <w:t xml:space="preserve"> </w:t>
-      </w:r>
-      <w:r>
-        <w:t>якщо виконання</w:t>
-      </w:r>
-      <w:r>
-        <w:t xml:space="preserve"> арифметичної операції, операції приведення до типу або перетворення в контексті, який перевіряється</w:t>
-      </w:r>
-      <w:r>
-        <w:t>,</w:t>
-      </w:r>
-      <w:r>
-        <w:t xml:space="preserve"> призводить до переповнення. </w:t>
-      </w:r>
-      <w:r>
-        <w:t>Оскільки</w:t>
-      </w:r>
-      <w:r>
-        <w:t xml:space="preserve"> єдина змінна, якою Ми можемо управляти, аби виникнув цей exception – це string salt, то Я намагався записати в</w:t>
-      </w:r>
-      <w:r>
-        <w:t xml:space="preserve"> неї максимальну можливу к-сть знаків</w:t>
-      </w:r>
-      <w:r>
-        <w:t>, на кшталт «string</w:t>
-      </w:r>
-      <w:r>
-        <w:t xml:space="preserve"> </w:t>
-      </w:r>
-      <w:r>
-        <w:t>salt = new string(</w:t>
-      </w:r>
-      <w:r>
-        <w:t>'A</w:t>
-      </w:r>
-      <w:r>
-        <w:t xml:space="preserve">', </w:t>
-      </w:r>
-      <w:r>
-        <w:t>2147483647</w:t>
-      </w:r>
-      <w:r>
-        <w:t>)»</w:t>
-      </w:r>
-      <w:r>
-        <w:t xml:space="preserve"> або «string</w:t>
-      </w:r>
-      <w:r>
-        <w:t xml:space="preserve"> </w:t>
-      </w:r>
-      <w:r>
-        <w:t>salt = new string(</w:t>
-      </w:r>
-      <w:r>
-        <w:t>'A</w:t>
-      </w:r>
-      <w:r>
-        <w:t>', int.MaxValue)»</w:t>
-      </w:r>
-      <w:r>
-        <w:t>, але пр</w:t>
-      </w:r>
-      <w:r>
-        <w:t>и</w:t>
-      </w:r>
-      <w:r>
-        <w:t xml:space="preserve">  таких значеннях проект не запускався </w:t>
-      </w:r>
-      <w:r>
-        <w:t>в онлайн редакторах, а</w:t>
-      </w:r>
-      <w:r>
-        <w:t xml:space="preserve"> </w:t>
-      </w:r>
-      <w:r>
-        <w:t>на Моїй локальній машині видавало OutOfMemoryException.</w:t>
-      </w:r>
-    </w:p>
-    <w:p>
-      <w:pPr>
-        <w:spacing w:line="360" w:lineRule="auto"/>
-        <w:ind w:left="708" w:firstLine="708"/>
-        <w:rPr>
-          <w:rFonts w:cs="Arial"/>
-          <w:bCs/>
-          <w:szCs w:val="28"/>
-        </w:rPr>
-      </w:pPr>
-      <w:r>
-        <w:rPr>
-          <w:rFonts w:cs="Arial"/>
-          <w:bCs/>
-          <w:szCs w:val="28"/>
-        </w:rPr>
-        <w:t>Assert.Throws&lt;OverflowException&gt; перевіряє, чи дійсно дана функція видає exception при певних параметрах і, якщо це так, то тест проходить.</w:t>
-      </w:r>
-    </w:p>
-    <w:p>
-      <w:pPr>
-        <w:spacing w:after="200" w:line="276" w:lineRule="auto"/>
-        <w:rPr>
-          <w:rFonts w:cs="Arial"/>
-          <w:bCs/>
-          <w:szCs w:val="28"/>
-        </w:rPr>
-      </w:pPr>
-      <w:r>
-        <w:rPr>
-          <w:rFonts w:cs="Arial"/>
-          <w:bCs/>
-          <w:szCs w:val="28"/>
-        </w:rPr>
-        <w:br w:type="page"/>
-      </w:r>
-    </w:p>
-    <w:p>
-      <w:pPr>
-        <w:pStyle w:val="21"/>
-        <w:ind w:firstLine="0"/>
-        <w:rPr>
-          <w:lang w:val="uk-UA"/>
-        </w:rPr>
-      </w:pPr>
-      <w:bookmarkStart w:id="16" w:name="_Toc70932323"/>
-      <w:r>
-        <w:rPr>
-          <w:lang w:val="uk-UA"/>
-        </w:rPr>
-        <w:lastRenderedPageBreak/>
-        <w:t>Execution Route 0_1_2_3_4</w:t>
-      </w:r>
-      <w:r>
-        <w:rPr>
-          <w:lang w:val="uk-UA"/>
-        </w:rPr>
-        <w:t>_5</w:t>
-      </w:r>
-      <w:r>
-        <w:rPr>
-          <w:lang w:val="uk-UA"/>
-        </w:rPr>
-        <w:t>_6</w:t>
-      </w:r>
-      <w:bookmarkEnd w:id="16"/>
-    </w:p>
-    <w:p>
-      <w:pPr>
-        <w:spacing w:line="360" w:lineRule="auto"/>
-        <w:ind w:left="708" w:firstLine="708"/>
-      </w:pPr>
-      <w:r>
-        <w:rPr>
-          <w:noProof/>
-          <w:lang w:eastAsia="en-US"/>
-        </w:rPr>
-        <w:drawing>
-          <wp:inline distT="0" distB="0" distL="0" distR="0" wp14:anchorId="3C1E6798" wp14:editId="3E54FE31">
-            <wp:extent cx="5664491" cy="4273770"/>
-            <wp:effectExtent l="0" t="0" r="0" b="0"/>
-            <wp:docPr id="31" name="Рисунок 31"/>
-            <wp:cNvGraphicFramePr>
-              <a:graphicFrameLocks xmlns:a="http://schemas.openxmlformats.org/drawingml/2006/main" noChangeAspect="1"/>
-            </wp:cNvGraphicFramePr>
-            <a:graphic xmlns:a="http://schemas.openxmlformats.org/drawingml/2006/main">
-              <a:graphicData uri="http://schemas.openxmlformats.org/drawingml/2006/picture">
-                <pic:pic xmlns:pic="http://schemas.openxmlformats.org/drawingml/2006/picture">
-                  <pic:nvPicPr>
-                    <pic:cNvPr id="1" name=""/>
-                    <pic:cNvPicPr/>
-                  </pic:nvPicPr>
-                  <pic:blipFill>
-                    <a:blip r:embed="rId58"/>
-                    <a:stretch>
-                      <a:fillRect/>
-                    </a:stretch>
-                  </pic:blipFill>
-                  <pic:spPr>
-                    <a:xfrm>
-                      <a:off x="0" y="0"/>
-                      <a:ext cx="5664491" cy="4273770"/>
-                    </a:xfrm>
-                    <a:prstGeom prst="rect">
-                      <a:avLst/>
-                    </a:prstGeom>
-                  </pic:spPr>
-                </pic:pic>
-              </a:graphicData>
-            </a:graphic>
-          </wp:inline>
-        </w:drawing>
-      </w:r>
-    </w:p>
-    <w:p>
-      <w:pPr>
-        <w:spacing w:line="360" w:lineRule="auto"/>
-        <w:ind w:left="708" w:firstLine="712"/>
-      </w:pPr>
-      <w:r>
-        <w:t xml:space="preserve">Цей шлях дуже схожий на попередній, але adlerMod тут уже виставлений </w:t>
-      </w:r>
-      <w:r>
-        <w:t>&gt; 0</w:t>
-      </w:r>
-      <w:r>
-        <w:t xml:space="preserve">, тому й </w:t>
-      </w:r>
-      <w:r>
-        <w:t>проходимо через усі можливі операції.</w:t>
-      </w:r>
-    </w:p>
-    <w:p>
-      <w:pPr>
-        <w:spacing w:after="200" w:line="276" w:lineRule="auto"/>
-        <w:rPr>
-          <w:rFonts w:eastAsiaTheme="majorEastAsia" w:cs="Arial"/>
-          <w:b/>
-          <w:bCs/>
-          <w:sz w:val="32"/>
-          <w:szCs w:val="28"/>
-        </w:rPr>
-      </w:pPr>
-      <w:r>
-        <w:br w:type="page"/>
-      </w:r>
-    </w:p>
-    <w:p>
-      <w:pPr>
-        <w:pStyle w:val="21"/>
-        <w:ind w:firstLine="0"/>
-        <w:rPr>
-          <w:lang w:val="uk-UA"/>
-        </w:rPr>
-      </w:pPr>
-      <w:bookmarkStart w:id="17" w:name="_Toc70932324"/>
-      <w:r>
-        <w:rPr>
-          <w:lang w:val="uk-UA"/>
-        </w:rPr>
-        <w:lastRenderedPageBreak/>
-        <w:t>Execution Route 0_1_2_4_5_6</w:t>
-      </w:r>
-      <w:bookmarkEnd w:id="17"/>
-    </w:p>
-    <w:p>
-      <w:pPr>
-        <w:autoSpaceDE w:val="0"/>
-        <w:autoSpaceDN w:val="0"/>
-        <w:adjustRightInd w:val="0"/>
-        <w:spacing w:line="360" w:lineRule="auto"/>
-        <w:jc w:val="center"/>
-        <w:rPr>
-          <w:rFonts w:cs="Arial"/>
-          <w:bCs/>
-          <w:szCs w:val="28"/>
-        </w:rPr>
-      </w:pPr>
-      <w:r>
-        <w:rPr>
-          <w:rFonts w:cs="Arial"/>
-          <w:bCs/>
-          <w:noProof/>
-          <w:szCs w:val="28"/>
-          <w:lang w:eastAsia="en-US"/>
-        </w:rPr>
-        <w:drawing>
-          <wp:inline distT="0" distB="0" distL="0" distR="0" wp14:anchorId="69110B17" wp14:editId="27046998">
-            <wp:extent cx="4349974" cy="3930852"/>
-            <wp:effectExtent l="0" t="0" r="0" b="0"/>
-            <wp:docPr id="32" name="Рисунок 32"/>
-            <wp:cNvGraphicFramePr>
-              <a:graphicFrameLocks xmlns:a="http://schemas.openxmlformats.org/drawingml/2006/main" noChangeAspect="1"/>
-            </wp:cNvGraphicFramePr>
-            <a:graphic xmlns:a="http://schemas.openxmlformats.org/drawingml/2006/main">
-              <a:graphicData uri="http://schemas.openxmlformats.org/drawingml/2006/picture">
-                <pic:pic xmlns:pic="http://schemas.openxmlformats.org/drawingml/2006/picture">
-                  <pic:nvPicPr>
-                    <pic:cNvPr id="1" name=""/>
-                    <pic:cNvPicPr/>
-                  </pic:nvPicPr>
-                  <pic:blipFill>
-                    <a:blip r:embed="rId59"/>
-                    <a:stretch>
-                      <a:fillRect/>
-                    </a:stretch>
-                  </pic:blipFill>
-                  <pic:spPr>
-                    <a:xfrm>
-                      <a:off x="0" y="0"/>
-                      <a:ext cx="4349974" cy="3930852"/>
-                    </a:xfrm>
-                    <a:prstGeom prst="rect">
-                      <a:avLst/>
-                    </a:prstGeom>
-                  </pic:spPr>
-                </pic:pic>
-              </a:graphicData>
-            </a:graphic>
-          </wp:inline>
-        </w:drawing>
-      </w:r>
-    </w:p>
-    <w:p>
-      <w:pPr>
-        <w:autoSpaceDE w:val="0"/>
-        <w:autoSpaceDN w:val="0"/>
-        <w:adjustRightInd w:val="0"/>
-        <w:spacing w:line="360" w:lineRule="auto"/>
-        <w:ind w:left="708" w:firstLine="712"/>
-        <w:rPr>
-          <w:rFonts w:cs="Arial"/>
-          <w:bCs/>
-          <w:szCs w:val="28"/>
-        </w:rPr>
-      </w:pPr>
-      <w:r>
-        <w:rPr>
-          <w:rFonts w:cs="Arial"/>
-          <w:bCs/>
-          <w:szCs w:val="28"/>
-        </w:rPr>
-        <w:t xml:space="preserve">І останній можливий маршрут, який пов’язаний з методом Init. </w:t>
-      </w:r>
-      <w:r>
-        <w:rPr>
-          <w:rFonts w:cs="Arial"/>
-          <w:bCs/>
-          <w:szCs w:val="28"/>
-        </w:rPr>
-        <w:t>У даному випадку Ми проходимо через усі стадії без усіляких виключень, при цьому маючи дуже надійний хеш для Нашого паролю.</w:t>
-      </w:r>
-    </w:p>
-    <w:p>
-      <w:pPr>
-        <w:spacing w:after="200" w:line="276" w:lineRule="auto"/>
-        <w:rPr>
-          <w:rFonts w:cs="Arial"/>
-          <w:bCs/>
-          <w:szCs w:val="28"/>
-        </w:rPr>
-      </w:pPr>
-      <w:r>
-        <w:rPr>
-          <w:rFonts w:cs="Arial"/>
-          <w:bCs/>
-          <w:szCs w:val="28"/>
-        </w:rPr>
-        <w:br w:type="page"/>
-      </w:r>
-    </w:p>
-    <w:p>
-      <w:pPr>
-        <w:pStyle w:val="21"/>
-        <w:ind w:firstLine="0"/>
-        <w:rPr>
-          <w:lang w:val="uk-UA"/>
-        </w:rPr>
-      </w:pPr>
-      <w:bookmarkStart w:id="18" w:name="_Toc70932325"/>
-      <w:r>
-        <w:rPr>
-          <w:lang w:val="uk-UA"/>
-        </w:rPr>
-        <w:lastRenderedPageBreak/>
-        <w:t>GetHash</w:t>
-      </w:r>
-      <w:bookmarkEnd w:id="18"/>
-    </w:p>
-    <w:p>
-      <w:pPr>
-        <w:spacing w:line="360" w:lineRule="auto"/>
-        <w:ind w:left="708" w:firstLine="712"/>
-      </w:pPr>
-      <w:r>
-        <w:t>У даній секції Я не буду зачіпати метод Init, оскільки його тестування вже було зроблено</w:t>
-      </w:r>
-    </w:p>
-    <w:p>
-      <w:pPr>
-        <w:pStyle w:val="21"/>
-        <w:ind w:firstLine="0"/>
-        <w:rPr>
-          <w:lang w:val="uk-UA"/>
-        </w:rPr>
-      </w:pPr>
-      <w:bookmarkStart w:id="19" w:name="_Toc70932326"/>
-      <w:r>
-        <w:rPr>
-          <w:lang w:val="uk-UA"/>
-        </w:rPr>
-        <w:t>Execution Route 0_1_2_4_7</w:t>
-      </w:r>
-      <w:bookmarkEnd w:id="19"/>
-    </w:p>
-    <w:p>
-      <w:pPr>
-        <w:autoSpaceDE w:val="0"/>
-        <w:autoSpaceDN w:val="0"/>
-        <w:adjustRightInd w:val="0"/>
-        <w:spacing w:line="360" w:lineRule="auto"/>
-        <w:jc w:val="center"/>
-        <w:rPr>
-          <w:rFonts w:cs="Arial"/>
-          <w:bCs/>
-          <w:szCs w:val="28"/>
-        </w:rPr>
-      </w:pPr>
-      <w:r>
-        <w:rPr>
-          <w:rFonts w:cs="Arial"/>
-          <w:bCs/>
-          <w:noProof/>
-          <w:szCs w:val="28"/>
-          <w:lang w:eastAsia="en-US"/>
-        </w:rPr>
-        <w:drawing>
-          <wp:inline distT="0" distB="0" distL="0" distR="0" wp14:anchorId="410B0360" wp14:editId="6EF9A357">
-            <wp:extent cx="5696243" cy="3988005"/>
-            <wp:effectExtent l="0" t="0" r="0" b="0"/>
-            <wp:docPr id="34" name="Рисунок 34"/>
-            <wp:cNvGraphicFramePr>
-              <a:graphicFrameLocks xmlns:a="http://schemas.openxmlformats.org/drawingml/2006/main" noChangeAspect="1"/>
-            </wp:cNvGraphicFramePr>
-            <a:graphic xmlns:a="http://schemas.openxmlformats.org/drawingml/2006/main">
-              <a:graphicData uri="http://schemas.openxmlformats.org/drawingml/2006/picture">
-                <pic:pic xmlns:pic="http://schemas.openxmlformats.org/drawingml/2006/picture">
-                  <pic:nvPicPr>
-                    <pic:cNvPr id="1" name=""/>
-                    <pic:cNvPicPr/>
-                  </pic:nvPicPr>
-                  <pic:blipFill>
-                    <a:blip r:embed="rId60"/>
-                    <a:stretch>
-                      <a:fillRect/>
-                    </a:stretch>
-                  </pic:blipFill>
-                  <pic:spPr>
-                    <a:xfrm>
-                      <a:off x="0" y="0"/>
-                      <a:ext cx="5696243" cy="3988005"/>
-                    </a:xfrm>
-                    <a:prstGeom prst="rect">
-                      <a:avLst/>
-                    </a:prstGeom>
-                  </pic:spPr>
-                </pic:pic>
-              </a:graphicData>
-            </a:graphic>
-          </wp:inline>
-        </w:drawing>
-      </w:r>
-    </w:p>
-    <w:p>
-      <w:pPr>
-        <w:autoSpaceDE w:val="0"/>
-        <w:autoSpaceDN w:val="0"/>
-        <w:adjustRightInd w:val="0"/>
-        <w:spacing w:line="360" w:lineRule="auto"/>
-        <w:ind w:left="708" w:firstLine="712"/>
-        <w:rPr>
-          <w:rFonts w:cs="Arial"/>
-          <w:bCs/>
-          <w:szCs w:val="28"/>
-        </w:rPr>
-      </w:pPr>
-      <w:r>
-        <w:rPr>
-          <w:rFonts w:cs="Arial"/>
-          <w:bCs/>
-          <w:szCs w:val="28"/>
-        </w:rPr>
-        <w:t>Перший обраний Мною шлях – найпростіший – перевірка паролю на null, та, якщо він дійсно таким є, return того ж null.</w:t>
-      </w:r>
-    </w:p>
-    <w:p>
-      <w:pPr>
-        <w:pStyle w:val="21"/>
-        <w:ind w:firstLine="0"/>
-        <w:rPr>
-          <w:lang w:val="uk-UA"/>
-        </w:rPr>
-      </w:pPr>
-      <w:bookmarkStart w:id="20" w:name="_Toc70932327"/>
-      <w:r>
-        <w:rPr>
-          <w:lang w:val="uk-UA"/>
-        </w:rPr>
-        <w:lastRenderedPageBreak/>
-        <w:t>Execution Route 0_1_2_3_6_7</w:t>
-      </w:r>
-      <w:bookmarkEnd w:id="20"/>
-    </w:p>
-    <w:p>
-      <w:pPr>
-        <w:autoSpaceDE w:val="0"/>
-        <w:autoSpaceDN w:val="0"/>
-        <w:adjustRightInd w:val="0"/>
-        <w:spacing w:line="360" w:lineRule="auto"/>
-        <w:jc w:val="center"/>
-        <w:rPr>
-          <w:rFonts w:cs="Arial"/>
-          <w:bCs/>
-          <w:szCs w:val="28"/>
-        </w:rPr>
-      </w:pPr>
-      <w:r>
-        <w:rPr>
-          <w:rFonts w:cs="Arial"/>
-          <w:bCs/>
-          <w:noProof/>
-          <w:szCs w:val="28"/>
-          <w:lang w:eastAsia="en-US"/>
-        </w:rPr>
-        <w:drawing>
-          <wp:inline distT="0" distB="0" distL="0" distR="0" wp14:anchorId="5255F6EF" wp14:editId="49BDDC5A">
-            <wp:extent cx="5912154" cy="3994355"/>
-            <wp:effectExtent l="0" t="0" r="0" b="6350"/>
-            <wp:docPr id="35" name="Рисунок 35"/>
-            <wp:cNvGraphicFramePr>
-              <a:graphicFrameLocks xmlns:a="http://schemas.openxmlformats.org/drawingml/2006/main" noChangeAspect="1"/>
-            </wp:cNvGraphicFramePr>
-            <a:graphic xmlns:a="http://schemas.openxmlformats.org/drawingml/2006/main">
-              <a:graphicData uri="http://schemas.openxmlformats.org/drawingml/2006/picture">
-                <pic:pic xmlns:pic="http://schemas.openxmlformats.org/drawingml/2006/picture">
-                  <pic:nvPicPr>
-                    <pic:cNvPr id="1" name=""/>
-                    <pic:cNvPicPr/>
-                  </pic:nvPicPr>
-                  <pic:blipFill>
-                    <a:blip r:embed="rId61"/>
-                    <a:stretch>
-                      <a:fillRect/>
-                    </a:stretch>
-                  </pic:blipFill>
-                  <pic:spPr>
-                    <a:xfrm>
-                      <a:off x="0" y="0"/>
-                      <a:ext cx="5912154" cy="3994355"/>
-                    </a:xfrm>
-                    <a:prstGeom prst="rect">
-                      <a:avLst/>
-                    </a:prstGeom>
-                  </pic:spPr>
-                </pic:pic>
-              </a:graphicData>
-            </a:graphic>
-          </wp:inline>
-        </w:drawing>
-      </w:r>
-    </w:p>
-    <w:p>
-      <w:pPr>
-        <w:autoSpaceDE w:val="0"/>
-        <w:autoSpaceDN w:val="0"/>
-        <w:adjustRightInd w:val="0"/>
-        <w:spacing w:line="360" w:lineRule="auto"/>
-        <w:ind w:left="708" w:firstLine="712"/>
-        <w:rPr>
-          <w:rFonts w:cs="Arial"/>
-          <w:bCs/>
-          <w:szCs w:val="28"/>
-        </w:rPr>
-      </w:pPr>
-      <w:r>
-        <w:rPr>
-          <w:rFonts w:cs="Arial"/>
-          <w:bCs/>
-          <w:szCs w:val="28"/>
-        </w:rPr>
-        <w:t xml:space="preserve">Це, по суті, найкращий для </w:t>
-      </w:r>
-      <w:r>
-        <w:rPr>
-          <w:rFonts w:cs="Arial"/>
-          <w:bCs/>
-          <w:szCs w:val="28"/>
-        </w:rPr>
-        <w:t>користувача</w:t>
-      </w:r>
-      <w:r>
-        <w:rPr>
-          <w:rFonts w:cs="Arial"/>
-          <w:bCs/>
-          <w:szCs w:val="28"/>
-        </w:rPr>
-        <w:t xml:space="preserve"> шлях, адже код повністю відпрацьовує своє, не викликаючи жодних виключень.</w:t>
-      </w:r>
-    </w:p>
-    <w:p>
-      <w:pPr>
-        <w:spacing w:after="200" w:line="276" w:lineRule="auto"/>
-        <w:rPr>
-          <w:rFonts w:eastAsiaTheme="majorEastAsia" w:cs="Arial"/>
-          <w:b/>
-          <w:bCs/>
-          <w:sz w:val="32"/>
-          <w:szCs w:val="28"/>
-        </w:rPr>
-      </w:pPr>
-      <w:r>
-        <w:br w:type="page"/>
-      </w:r>
-    </w:p>
-    <w:p>
-      <w:pPr>
-        <w:pStyle w:val="21"/>
-        <w:ind w:firstLine="0"/>
-        <w:rPr>
-          <w:lang w:val="uk-UA"/>
-        </w:rPr>
-      </w:pPr>
-      <w:bookmarkStart w:id="21" w:name="_Toc70932328"/>
-      <w:r>
-        <w:rPr>
-          <w:lang w:val="uk-UA"/>
-        </w:rPr>
-        <w:lastRenderedPageBreak/>
-        <w:t>Execution Route 0_1_2_3_5_6_7</w:t>
-      </w:r>
-      <w:bookmarkEnd w:id="21"/>
-    </w:p>
-    <w:p>
-      <w:pPr>
-        <w:autoSpaceDE w:val="0"/>
-        <w:autoSpaceDN w:val="0"/>
-        <w:adjustRightInd w:val="0"/>
-        <w:spacing w:line="360" w:lineRule="auto"/>
-        <w:jc w:val="center"/>
-        <w:rPr>
-          <w:rFonts w:cs="Arial"/>
-          <w:bCs/>
-          <w:szCs w:val="28"/>
-        </w:rPr>
-      </w:pPr>
-      <w:r>
-        <w:rPr>
-          <w:rFonts w:cs="Arial"/>
-          <w:bCs/>
-          <w:noProof/>
-          <w:szCs w:val="28"/>
-          <w:lang w:eastAsia="en-US"/>
-        </w:rPr>
-        <w:drawing>
-          <wp:inline distT="0" distB="0" distL="0" distR="0" wp14:anchorId="7867747E" wp14:editId="3EA0D2F1">
-            <wp:extent cx="6840220" cy="3970655"/>
-            <wp:effectExtent l="0" t="0" r="0" b="0"/>
-            <wp:docPr id="36" name="Рисунок 36"/>
-            <wp:cNvGraphicFramePr>
-              <a:graphicFrameLocks xmlns:a="http://schemas.openxmlformats.org/drawingml/2006/main" noChangeAspect="1"/>
-            </wp:cNvGraphicFramePr>
-            <a:graphic xmlns:a="http://schemas.openxmlformats.org/drawingml/2006/main">
-              <a:graphicData uri="http://schemas.openxmlformats.org/drawingml/2006/picture">
-                <pic:pic xmlns:pic="http://schemas.openxmlformats.org/drawingml/2006/picture">
-                  <pic:nvPicPr>
-                    <pic:cNvPr id="1" name=""/>
-                    <pic:cNvPicPr/>
-                  </pic:nvPicPr>
-                  <pic:blipFill>
-                    <a:blip r:embed="rId62"/>
-                    <a:stretch>
-                      <a:fillRect/>
-                    </a:stretch>
-                  </pic:blipFill>
-                  <pic:spPr>
-                    <a:xfrm>
-                      <a:off x="0" y="0"/>
-                      <a:ext cx="6840220" cy="3970655"/>
-                    </a:xfrm>
-                    <a:prstGeom prst="rect">
-                      <a:avLst/>
-                    </a:prstGeom>
-                  </pic:spPr>
-                </pic:pic>
-              </a:graphicData>
-            </a:graphic>
-          </wp:inline>
-        </w:drawing>
-      </w:r>
-    </w:p>
-    <w:p>
-      <w:pPr>
-        <w:spacing w:after="200" w:line="360" w:lineRule="auto"/>
-        <w:ind w:left="708" w:firstLine="708"/>
-      </w:pPr>
-      <w:r>
-        <w:t>І останній тест – майже копія минулого, з однією відмінністю – у Нас тут знову OverflowException</w:t>
-      </w:r>
-      <w:r>
-        <w:t>, який трішки змінює алгоритм</w:t>
-      </w:r>
-      <w:r>
-        <w:t>.</w:t>
-      </w:r>
-    </w:p>
-    <w:p>
-      <w:pPr>
-        <w:spacing w:after="200" w:line="276" w:lineRule="auto"/>
-        <w:rPr>
-          <w:rFonts w:eastAsiaTheme="majorEastAsia" w:cs="Arial"/>
-          <w:b/>
-          <w:bCs/>
-          <w:sz w:val="32"/>
-          <w:szCs w:val="28"/>
-        </w:rPr>
-      </w:pPr>
-    </w:p>
-    <w:p>
-      <w:pPr>
-        <w:spacing w:after="200" w:line="276" w:lineRule="auto"/>
-        <w:rPr>
-          <w:rFonts w:eastAsiaTheme="majorEastAsia" w:cs="Arial"/>
-          <w:b/>
-          <w:bCs/>
-          <w:sz w:val="32"/>
-          <w:szCs w:val="28"/>
-        </w:rPr>
-      </w:pPr>
-      <w:r>
-        <w:br w:type="page"/>
-      </w:r>
-    </w:p>
-    <w:p>
-      <w:pPr>
-        <w:pStyle w:val="21"/>
-        <w:ind w:firstLine="0"/>
-        <w:rPr>
-          <w:lang w:val="uk-UA"/>
-        </w:rPr>
-      </w:pPr>
-      <w:bookmarkStart w:id="22" w:name="_Toc70932329"/>
-      <w:r>
-        <w:rPr>
-          <w:lang w:val="uk-UA"/>
-        </w:rPr>
-        <w:lastRenderedPageBreak/>
-        <w:t>Результати тестування</w:t>
-      </w:r>
-      <w:bookmarkEnd w:id="22"/>
-    </w:p>
-    <w:p>
-      <w:pPr>
-        <w:autoSpaceDE w:val="0"/>
-        <w:autoSpaceDN w:val="0"/>
-        <w:adjustRightInd w:val="0"/>
-        <w:spacing w:line="360" w:lineRule="auto"/>
-        <w:ind w:left="708"/>
-        <w:jc w:val="center"/>
-        <w:rPr>
-          <w:rFonts w:cs="Arial"/>
-          <w:bCs/>
-          <w:szCs w:val="28"/>
-        </w:rPr>
-      </w:pPr>
-      <w:r>
-        <w:rPr>
-          <w:noProof/>
-          <w:lang w:eastAsia="en-US"/>
-        </w:rPr>
-        <w:drawing>
-          <wp:inline distT="0" distB="0" distL="0" distR="0" wp14:anchorId="7D44E012" wp14:editId="0D7EF3F3">
-            <wp:extent cx="4775445" cy="387370"/>
-            <wp:effectExtent l="0" t="0" r="6350" b="0"/>
-            <wp:docPr id="38" name="Рисунок 38"/>
-            <wp:cNvGraphicFramePr>
-              <a:graphicFrameLocks xmlns:a="http://schemas.openxmlformats.org/drawingml/2006/main" noChangeAspect="1"/>
-            </wp:cNvGraphicFramePr>
-            <a:graphic xmlns:a="http://schemas.openxmlformats.org/drawingml/2006/main">
-              <a:graphicData uri="http://schemas.openxmlformats.org/drawingml/2006/picture">
-                <pic:pic xmlns:pic="http://schemas.openxmlformats.org/drawingml/2006/picture">
-                  <pic:nvPicPr>
-                    <pic:cNvPr id="1" name=""/>
-                    <pic:cNvPicPr/>
-                  </pic:nvPicPr>
-                  <pic:blipFill>
-                    <a:blip r:embed="rId63"/>
-                    <a:stretch>
-                      <a:fillRect/>
-                    </a:stretch>
-                  </pic:blipFill>
-                  <pic:spPr>
-                    <a:xfrm>
-                      <a:off x="0" y="0"/>
-                      <a:ext cx="4775445" cy="387370"/>
-                    </a:xfrm>
-                    <a:prstGeom prst="rect">
-                      <a:avLst/>
-                    </a:prstGeom>
-                  </pic:spPr>
-                </pic:pic>
-              </a:graphicData>
-            </a:graphic>
-          </wp:inline>
-        </w:drawing>
-      </w:r>
-      <w:r>
-        <w:rPr>
-          <w:noProof/>
-          <w:lang w:eastAsia="en-US"/>
-        </w:rPr>
-        <w:t xml:space="preserve"> </w:t>
-      </w:r>
-      <w:r>
-        <w:rPr>
-          <w:rFonts w:cs="Arial"/>
-          <w:bCs/>
-          <w:noProof/>
-          <w:szCs w:val="28"/>
-          <w:lang w:eastAsia="en-US"/>
-        </w:rPr>
-        <w:drawing>
-          <wp:inline distT="0" distB="0" distL="0" distR="0" wp14:anchorId="537DA4A9" wp14:editId="518967DE">
-            <wp:extent cx="5397777" cy="3397425"/>
-            <wp:effectExtent l="0" t="0" r="0" b="0"/>
-            <wp:docPr id="37" name="Рисунок 37"/>
-            <wp:cNvGraphicFramePr>
-              <a:graphicFrameLocks xmlns:a="http://schemas.openxmlformats.org/drawingml/2006/main" noChangeAspect="1"/>
-            </wp:cNvGraphicFramePr>
-            <a:graphic xmlns:a="http://schemas.openxmlformats.org/drawingml/2006/main">
-              <a:graphicData uri="http://schemas.openxmlformats.org/drawingml/2006/picture">
-                <pic:pic xmlns:pic="http://schemas.openxmlformats.org/drawingml/2006/picture">
-                  <pic:nvPicPr>
-                    <pic:cNvPr id="1" name=""/>
-                    <pic:cNvPicPr/>
-                  </pic:nvPicPr>
-                  <pic:blipFill>
-                    <a:blip r:embed="rId64"/>
-                    <a:stretch>
-                      <a:fillRect/>
-                    </a:stretch>
-                  </pic:blipFill>
-                  <pic:spPr>
-                    <a:xfrm>
-                      <a:off x="0" y="0"/>
                       <a:ext cx="5397777" cy="3397425"/>
                     </a:xfrm>
                     <a:prstGeom prst="rect">
@@ -7894,7 +6915,7 @@
           <w:lang w:val="uk-UA"/>
         </w:rPr>
       </w:pPr>
-      <w:bookmarkStart w:id="23" w:name="_Toc70932330"/>
+      <w:bookmarkStart w:id="16" w:name="_Toc70932330"/>
       <w:r>
         <w:rPr>
           <w:lang w:val="uk-UA"/>
@@ -7902,7 +6923,7 @@
         <w:lastRenderedPageBreak/>
         <w:t>Сирцеві коди:</w:t>
       </w:r>
-      <w:bookmarkEnd w:id="23"/>
+      <w:bookmarkEnd w:id="16"/>
     </w:p>
     <w:p>
       <w:pPr>
@@ -7912,7 +6933,7 @@
           <w:lang w:val="uk-UA"/>
         </w:rPr>
       </w:pPr>
-      <w:bookmarkStart w:id="24" w:name="_Toc70932331"/>
+      <w:bookmarkStart w:id="17" w:name="_Toc70932331"/>
       <w:r>
         <w:rPr>
           <w:lang w:val="uk-UA"/>
@@ -7925,7 +6946,7 @@
         </w:rPr>
         <w:t>(тести)</w:t>
       </w:r>
-      <w:bookmarkEnd w:id="24"/>
+      <w:bookmarkEnd w:id="17"/>
     </w:p>
     <w:p>
       <w:pPr>
@@ -23672,7 +22693,7 @@
           <w:lang w:val="uk-UA"/>
         </w:rPr>
       </w:pPr>
-      <w:bookmarkStart w:id="25" w:name="_Toc70932332"/>
+      <w:bookmarkStart w:id="18" w:name="_Toc70932332"/>
       <w:r>
         <w:rPr>
           <w:lang w:val="uk-UA"/>
@@ -23680,7 +22701,7 @@
         <w:lastRenderedPageBreak/>
         <w:t>Висновки:</w:t>
       </w:r>
-      <w:bookmarkEnd w:id="25"/>
+      <w:bookmarkEnd w:id="18"/>
     </w:p>
     <w:p>
       <w:pPr>
@@ -23771,14 +22792,14 @@
           <w:lang w:val="uk-UA"/>
         </w:rPr>
       </w:pPr>
-      <w:bookmarkStart w:id="26" w:name="_Toc70932333"/>
+      <w:bookmarkStart w:id="19" w:name="_Toc70932333"/>
       <w:r>
         <w:rPr>
           <w:lang w:val="uk-UA"/>
         </w:rPr>
         <w:t>Джерела:</w:t>
       </w:r>
-      <w:bookmarkEnd w:id="26"/>
+      <w:bookmarkEnd w:id="19"/>
     </w:p>
     <w:p>
       <w:pPr>
@@ -23816,7 +22837,7 @@
         </w:rPr>
         <w:t xml:space="preserve"> - </w:t>
       </w:r>
-      <w:hyperlink r:id="rId65" w:history="1">
+      <w:hyperlink r:id="rId57" w:history="1">
         <w:r>
           <w:rPr>
             <w:rStyle w:val="a5"/>
@@ -23868,7 +22889,7 @@
         </w:rPr>
         <w:t xml:space="preserve"> </w:t>
       </w:r>
-      <w:hyperlink r:id="rId66" w:history="1">
+      <w:hyperlink r:id="rId58" w:history="1">
         <w:r>
           <w:rPr>
             <w:rStyle w:val="a5"/>
@@ -23914,7 +22935,7 @@
         </w:rPr>
         <w:t xml:space="preserve">Директорія 3-ої лабораторної роботи - </w:t>
       </w:r>
-      <w:hyperlink r:id="rId67" w:history="1">
+      <w:hyperlink r:id="rId59" w:history="1">
         <w:r>
           <w:rPr>
             <w:rStyle w:val="a5"/>
@@ -23951,7 +22972,7 @@
         </w:rPr>
         <w:t xml:space="preserve">Офіційна документація - </w:t>
       </w:r>
-      <w:hyperlink r:id="rId68" w:history="1">
+      <w:hyperlink r:id="rId60" w:history="1">
         <w:r>
           <w:rPr>
             <w:rStyle w:val="a5"/>
@@ -24006,7 +23027,7 @@
         </w:rPr>
         <w:t xml:space="preserve"> Box Testing - </w:t>
       </w:r>
-      <w:hyperlink r:id="rId69" w:anchor="slide=id.p1" w:history="1">
+      <w:hyperlink r:id="rId61" w:anchor="slide=id.p1" w:history="1">
         <w:r>
           <w:rPr>
             <w:rStyle w:val="a5"/>
@@ -27159,7 +26180,7 @@
 </file>
 
 <file path=customXml/itemProps1.xml><?xml version="1.0" encoding="utf-8"?>
-<ds:datastoreItem xmlns:ds="http://schemas.openxmlformats.org/officeDocument/2006/customXml" ds:itemID="{906A198B-043F-4D38-8F5F-F5C154CD6761}">
+<ds:datastoreItem xmlns:ds="http://schemas.openxmlformats.org/officeDocument/2006/customXml" ds:itemID="{A278F41A-F90D-4F72-B2F5-6D408E4565A5}">
   <ds:schemaRefs>
     <ds:schemaRef ds:uri="http://schemas.openxmlformats.org/officeDocument/2006/bibliography"/>
   </ds:schemaRefs>

</xml_diff>

<commit_message>
📝: add tests in .doc
</commit_message>
<xml_diff>
--- a/Labs/Lab4/Lab4-Dominskyi-Valentyn-IP93.docx
+++ b/Labs/Lab4/Lab4-Dominskyi-Valentyn-IP93.docx
@@ -5201,6 +5201,10 @@
         <w:jc w:val="center"/>
       </w:pPr>
       <w:r>
+        <w:rPr>
+          <w:noProof/>
+          <w:lang w:val="en-US" w:eastAsia="en-US"/>
+        </w:rPr>
         <w:drawing>
           <wp:inline distT="0" distB="0" distL="0" distR="0" wp14:anchorId="3C8BAAC5" wp14:editId="41691192">
             <wp:extent cx="5112013" cy="4515082"/>
@@ -5273,6 +5277,10 @@
         <w:jc w:val="center"/>
       </w:pPr>
       <w:r>
+        <w:rPr>
+          <w:noProof/>
+          <w:lang w:val="en-US" w:eastAsia="en-US"/>
+        </w:rPr>
         <w:drawing>
           <wp:inline distT="0" distB="0" distL="0" distR="0" wp14:anchorId="62722A5E" wp14:editId="5EAA421D">
             <wp:extent cx="4597636" cy="4419827"/>
@@ -5336,6 +5344,10 @@
         <w:jc w:val="center"/>
       </w:pPr>
       <w:r>
+        <w:rPr>
+          <w:noProof/>
+          <w:lang w:val="en-US" w:eastAsia="en-US"/>
+        </w:rPr>
         <w:drawing>
           <wp:inline distT="0" distB="0" distL="0" distR="0" wp14:anchorId="6DBF198C" wp14:editId="67012063">
             <wp:extent cx="5283472" cy="4419827"/>
@@ -5403,6 +5415,10 @@
         <w:jc w:val="center"/>
       </w:pPr>
       <w:r>
+        <w:rPr>
+          <w:noProof/>
+          <w:lang w:val="en-US" w:eastAsia="en-US"/>
+        </w:rPr>
         <w:drawing>
           <wp:inline distT="0" distB="0" distL="0" distR="0" wp14:anchorId="57F93D26" wp14:editId="4ACD7DA3">
             <wp:extent cx="4616687" cy="4400776"/>
@@ -5456,19 +5472,7 @@
         <w:rPr>
           <w:color w:val="FF0000"/>
         </w:rPr>
-        <w:t xml:space="preserve">значення </w:t>
-      </w:r>
-      <w:r>
-        <w:rPr>
-          <w:color w:val="FF0000"/>
-        </w:rPr>
-        <w:t xml:space="preserve">не </w:t>
-      </w:r>
-      <w:r>
-        <w:rPr>
-          <w:color w:val="FF0000"/>
-        </w:rPr>
-        <w:t>повертаються успішно</w:t>
+        <w:t>значення не повертаються успішно</w:t>
       </w:r>
     </w:p>
     <w:p>
@@ -5478,6 +5482,10 @@
         <w:jc w:val="center"/>
       </w:pPr>
       <w:r>
+        <w:rPr>
+          <w:noProof/>
+          <w:lang w:val="en-US" w:eastAsia="en-US"/>
+        </w:rPr>
         <w:drawing>
           <wp:inline distT="0" distB="0" distL="0" distR="0" wp14:anchorId="20CAAE33" wp14:editId="4E4F7CF0">
             <wp:extent cx="4629388" cy="3232316"/>
@@ -5550,6 +5558,10 @@
         <w:jc w:val="center"/>
       </w:pPr>
       <w:r>
+        <w:rPr>
+          <w:noProof/>
+          <w:lang w:val="en-US" w:eastAsia="en-US"/>
+        </w:rPr>
         <w:drawing>
           <wp:inline distT="0" distB="0" distL="0" distR="0" wp14:anchorId="3D7AF495" wp14:editId="461E76BC">
             <wp:extent cx="4673840" cy="3264068"/>
@@ -5619,6 +5631,10 @@
         <w:jc w:val="center"/>
       </w:pPr>
       <w:r>
+        <w:rPr>
+          <w:noProof/>
+          <w:lang w:val="en-US" w:eastAsia="en-US"/>
+        </w:rPr>
         <w:drawing>
           <wp:inline distT="0" distB="0" distL="0" distR="0" wp14:anchorId="295D3DB4" wp14:editId="6BE41F3A">
             <wp:extent cx="4584936" cy="3289469"/>
@@ -5697,6 +5713,10 @@
         <w:jc w:val="center"/>
       </w:pPr>
       <w:r>
+        <w:rPr>
+          <w:noProof/>
+          <w:lang w:val="en-US" w:eastAsia="en-US"/>
+        </w:rPr>
         <w:drawing>
           <wp:inline distT="0" distB="0" distL="0" distR="0" wp14:anchorId="5948E6AF" wp14:editId="4B229191">
             <wp:extent cx="4229317" cy="3143412"/>
@@ -5740,7 +5760,10 @@
         <w:ind w:firstLine="0"/>
       </w:pPr>
       <w:r>
-        <w:t>PasswordHashing</w:t>
+        <w:t>PasswordHasher</w:t>
+      </w:r>
+      <w:r>
+        <w:t xml:space="preserve"> - AddCredentials</w:t>
       </w:r>
     </w:p>
     <w:p>
@@ -5748,8 +5771,6 @@
         <w:spacing w:after="200" w:line="360" w:lineRule="auto"/>
         <w:ind w:left="1068" w:firstLine="708"/>
       </w:pPr>
-      <w:bookmarkStart w:id="5" w:name="_GoBack"/>
-      <w:bookmarkEnd w:id="5"/>
       <w:r>
         <w:t xml:space="preserve">Тести, які стосуються </w:t>
       </w:r>
@@ -5757,7 +5778,31 @@
         <w:rPr>
           <w:lang w:val="en-US"/>
         </w:rPr>
-        <w:t xml:space="preserve">FileWorker </w:t>
+        <w:t>PasswordHasher</w:t>
+      </w:r>
+      <w:r>
+        <w:rPr>
+          <w:lang w:val="en-US"/>
+        </w:rPr>
+        <w:t xml:space="preserve">, </w:t>
+      </w:r>
+      <w:r>
+        <w:t>а точніше</w:t>
+      </w:r>
+      <w:r>
+        <w:rPr>
+          <w:lang w:val="en-US"/>
+        </w:rPr>
+        <w:t xml:space="preserve"> </w:t>
+      </w:r>
+      <w:r>
+        <w:t>AddCredentials</w:t>
+      </w:r>
+      <w:r>
+        <w:rPr>
+          <w:lang w:val="en-US"/>
+        </w:rPr>
+        <w:t xml:space="preserve"> </w:t>
       </w:r>
       <w:r>
         <w:t>мають таку структуру:</w:t>
@@ -5786,7 +5831,7 @@
         <w:spacing w:line="360" w:lineRule="auto"/>
       </w:pPr>
       <w:r>
-        <w:t>Додати файл до БД</w:t>
+        <w:t>Отримати хеш</w:t>
       </w:r>
     </w:p>
     <w:p>
@@ -5799,13 +5844,7 @@
         <w:spacing w:line="360" w:lineRule="auto"/>
       </w:pPr>
       <w:r>
-        <w:t xml:space="preserve">Отримати його </w:t>
-      </w:r>
-      <w:r>
-        <w:rPr>
-          <w:lang w:val="en-US"/>
-        </w:rPr>
-        <w:t>FileID</w:t>
+        <w:t>Додати файл до БД</w:t>
       </w:r>
     </w:p>
     <w:p>
@@ -5818,20 +5857,16 @@
         <w:spacing w:line="360" w:lineRule="auto"/>
       </w:pPr>
       <w:r>
-        <w:t>Взяти значення файлу з БД</w:t>
-      </w:r>
-    </w:p>
-    <w:p>
-      <w:pPr>
-        <w:pStyle w:val="af4"/>
-        <w:numPr>
-          <w:ilvl w:val="0"/>
-          <w:numId w:val="22"/>
-        </w:numPr>
-        <w:spacing w:line="360" w:lineRule="auto"/>
-      </w:pPr>
-      <w:r>
         <w:t>Перевірити їх ідентичність</w:t>
+      </w:r>
+      <w:r>
+        <w:t xml:space="preserve"> за допомогою </w:t>
+      </w:r>
+      <w:r>
+        <w:rPr>
+          <w:lang w:val="en-US"/>
+        </w:rPr>
+        <w:t>CheckCredentials</w:t>
       </w:r>
     </w:p>
     <w:p>
@@ -5854,67 +5889,45 @@
         <w:spacing w:line="360" w:lineRule="auto"/>
       </w:pPr>
       <w:r>
-        <w:t xml:space="preserve">Звичайні/повсякденні стрічки, які Ми зазвичай і зустрічаємо в якості назви файлу та його вмісту – </w:t>
+        <w:t xml:space="preserve">Звичайні/повсякденні стрічки, які Ми зазвичай і зустрічаємо в якості </w:t>
+      </w:r>
+      <w:r>
+        <w:t>логіну</w:t>
+      </w:r>
+      <w:r>
+        <w:t xml:space="preserve"> </w:t>
+      </w:r>
+      <w:r>
+        <w:t>та паролю</w:t>
+      </w:r>
+      <w:r>
+        <w:t xml:space="preserve">– </w:t>
       </w:r>
       <w:r>
         <w:rPr>
           <w:color w:val="00B050"/>
         </w:rPr>
-        <w:t>значення повертаються успішно</w:t>
+        <w:t xml:space="preserve">значення </w:t>
+      </w:r>
+      <w:r>
+        <w:rPr>
+          <w:color w:val="00B050"/>
+        </w:rPr>
+        <w:t>збігаються</w:t>
       </w:r>
     </w:p>
     <w:p>
       <w:pPr>
         <w:pStyle w:val="af4"/>
         <w:spacing w:line="360" w:lineRule="auto"/>
-        <w:ind w:left="1776"/>
-      </w:pPr>
-    </w:p>
-    <w:p>
-      <w:pPr>
-        <w:pStyle w:val="21"/>
-        <w:ind w:firstLine="0"/>
-        <w:rPr>
-          <w:lang w:val="uk-UA"/>
-        </w:rPr>
-      </w:pPr>
-      <w:bookmarkStart w:id="6" w:name="_Toc70932329"/>
-      <w:r>
-        <w:rPr>
-          <w:lang w:val="uk-UA"/>
-        </w:rPr>
-        <w:lastRenderedPageBreak/>
-        <w:t>Результати тестування</w:t>
-      </w:r>
-      <w:bookmarkEnd w:id="6"/>
-    </w:p>
-    <w:p>
-      <w:pPr>
-        <w:spacing w:after="200" w:line="276" w:lineRule="auto"/>
         <w:jc w:val="center"/>
-        <w:rPr>
-          <w:rFonts w:eastAsiaTheme="majorEastAsia" w:cs="Arial"/>
-          <w:b/>
-          <w:bCs/>
-          <w:sz w:val="36"/>
-          <w:szCs w:val="28"/>
-          <w:lang w:eastAsia="en-US"/>
-        </w:rPr>
-      </w:pPr>
-      <w:r>
-        <w:rPr>
-          <w:rFonts w:eastAsiaTheme="majorEastAsia" w:cs="Arial"/>
-          <w:b/>
-          <w:bCs/>
-          <w:sz w:val="36"/>
-          <w:szCs w:val="28"/>
-          <w:lang w:eastAsia="en-US"/>
-        </w:rPr>
+      </w:pPr>
+      <w:r>
         <w:drawing>
-          <wp:inline distT="0" distB="0" distL="0" distR="0" wp14:anchorId="41AE6581" wp14:editId="67732D5B">
-            <wp:extent cx="3600635" cy="4007056"/>
+          <wp:inline distT="0" distB="0" distL="0" distR="0" wp14:anchorId="0A089FB6" wp14:editId="23E2DCD9">
+            <wp:extent cx="3473450" cy="2402654"/>
             <wp:effectExtent l="0" t="0" r="0" b="0"/>
-            <wp:docPr id="6" name="Рисунок 6"/>
+            <wp:docPr id="3" name="Рисунок 3"/>
             <wp:cNvGraphicFramePr>
               <a:graphicFrameLocks xmlns:a="http://schemas.openxmlformats.org/drawingml/2006/main" noChangeAspect="1"/>
             </wp:cNvGraphicFramePr>
@@ -5934,7 +5947,7 @@
                   <pic:spPr>
                     <a:xfrm>
                       <a:off x="0" y="0"/>
-                      <a:ext cx="3600635" cy="4007056"/>
+                      <a:ext cx="3476008" cy="2404423"/>
                     </a:xfrm>
                     <a:prstGeom prst="rect">
                       <a:avLst/>
@@ -5949,31 +5962,42 @@
     </w:p>
     <w:p>
       <w:pPr>
-        <w:spacing w:after="200" w:line="276" w:lineRule="auto"/>
+        <w:pStyle w:val="af4"/>
+        <w:numPr>
+          <w:ilvl w:val="0"/>
+          <w:numId w:val="24"/>
+        </w:numPr>
+        <w:spacing w:line="360" w:lineRule="auto"/>
+      </w:pPr>
+      <w:r>
+        <w:lastRenderedPageBreak/>
+        <w:t xml:space="preserve">Порожній пароль - </w:t>
+      </w:r>
+      <w:r>
+        <w:rPr>
+          <w:color w:val="00B050"/>
+        </w:rPr>
+        <w:t xml:space="preserve">значення </w:t>
+      </w:r>
+      <w:r>
+        <w:rPr>
+          <w:color w:val="00B050"/>
+        </w:rPr>
+        <w:t>збігаються</w:t>
+      </w:r>
+    </w:p>
+    <w:p>
+      <w:pPr>
+        <w:pStyle w:val="af4"/>
+        <w:spacing w:line="360" w:lineRule="auto"/>
         <w:jc w:val="center"/>
-        <w:rPr>
-          <w:rFonts w:eastAsiaTheme="majorEastAsia" w:cs="Arial"/>
-          <w:b/>
-          <w:bCs/>
-          <w:sz w:val="36"/>
-          <w:szCs w:val="28"/>
-          <w:lang w:eastAsia="en-US"/>
-        </w:rPr>
-      </w:pPr>
-      <w:r>
-        <w:rPr>
-          <w:rFonts w:eastAsiaTheme="majorEastAsia" w:cs="Arial"/>
-          <w:b/>
-          <w:bCs/>
-          <w:sz w:val="36"/>
-          <w:szCs w:val="28"/>
-          <w:lang w:eastAsia="en-US"/>
-        </w:rPr>
+      </w:pPr>
+      <w:r>
         <w:drawing>
-          <wp:inline distT="0" distB="0" distL="0" distR="0" wp14:anchorId="7DE578B1" wp14:editId="46B2AC94">
-            <wp:extent cx="4750044" cy="393720"/>
-            <wp:effectExtent l="0" t="0" r="0" b="6350"/>
-            <wp:docPr id="5" name="Рисунок 5"/>
+          <wp:inline distT="0" distB="0" distL="0" distR="0" wp14:anchorId="60FB6604" wp14:editId="5B36A403">
+            <wp:extent cx="4851649" cy="3441877"/>
+            <wp:effectExtent l="0" t="0" r="6350" b="6350"/>
+            <wp:docPr id="4" name="Рисунок 4"/>
             <wp:cNvGraphicFramePr>
               <a:graphicFrameLocks xmlns:a="http://schemas.openxmlformats.org/drawingml/2006/main" noChangeAspect="1"/>
             </wp:cNvGraphicFramePr>
@@ -5993,6 +6017,828 @@
                   <pic:spPr>
                     <a:xfrm>
                       <a:off x="0" y="0"/>
+                      <a:ext cx="4851649" cy="3441877"/>
+                    </a:xfrm>
+                    <a:prstGeom prst="rect">
+                      <a:avLst/>
+                    </a:prstGeom>
+                  </pic:spPr>
+                </pic:pic>
+              </a:graphicData>
+            </a:graphic>
+          </wp:inline>
+        </w:drawing>
+      </w:r>
+    </w:p>
+    <w:p>
+      <w:pPr>
+        <w:pStyle w:val="af4"/>
+        <w:numPr>
+          <w:ilvl w:val="0"/>
+          <w:numId w:val="25"/>
+        </w:numPr>
+        <w:spacing w:line="360" w:lineRule="auto"/>
+      </w:pPr>
+      <w:r>
+        <w:t>Порожній пароль та одна літера в логіні -</w:t>
+      </w:r>
+      <w:r>
+        <w:rPr>
+          <w:color w:val="00B050"/>
+        </w:rPr>
+        <w:t xml:space="preserve"> </w:t>
+      </w:r>
+      <w:r>
+        <w:rPr>
+          <w:color w:val="00B050"/>
+        </w:rPr>
+        <w:t>значення збігаються</w:t>
+      </w:r>
+    </w:p>
+    <w:p>
+      <w:pPr>
+        <w:pStyle w:val="af4"/>
+        <w:spacing w:line="360" w:lineRule="auto"/>
+        <w:jc w:val="center"/>
+      </w:pPr>
+      <w:r>
+        <w:drawing>
+          <wp:inline distT="0" distB="0" distL="0" distR="0" wp14:anchorId="52FE049F" wp14:editId="2F1DDE7B">
+            <wp:extent cx="5848651" cy="3327571"/>
+            <wp:effectExtent l="0" t="0" r="0" b="6350"/>
+            <wp:docPr id="17" name="Рисунок 17"/>
+            <wp:cNvGraphicFramePr>
+              <a:graphicFrameLocks xmlns:a="http://schemas.openxmlformats.org/drawingml/2006/main" noChangeAspect="1"/>
+            </wp:cNvGraphicFramePr>
+            <a:graphic xmlns:a="http://schemas.openxmlformats.org/drawingml/2006/main">
+              <a:graphicData uri="http://schemas.openxmlformats.org/drawingml/2006/picture">
+                <pic:pic xmlns:pic="http://schemas.openxmlformats.org/drawingml/2006/picture">
+                  <pic:nvPicPr>
+                    <pic:cNvPr id="1" name=""/>
+                    <pic:cNvPicPr/>
+                  </pic:nvPicPr>
+                  <pic:blipFill>
+                    <a:blip r:embed="rId52"/>
+                    <a:stretch>
+                      <a:fillRect/>
+                    </a:stretch>
+                  </pic:blipFill>
+                  <pic:spPr>
+                    <a:xfrm>
+                      <a:off x="0" y="0"/>
+                      <a:ext cx="5848651" cy="3327571"/>
+                    </a:xfrm>
+                    <a:prstGeom prst="rect">
+                      <a:avLst/>
+                    </a:prstGeom>
+                  </pic:spPr>
+                </pic:pic>
+              </a:graphicData>
+            </a:graphic>
+          </wp:inline>
+        </w:drawing>
+      </w:r>
+    </w:p>
+    <w:p>
+      <w:pPr>
+        <w:spacing w:after="200" w:line="276" w:lineRule="auto"/>
+      </w:pPr>
+      <w:r>
+        <w:br w:type="page"/>
+      </w:r>
+    </w:p>
+    <w:p>
+      <w:pPr>
+        <w:pStyle w:val="af4"/>
+        <w:numPr>
+          <w:ilvl w:val="0"/>
+          <w:numId w:val="26"/>
+        </w:numPr>
+        <w:spacing w:line="360" w:lineRule="auto"/>
+      </w:pPr>
+      <w:r>
+        <w:lastRenderedPageBreak/>
+        <w:t xml:space="preserve">Емодзі як логін та пароль - </w:t>
+      </w:r>
+      <w:r>
+        <w:rPr>
+          <w:color w:val="00B050"/>
+        </w:rPr>
+        <w:t>значення збігаються</w:t>
+      </w:r>
+    </w:p>
+    <w:p>
+      <w:pPr>
+        <w:pStyle w:val="af4"/>
+        <w:spacing w:line="360" w:lineRule="auto"/>
+        <w:jc w:val="center"/>
+      </w:pPr>
+      <w:r>
+        <w:drawing>
+          <wp:inline distT="0" distB="0" distL="0" distR="0" wp14:anchorId="4945C502" wp14:editId="7C3F4E8A">
+            <wp:extent cx="4813547" cy="3289469"/>
+            <wp:effectExtent l="0" t="0" r="6350" b="6350"/>
+            <wp:docPr id="18" name="Рисунок 18"/>
+            <wp:cNvGraphicFramePr>
+              <a:graphicFrameLocks xmlns:a="http://schemas.openxmlformats.org/drawingml/2006/main" noChangeAspect="1"/>
+            </wp:cNvGraphicFramePr>
+            <a:graphic xmlns:a="http://schemas.openxmlformats.org/drawingml/2006/main">
+              <a:graphicData uri="http://schemas.openxmlformats.org/drawingml/2006/picture">
+                <pic:pic xmlns:pic="http://schemas.openxmlformats.org/drawingml/2006/picture">
+                  <pic:nvPicPr>
+                    <pic:cNvPr id="1" name=""/>
+                    <pic:cNvPicPr/>
+                  </pic:nvPicPr>
+                  <pic:blipFill>
+                    <a:blip r:embed="rId53"/>
+                    <a:stretch>
+                      <a:fillRect/>
+                    </a:stretch>
+                  </pic:blipFill>
+                  <pic:spPr>
+                    <a:xfrm>
+                      <a:off x="0" y="0"/>
+                      <a:ext cx="4813547" cy="3289469"/>
+                    </a:xfrm>
+                    <a:prstGeom prst="rect">
+                      <a:avLst/>
+                    </a:prstGeom>
+                  </pic:spPr>
+                </pic:pic>
+              </a:graphicData>
+            </a:graphic>
+          </wp:inline>
+        </w:drawing>
+      </w:r>
+    </w:p>
+    <w:p>
+      <w:pPr>
+        <w:pStyle w:val="af4"/>
+        <w:numPr>
+          <w:ilvl w:val="0"/>
+          <w:numId w:val="27"/>
+        </w:numPr>
+        <w:spacing w:line="360" w:lineRule="auto"/>
+      </w:pPr>
+      <w:r>
+        <w:t xml:space="preserve">Ієрогліфи як логін та пароль </w:t>
+      </w:r>
+      <w:r>
+        <w:rPr>
+          <w:color w:val="00B050"/>
+        </w:rPr>
+        <w:t>значення збігаються</w:t>
+      </w:r>
+    </w:p>
+    <w:p>
+      <w:pPr>
+        <w:pStyle w:val="af4"/>
+        <w:spacing w:line="360" w:lineRule="auto"/>
+        <w:jc w:val="center"/>
+      </w:pPr>
+      <w:r>
+        <w:drawing>
+          <wp:inline distT="0" distB="0" distL="0" distR="0" wp14:anchorId="479883FF" wp14:editId="206E0669">
+            <wp:extent cx="6572588" cy="2927500"/>
+            <wp:effectExtent l="0" t="0" r="0" b="6350"/>
+            <wp:docPr id="19" name="Рисунок 19"/>
+            <wp:cNvGraphicFramePr>
+              <a:graphicFrameLocks xmlns:a="http://schemas.openxmlformats.org/drawingml/2006/main" noChangeAspect="1"/>
+            </wp:cNvGraphicFramePr>
+            <a:graphic xmlns:a="http://schemas.openxmlformats.org/drawingml/2006/main">
+              <a:graphicData uri="http://schemas.openxmlformats.org/drawingml/2006/picture">
+                <pic:pic xmlns:pic="http://schemas.openxmlformats.org/drawingml/2006/picture">
+                  <pic:nvPicPr>
+                    <pic:cNvPr id="1" name=""/>
+                    <pic:cNvPicPr/>
+                  </pic:nvPicPr>
+                  <pic:blipFill>
+                    <a:blip r:embed="rId54"/>
+                    <a:stretch>
+                      <a:fillRect/>
+                    </a:stretch>
+                  </pic:blipFill>
+                  <pic:spPr>
+                    <a:xfrm>
+                      <a:off x="0" y="0"/>
+                      <a:ext cx="6572588" cy="2927500"/>
+                    </a:xfrm>
+                    <a:prstGeom prst="rect">
+                      <a:avLst/>
+                    </a:prstGeom>
+                  </pic:spPr>
+                </pic:pic>
+              </a:graphicData>
+            </a:graphic>
+          </wp:inline>
+        </w:drawing>
+      </w:r>
+    </w:p>
+    <w:p>
+      <w:pPr>
+        <w:spacing w:after="200" w:line="276" w:lineRule="auto"/>
+      </w:pPr>
+      <w:r>
+        <w:br w:type="page"/>
+      </w:r>
+    </w:p>
+    <w:p>
+      <w:pPr>
+        <w:pStyle w:val="21"/>
+        <w:ind w:firstLine="0"/>
+      </w:pPr>
+      <w:r>
+        <w:lastRenderedPageBreak/>
+        <w:t>PasswordHasher</w:t>
+      </w:r>
+      <w:r>
+        <w:t xml:space="preserve"> - Update</w:t>
+      </w:r>
+      <w:r>
+        <w:t>Credentials</w:t>
+      </w:r>
+    </w:p>
+    <w:p>
+      <w:pPr>
+        <w:spacing w:after="200" w:line="360" w:lineRule="auto"/>
+        <w:ind w:left="1068" w:firstLine="708"/>
+      </w:pPr>
+      <w:r>
+        <w:t xml:space="preserve">Тести, які стосуються </w:t>
+      </w:r>
+      <w:r>
+        <w:rPr>
+          <w:lang w:val="en-US"/>
+        </w:rPr>
+        <w:t xml:space="preserve">PasswordHasher, </w:t>
+      </w:r>
+      <w:r>
+        <w:t>а точніше</w:t>
+      </w:r>
+      <w:r>
+        <w:rPr>
+          <w:lang w:val="en-US"/>
+        </w:rPr>
+        <w:t xml:space="preserve"> </w:t>
+      </w:r>
+      <w:r>
+        <w:rPr>
+          <w:lang w:val="en-US"/>
+        </w:rPr>
+        <w:t>Update</w:t>
+      </w:r>
+      <w:r>
+        <w:t>Credentials</w:t>
+      </w:r>
+      <w:r>
+        <w:rPr>
+          <w:lang w:val="en-US"/>
+        </w:rPr>
+        <w:t xml:space="preserve"> </w:t>
+      </w:r>
+      <w:r>
+        <w:t>мають таку структуру:</w:t>
+      </w:r>
+    </w:p>
+    <w:p>
+      <w:pPr>
+        <w:pStyle w:val="af4"/>
+        <w:numPr>
+          <w:ilvl w:val="0"/>
+          <w:numId w:val="22"/>
+        </w:numPr>
+        <w:spacing w:line="360" w:lineRule="auto"/>
+      </w:pPr>
+      <w:r>
+        <w:t>Задати значення, які будуть використовуватися.</w:t>
+      </w:r>
+    </w:p>
+    <w:p>
+      <w:pPr>
+        <w:pStyle w:val="af4"/>
+        <w:numPr>
+          <w:ilvl w:val="0"/>
+          <w:numId w:val="22"/>
+        </w:numPr>
+        <w:spacing w:line="360" w:lineRule="auto"/>
+      </w:pPr>
+      <w:r>
+        <w:t>Отримати хеш</w:t>
+      </w:r>
+    </w:p>
+    <w:p>
+      <w:pPr>
+        <w:pStyle w:val="af4"/>
+        <w:numPr>
+          <w:ilvl w:val="0"/>
+          <w:numId w:val="22"/>
+        </w:numPr>
+        <w:spacing w:line="360" w:lineRule="auto"/>
+      </w:pPr>
+      <w:r>
+        <w:t>Додати файл до БД</w:t>
+      </w:r>
+    </w:p>
+    <w:p>
+      <w:pPr>
+        <w:pStyle w:val="af4"/>
+        <w:numPr>
+          <w:ilvl w:val="0"/>
+          <w:numId w:val="22"/>
+        </w:numPr>
+        <w:spacing w:line="360" w:lineRule="auto"/>
+      </w:pPr>
+      <w:r>
+        <w:t>Оновити файл у БД</w:t>
+      </w:r>
+    </w:p>
+    <w:p>
+      <w:pPr>
+        <w:pStyle w:val="af4"/>
+        <w:numPr>
+          <w:ilvl w:val="0"/>
+          <w:numId w:val="22"/>
+        </w:numPr>
+        <w:spacing w:line="360" w:lineRule="auto"/>
+      </w:pPr>
+      <w:r>
+        <w:t xml:space="preserve">Перевірити їх ідентичність за допомогою </w:t>
+      </w:r>
+      <w:r>
+        <w:rPr>
+          <w:lang w:val="en-US"/>
+        </w:rPr>
+        <w:t>CheckCredentials</w:t>
+      </w:r>
+    </w:p>
+    <w:p>
+      <w:pPr>
+        <w:pStyle w:val="af4"/>
+        <w:spacing w:line="360" w:lineRule="auto"/>
+        <w:ind w:left="1416"/>
+      </w:pPr>
+      <w:r>
+        <w:t>Були перевірені такі кейси:</w:t>
+      </w:r>
+    </w:p>
+    <w:p>
+      <w:pPr>
+        <w:pStyle w:val="af4"/>
+        <w:numPr>
+          <w:ilvl w:val="0"/>
+          <w:numId w:val="24"/>
+        </w:numPr>
+        <w:spacing w:line="360" w:lineRule="auto"/>
+      </w:pPr>
+      <w:r>
+        <w:t xml:space="preserve">Звичайні/повсякденні стрічки, які Ми зазвичай і зустрічаємо в якості логіну та паролю– </w:t>
+      </w:r>
+      <w:r>
+        <w:rPr>
+          <w:color w:val="00B050"/>
+        </w:rPr>
+        <w:t xml:space="preserve">значення </w:t>
+      </w:r>
+      <w:r>
+        <w:rPr>
+          <w:color w:val="00B050"/>
+        </w:rPr>
+        <w:t>збігаються</w:t>
+      </w:r>
+    </w:p>
+    <w:p>
+      <w:pPr>
+        <w:pStyle w:val="af4"/>
+        <w:spacing w:line="360" w:lineRule="auto"/>
+        <w:jc w:val="center"/>
+      </w:pPr>
+      <w:r>
+        <w:drawing>
+          <wp:inline distT="0" distB="0" distL="0" distR="0" wp14:anchorId="024FD463" wp14:editId="790A3E2D">
+            <wp:extent cx="5048509" cy="4572235"/>
+            <wp:effectExtent l="0" t="0" r="0" b="0"/>
+            <wp:docPr id="23" name="Рисунок 23"/>
+            <wp:cNvGraphicFramePr>
+              <a:graphicFrameLocks xmlns:a="http://schemas.openxmlformats.org/drawingml/2006/main" noChangeAspect="1"/>
+            </wp:cNvGraphicFramePr>
+            <a:graphic xmlns:a="http://schemas.openxmlformats.org/drawingml/2006/main">
+              <a:graphicData uri="http://schemas.openxmlformats.org/drawingml/2006/picture">
+                <pic:pic xmlns:pic="http://schemas.openxmlformats.org/drawingml/2006/picture">
+                  <pic:nvPicPr>
+                    <pic:cNvPr id="1" name=""/>
+                    <pic:cNvPicPr/>
+                  </pic:nvPicPr>
+                  <pic:blipFill>
+                    <a:blip r:embed="rId55"/>
+                    <a:stretch>
+                      <a:fillRect/>
+                    </a:stretch>
+                  </pic:blipFill>
+                  <pic:spPr>
+                    <a:xfrm>
+                      <a:off x="0" y="0"/>
+                      <a:ext cx="5048509" cy="4572235"/>
+                    </a:xfrm>
+                    <a:prstGeom prst="rect">
+                      <a:avLst/>
+                    </a:prstGeom>
+                  </pic:spPr>
+                </pic:pic>
+              </a:graphicData>
+            </a:graphic>
+          </wp:inline>
+        </w:drawing>
+      </w:r>
+    </w:p>
+    <w:p>
+      <w:pPr>
+        <w:spacing w:after="200" w:line="276" w:lineRule="auto"/>
+      </w:pPr>
+      <w:r>
+        <w:br w:type="page"/>
+      </w:r>
+    </w:p>
+    <w:p>
+      <w:pPr>
+        <w:pStyle w:val="af4"/>
+        <w:numPr>
+          <w:ilvl w:val="0"/>
+          <w:numId w:val="27"/>
+        </w:numPr>
+        <w:spacing w:line="360" w:lineRule="auto"/>
+      </w:pPr>
+      <w:r>
+        <w:lastRenderedPageBreak/>
+        <w:t xml:space="preserve">Порожній пароль - </w:t>
+      </w:r>
+      <w:r>
+        <w:rPr>
+          <w:color w:val="00B050"/>
+        </w:rPr>
+        <w:t>значення збігаються</w:t>
+      </w:r>
+    </w:p>
+    <w:p>
+      <w:pPr>
+        <w:pStyle w:val="af4"/>
+        <w:spacing w:line="360" w:lineRule="auto"/>
+        <w:jc w:val="center"/>
+      </w:pPr>
+      <w:r>
+        <w:drawing>
+          <wp:inline distT="0" distB="0" distL="0" distR="0" wp14:anchorId="4BCEC70E" wp14:editId="7D595824">
+            <wp:extent cx="4934204" cy="4508732"/>
+            <wp:effectExtent l="0" t="0" r="0" b="6350"/>
+            <wp:docPr id="24" name="Рисунок 24"/>
+            <wp:cNvGraphicFramePr>
+              <a:graphicFrameLocks xmlns:a="http://schemas.openxmlformats.org/drawingml/2006/main" noChangeAspect="1"/>
+            </wp:cNvGraphicFramePr>
+            <a:graphic xmlns:a="http://schemas.openxmlformats.org/drawingml/2006/main">
+              <a:graphicData uri="http://schemas.openxmlformats.org/drawingml/2006/picture">
+                <pic:pic xmlns:pic="http://schemas.openxmlformats.org/drawingml/2006/picture">
+                  <pic:nvPicPr>
+                    <pic:cNvPr id="1" name=""/>
+                    <pic:cNvPicPr/>
+                  </pic:nvPicPr>
+                  <pic:blipFill>
+                    <a:blip r:embed="rId56"/>
+                    <a:stretch>
+                      <a:fillRect/>
+                    </a:stretch>
+                  </pic:blipFill>
+                  <pic:spPr>
+                    <a:xfrm>
+                      <a:off x="0" y="0"/>
+                      <a:ext cx="4934204" cy="4508732"/>
+                    </a:xfrm>
+                    <a:prstGeom prst="rect">
+                      <a:avLst/>
+                    </a:prstGeom>
+                  </pic:spPr>
+                </pic:pic>
+              </a:graphicData>
+            </a:graphic>
+          </wp:inline>
+        </w:drawing>
+      </w:r>
+    </w:p>
+    <w:p>
+      <w:pPr>
+        <w:pStyle w:val="af4"/>
+        <w:numPr>
+          <w:ilvl w:val="0"/>
+          <w:numId w:val="28"/>
+        </w:numPr>
+        <w:spacing w:line="360" w:lineRule="auto"/>
+      </w:pPr>
+      <w:r>
+        <w:t xml:space="preserve">Порожній пароль та одна літера в логіні - </w:t>
+      </w:r>
+      <w:r>
+        <w:rPr>
+          <w:color w:val="00B050"/>
+        </w:rPr>
+        <w:t>значення збігаються</w:t>
+      </w:r>
+    </w:p>
+    <w:p>
+      <w:pPr>
+        <w:pStyle w:val="af4"/>
+        <w:spacing w:line="360" w:lineRule="auto"/>
+        <w:jc w:val="center"/>
+      </w:pPr>
+      <w:r>
+        <w:drawing>
+          <wp:inline distT="0" distB="0" distL="0" distR="0" wp14:anchorId="00E6B68A" wp14:editId="6211F001">
+            <wp:extent cx="5276850" cy="3993441"/>
+            <wp:effectExtent l="0" t="0" r="0" b="7620"/>
+            <wp:docPr id="25" name="Рисунок 25"/>
+            <wp:cNvGraphicFramePr>
+              <a:graphicFrameLocks xmlns:a="http://schemas.openxmlformats.org/drawingml/2006/main" noChangeAspect="1"/>
+            </wp:cNvGraphicFramePr>
+            <a:graphic xmlns:a="http://schemas.openxmlformats.org/drawingml/2006/main">
+              <a:graphicData uri="http://schemas.openxmlformats.org/drawingml/2006/picture">
+                <pic:pic xmlns:pic="http://schemas.openxmlformats.org/drawingml/2006/picture">
+                  <pic:nvPicPr>
+                    <pic:cNvPr id="1" name=""/>
+                    <pic:cNvPicPr/>
+                  </pic:nvPicPr>
+                  <pic:blipFill>
+                    <a:blip r:embed="rId57"/>
+                    <a:stretch>
+                      <a:fillRect/>
+                    </a:stretch>
+                  </pic:blipFill>
+                  <pic:spPr>
+                    <a:xfrm>
+                      <a:off x="0" y="0"/>
+                      <a:ext cx="5278076" cy="3994369"/>
+                    </a:xfrm>
+                    <a:prstGeom prst="rect">
+                      <a:avLst/>
+                    </a:prstGeom>
+                  </pic:spPr>
+                </pic:pic>
+              </a:graphicData>
+            </a:graphic>
+          </wp:inline>
+        </w:drawing>
+      </w:r>
+    </w:p>
+    <w:p>
+      <w:pPr>
+        <w:pStyle w:val="af4"/>
+        <w:numPr>
+          <w:ilvl w:val="0"/>
+          <w:numId w:val="29"/>
+        </w:numPr>
+        <w:spacing w:line="360" w:lineRule="auto"/>
+      </w:pPr>
+      <w:r>
+        <w:lastRenderedPageBreak/>
+        <w:t xml:space="preserve">Емодзі як логін та пароль - </w:t>
+      </w:r>
+      <w:r>
+        <w:rPr>
+          <w:color w:val="00B050"/>
+        </w:rPr>
+        <w:t>значення збігаються</w:t>
+      </w:r>
+    </w:p>
+    <w:p>
+      <w:pPr>
+        <w:pStyle w:val="af4"/>
+        <w:spacing w:line="360" w:lineRule="auto"/>
+        <w:jc w:val="center"/>
+      </w:pPr>
+      <w:r>
+        <w:drawing>
+          <wp:inline distT="0" distB="0" distL="0" distR="0" wp14:anchorId="6924971C" wp14:editId="348F34FE">
+            <wp:extent cx="4476980" cy="4457929"/>
+            <wp:effectExtent l="0" t="0" r="0" b="0"/>
+            <wp:docPr id="26" name="Рисунок 26"/>
+            <wp:cNvGraphicFramePr>
+              <a:graphicFrameLocks xmlns:a="http://schemas.openxmlformats.org/drawingml/2006/main" noChangeAspect="1"/>
+            </wp:cNvGraphicFramePr>
+            <a:graphic xmlns:a="http://schemas.openxmlformats.org/drawingml/2006/main">
+              <a:graphicData uri="http://schemas.openxmlformats.org/drawingml/2006/picture">
+                <pic:pic xmlns:pic="http://schemas.openxmlformats.org/drawingml/2006/picture">
+                  <pic:nvPicPr>
+                    <pic:cNvPr id="1" name=""/>
+                    <pic:cNvPicPr/>
+                  </pic:nvPicPr>
+                  <pic:blipFill>
+                    <a:blip r:embed="rId58"/>
+                    <a:stretch>
+                      <a:fillRect/>
+                    </a:stretch>
+                  </pic:blipFill>
+                  <pic:spPr>
+                    <a:xfrm>
+                      <a:off x="0" y="0"/>
+                      <a:ext cx="4476980" cy="4457929"/>
+                    </a:xfrm>
+                    <a:prstGeom prst="rect">
+                      <a:avLst/>
+                    </a:prstGeom>
+                  </pic:spPr>
+                </pic:pic>
+              </a:graphicData>
+            </a:graphic>
+          </wp:inline>
+        </w:drawing>
+      </w:r>
+    </w:p>
+    <w:p>
+      <w:pPr>
+        <w:pStyle w:val="af4"/>
+        <w:numPr>
+          <w:ilvl w:val="0"/>
+          <w:numId w:val="30"/>
+        </w:numPr>
+        <w:spacing w:line="360" w:lineRule="auto"/>
+      </w:pPr>
+      <w:r>
+        <w:t xml:space="preserve">Ієрогліфи як логін та пароль - </w:t>
+      </w:r>
+      <w:r>
+        <w:rPr>
+          <w:color w:val="00B050"/>
+        </w:rPr>
+        <w:t>значення збігаються</w:t>
+      </w:r>
+    </w:p>
+    <w:p>
+      <w:pPr>
+        <w:pStyle w:val="af4"/>
+        <w:spacing w:line="360" w:lineRule="auto"/>
+        <w:jc w:val="center"/>
+      </w:pPr>
+      <w:bookmarkStart w:id="5" w:name="_GoBack"/>
+      <w:r>
+        <w:drawing>
+          <wp:inline distT="0" distB="0" distL="0" distR="0" wp14:anchorId="095AEFBE" wp14:editId="36658C7E">
+            <wp:extent cx="4826248" cy="4565885"/>
+            <wp:effectExtent l="0" t="0" r="0" b="6350"/>
+            <wp:docPr id="27" name="Рисунок 27"/>
+            <wp:cNvGraphicFramePr>
+              <a:graphicFrameLocks xmlns:a="http://schemas.openxmlformats.org/drawingml/2006/main" noChangeAspect="1"/>
+            </wp:cNvGraphicFramePr>
+            <a:graphic xmlns:a="http://schemas.openxmlformats.org/drawingml/2006/main">
+              <a:graphicData uri="http://schemas.openxmlformats.org/drawingml/2006/picture">
+                <pic:pic xmlns:pic="http://schemas.openxmlformats.org/drawingml/2006/picture">
+                  <pic:nvPicPr>
+                    <pic:cNvPr id="1" name=""/>
+                    <pic:cNvPicPr/>
+                  </pic:nvPicPr>
+                  <pic:blipFill>
+                    <a:blip r:embed="rId59"/>
+                    <a:stretch>
+                      <a:fillRect/>
+                    </a:stretch>
+                  </pic:blipFill>
+                  <pic:spPr>
+                    <a:xfrm>
+                      <a:off x="0" y="0"/>
+                      <a:ext cx="4826248" cy="4565885"/>
+                    </a:xfrm>
+                    <a:prstGeom prst="rect">
+                      <a:avLst/>
+                    </a:prstGeom>
+                  </pic:spPr>
+                </pic:pic>
+              </a:graphicData>
+            </a:graphic>
+          </wp:inline>
+        </w:drawing>
+      </w:r>
+      <w:bookmarkEnd w:id="5"/>
+    </w:p>
+    <w:p>
+      <w:pPr>
+        <w:pStyle w:val="21"/>
+        <w:ind w:firstLine="0"/>
+        <w:rPr>
+          <w:lang w:val="uk-UA"/>
+        </w:rPr>
+      </w:pPr>
+      <w:bookmarkStart w:id="6" w:name="_Toc70932329"/>
+      <w:r>
+        <w:rPr>
+          <w:lang w:val="uk-UA"/>
+        </w:rPr>
+        <w:lastRenderedPageBreak/>
+        <w:t>Результати тестування</w:t>
+      </w:r>
+      <w:bookmarkEnd w:id="6"/>
+    </w:p>
+    <w:p>
+      <w:pPr>
+        <w:spacing w:after="200" w:line="276" w:lineRule="auto"/>
+        <w:jc w:val="center"/>
+        <w:rPr>
+          <w:rFonts w:eastAsiaTheme="majorEastAsia" w:cs="Arial"/>
+          <w:b/>
+          <w:bCs/>
+          <w:sz w:val="36"/>
+          <w:szCs w:val="28"/>
+          <w:lang w:eastAsia="en-US"/>
+        </w:rPr>
+      </w:pPr>
+      <w:r>
+        <w:rPr>
+          <w:rFonts w:eastAsiaTheme="majorEastAsia" w:cs="Arial"/>
+          <w:b/>
+          <w:bCs/>
+          <w:noProof/>
+          <w:sz w:val="36"/>
+          <w:szCs w:val="28"/>
+          <w:lang w:val="en-US" w:eastAsia="en-US"/>
+        </w:rPr>
+        <w:drawing>
+          <wp:inline distT="0" distB="0" distL="0" distR="0" wp14:anchorId="41AE6581" wp14:editId="67732D5B">
+            <wp:extent cx="3600635" cy="4007056"/>
+            <wp:effectExtent l="0" t="0" r="0" b="0"/>
+            <wp:docPr id="6" name="Рисунок 6"/>
+            <wp:cNvGraphicFramePr>
+              <a:graphicFrameLocks xmlns:a="http://schemas.openxmlformats.org/drawingml/2006/main" noChangeAspect="1"/>
+            </wp:cNvGraphicFramePr>
+            <a:graphic xmlns:a="http://schemas.openxmlformats.org/drawingml/2006/main">
+              <a:graphicData uri="http://schemas.openxmlformats.org/drawingml/2006/picture">
+                <pic:pic xmlns:pic="http://schemas.openxmlformats.org/drawingml/2006/picture">
+                  <pic:nvPicPr>
+                    <pic:cNvPr id="1" name=""/>
+                    <pic:cNvPicPr/>
+                  </pic:nvPicPr>
+                  <pic:blipFill>
+                    <a:blip r:embed="rId60"/>
+                    <a:stretch>
+                      <a:fillRect/>
+                    </a:stretch>
+                  </pic:blipFill>
+                  <pic:spPr>
+                    <a:xfrm>
+                      <a:off x="0" y="0"/>
+                      <a:ext cx="3600635" cy="4007056"/>
+                    </a:xfrm>
+                    <a:prstGeom prst="rect">
+                      <a:avLst/>
+                    </a:prstGeom>
+                  </pic:spPr>
+                </pic:pic>
+              </a:graphicData>
+            </a:graphic>
+          </wp:inline>
+        </w:drawing>
+      </w:r>
+    </w:p>
+    <w:p>
+      <w:pPr>
+        <w:spacing w:after="200" w:line="276" w:lineRule="auto"/>
+        <w:jc w:val="center"/>
+        <w:rPr>
+          <w:rFonts w:eastAsiaTheme="majorEastAsia" w:cs="Arial"/>
+          <w:b/>
+          <w:bCs/>
+          <w:sz w:val="36"/>
+          <w:szCs w:val="28"/>
+          <w:lang w:eastAsia="en-US"/>
+        </w:rPr>
+      </w:pPr>
+      <w:r>
+        <w:rPr>
+          <w:rFonts w:eastAsiaTheme="majorEastAsia" w:cs="Arial"/>
+          <w:b/>
+          <w:bCs/>
+          <w:noProof/>
+          <w:sz w:val="36"/>
+          <w:szCs w:val="28"/>
+          <w:lang w:val="en-US" w:eastAsia="en-US"/>
+        </w:rPr>
+        <w:drawing>
+          <wp:inline distT="0" distB="0" distL="0" distR="0" wp14:anchorId="7DE578B1" wp14:editId="46B2AC94">
+            <wp:extent cx="4750044" cy="393720"/>
+            <wp:effectExtent l="0" t="0" r="0" b="6350"/>
+            <wp:docPr id="5" name="Рисунок 5"/>
+            <wp:cNvGraphicFramePr>
+              <a:graphicFrameLocks xmlns:a="http://schemas.openxmlformats.org/drawingml/2006/main" noChangeAspect="1"/>
+            </wp:cNvGraphicFramePr>
+            <a:graphic xmlns:a="http://schemas.openxmlformats.org/drawingml/2006/main">
+              <a:graphicData uri="http://schemas.openxmlformats.org/drawingml/2006/picture">
+                <pic:pic xmlns:pic="http://schemas.openxmlformats.org/drawingml/2006/picture">
+                  <pic:nvPicPr>
+                    <pic:cNvPr id="1" name=""/>
+                    <pic:cNvPicPr/>
+                  </pic:nvPicPr>
+                  <pic:blipFill>
+                    <a:blip r:embed="rId61"/>
+                    <a:stretch>
+                      <a:fillRect/>
+                    </a:stretch>
+                  </pic:blipFill>
+                  <pic:spPr>
+                    <a:xfrm>
+                      <a:off x="0" y="0"/>
                       <a:ext cx="4750044" cy="393720"/>
                     </a:xfrm>
                     <a:prstGeom prst="rect">
@@ -6220,7 +7066,7 @@
         </w:rPr>
         <w:t xml:space="preserve"> - </w:t>
       </w:r>
-      <w:hyperlink r:id="rId52" w:history="1">
+      <w:hyperlink r:id="rId62" w:history="1">
         <w:r>
           <w:rPr>
             <w:rStyle w:val="a5"/>
@@ -6272,7 +7118,7 @@
         </w:rPr>
         <w:t xml:space="preserve"> </w:t>
       </w:r>
-      <w:hyperlink r:id="rId53" w:history="1">
+      <w:hyperlink r:id="rId63" w:history="1">
         <w:r>
           <w:rPr>
             <w:rStyle w:val="a5"/>
@@ -6318,7 +7164,7 @@
         </w:rPr>
         <w:t xml:space="preserve">Директорія 3-ої лабораторної роботи - </w:t>
       </w:r>
-      <w:hyperlink r:id="rId54" w:history="1">
+      <w:hyperlink r:id="rId64" w:history="1">
         <w:r>
           <w:rPr>
             <w:rStyle w:val="a5"/>
@@ -6355,7 +7201,7 @@
         </w:rPr>
         <w:t xml:space="preserve">Офіційна документація - </w:t>
       </w:r>
-      <w:hyperlink r:id="rId55" w:history="1">
+      <w:hyperlink r:id="rId65" w:history="1">
         <w:r>
           <w:rPr>
             <w:rStyle w:val="a5"/>
@@ -6410,7 +7256,7 @@
         </w:rPr>
         <w:t xml:space="preserve"> Box Testing - </w:t>
       </w:r>
-      <w:hyperlink r:id="rId56" w:anchor="slide=id.p1" w:history="1">
+      <w:hyperlink r:id="rId66" w:anchor="slide=id.p1" w:history="1">
         <w:r>
           <w:rPr>
             <w:rStyle w:val="a5"/>
@@ -8600,7 +9446,7 @@
   <w:abstractNum w:abstractNumId="20" w15:restartNumberingAfterBreak="0">
     <w:nsid w:val="60FE34DA"/>
     <w:multiLevelType w:val="hybridMultilevel"/>
-    <w:tmpl w:val="8F6C9068"/>
+    <w:tmpl w:val="54EA09DE"/>
     <w:lvl w:ilvl="0" w:tplc="04090001">
       <w:start w:val="1"/>
       <w:numFmt w:val="bullet"/>
@@ -9096,6 +9942,33 @@
   </w:num>
   <w:num w:numId="24">
     <w:abstractNumId w:val="20"/>
+  </w:num>
+  <w:num w:numId="25">
+    <w:abstractNumId w:val="20"/>
+  </w:num>
+  <w:num w:numId="26">
+    <w:abstractNumId w:val="20"/>
+  </w:num>
+  <w:num w:numId="27">
+    <w:abstractNumId w:val="20"/>
+  </w:num>
+  <w:num w:numId="28">
+    <w:abstractNumId w:val="20"/>
+  </w:num>
+  <w:num w:numId="29">
+    <w:abstractNumId w:val="20"/>
+  </w:num>
+  <w:num w:numId="30">
+    <w:abstractNumId w:val="20"/>
+    <w:lvlOverride w:ilvl="0"/>
+    <w:lvlOverride w:ilvl="1"/>
+    <w:lvlOverride w:ilvl="2"/>
+    <w:lvlOverride w:ilvl="3"/>
+    <w:lvlOverride w:ilvl="4"/>
+    <w:lvlOverride w:ilvl="5"/>
+    <w:lvlOverride w:ilvl="6"/>
+    <w:lvlOverride w:ilvl="7"/>
+    <w:lvlOverride w:ilvl="8"/>
   </w:num>
 </w:numbering>
 </file>
@@ -9493,7 +10366,7 @@
   <w:style w:type="paragraph" w:default="1" w:styleId="a">
     <w:name w:val="Normal"/>
     <w:qFormat/>
-    <w:rsid w:val="006415FD"/>
+    <w:rsid w:val="00D46FC6"/>
     <w:pPr>
       <w:spacing w:after="0" w:line="240" w:lineRule="auto"/>
     </w:pPr>
@@ -10596,7 +11469,7 @@
 </file>
 
 <file path=customXml/itemProps1.xml><?xml version="1.0" encoding="utf-8"?>
-<ds:datastoreItem xmlns:ds="http://schemas.openxmlformats.org/officeDocument/2006/customXml" ds:itemID="{00372539-3FEF-4DAF-B62D-CBAAB679C473}">
+<ds:datastoreItem xmlns:ds="http://schemas.openxmlformats.org/officeDocument/2006/customXml" ds:itemID="{EDACE5F7-142E-4C71-A49B-2DD4F42C1D12}">
   <ds:schemaRefs>
     <ds:schemaRef ds:uri="http://schemas.openxmlformats.org/officeDocument/2006/bibliography"/>
   </ds:schemaRefs>

</xml_diff>